<commit_message>
Camera ready version 3 from paper Provenance in Games Copyright for SBGames 2012
SDM: 
Added a function to allow dialog through mouse pointer and click.
Moved from the prototype version to the first version of Influence, adding analyst, architect, programmer, tester sections and those that provide influences.
PS: There is a bug related to manager influences and architect-programmer. Also need to correct the bug on list movement for influence, when there are more than 1 person with the same role (ex 2 architects aiding programmers). For some reason, it is not reconizing elements from the list, only the extremes.
</commit_message>
<xml_diff>
--- a/Documents/gameprov vCameraReady_v3.docx
+++ b/Documents/gameprov vCameraReady_v3.docx
@@ -285,7 +285,19 @@
         <w:rPr>
           <w:rFonts w:eastAsia="Calibri"/>
         </w:rPr>
-        <w:t xml:space="preserve"> or reproduce in subsequent trials, directly jeopardize the learning capabilities of the serious games</w:t>
+        <w:t xml:space="preserve"> or reproduce in subsequent trials</w:t>
+      </w:r>
+      <w:r>
+        <w:rPr>
+          <w:rFonts w:eastAsia="Calibri"/>
+        </w:rPr>
+        <w:t>,</w:t>
+      </w:r>
+      <w:r>
+        <w:rPr>
+          <w:rFonts w:eastAsia="Calibri"/>
+        </w:rPr>
+        <w:t xml:space="preserve"> directly jeopardize the learning capabilities of the serious games</w:t>
       </w:r>
       <w:r>
         <w:rPr>
@@ -1931,7 +1943,10 @@
       </w:r>
       <w:fldSimple w:instr=" REF _Ref335238586 \h  \* MERGEFORMAT ">
         <w:r>
-          <w:t>Figure 1</w:t>
+          <w:t xml:space="preserve">Figure </w:t>
+        </w:r>
+        <w:r>
+          <w:t>1</w:t>
         </w:r>
       </w:fldSimple>
       <w:r>
@@ -2319,7 +2334,10 @@
       </w:r>
       <w:fldSimple w:instr=" REF _Ref335238586 \h  \* MERGEFORMAT ">
         <w:r>
-          <w:t>Figure 1</w:t>
+          <w:t xml:space="preserve">Figure </w:t>
+        </w:r>
+        <w:r>
+          <w:t>1</w:t>
         </w:r>
       </w:fldSimple>
       <w:r>
@@ -2706,14 +2724,23 @@
       </w:r>
       <w:fldSimple w:instr=" REF _Ref335238586 \h  \* MERGEFORMAT ">
         <w:r>
-          <w:t>Figure 1</w:t>
+          <w:t xml:space="preserve">Figure </w:t>
+        </w:r>
+        <w:r>
+          <w:t>1</w:t>
         </w:r>
       </w:fldSimple>
       <w:r>
         <w:t xml:space="preserve"> </w:t>
       </w:r>
       <w:r>
-        <w:t xml:space="preserve">indicate how time information can be expressed in the model. For </w:t>
+        <w:t>indicate</w:t>
+      </w:r>
+      <w:r>
+        <w:t>s</w:t>
+      </w:r>
+      <w:r>
+        <w:t xml:space="preserve"> how time information can be expressed in the model. For </w:t>
       </w:r>
       <w:r>
         <w:t>[</w:t>
@@ -3182,11 +3209,17 @@
         <w:fldChar w:fldCharType="separate"/>
       </w:r>
       <w:r>
+        <w:rPr>
+          <w:sz w:val="18"/>
+          <w:szCs w:val="18"/>
+        </w:rPr>
         <w:t xml:space="preserve">Figure </w:t>
       </w:r>
       <w:r>
         <w:rPr>
           <w:noProof/>
+          <w:sz w:val="18"/>
+          <w:szCs w:val="18"/>
         </w:rPr>
         <w:t>3</w:t>
       </w:r>
@@ -3622,6 +3655,13 @@
         <w:t>2</w:t>
       </w:r>
       <w:r>
+        <w:rPr>
+          <w:i/>
+          <w:vertAlign w:val="subscript"/>
+        </w:rPr>
+        <w:t xml:space="preserve"> </w:t>
+      </w:r>
+      <w:r>
         <w:t xml:space="preserve">(possibly using multiple steps), written as </w:t>
       </w:r>
       <w:r>
@@ -4430,7 +4470,10 @@
       </w:r>
       <w:fldSimple w:instr=" REF _Ref335238875 \h  \* MERGEFORMAT ">
         <w:r>
-          <w:t>Figure 4</w:t>
+          <w:t xml:space="preserve">Figure </w:t>
+        </w:r>
+        <w:r>
+          <w:t>4</w:t>
         </w:r>
       </w:fldSimple>
       <w:r>
@@ -4556,7 +4599,10 @@
       </w:r>
       <w:fldSimple w:instr=" REF _Ref335238875 \h  \* MERGEFORMAT ">
         <w:r>
-          <w:t>Figure 4</w:t>
+          <w:t xml:space="preserve">Figure </w:t>
+        </w:r>
+        <w:r>
+          <w:t>4</w:t>
         </w:r>
       </w:fldSimple>
       <w:r>
@@ -5071,7 +5117,10 @@
       </w:r>
       <w:fldSimple w:instr=" REF _Ref335238960 \h  \* MERGEFORMAT ">
         <w:r>
-          <w:t>Figure 5</w:t>
+          <w:t xml:space="preserve">Figure </w:t>
+        </w:r>
+        <w:r>
+          <w:t>5</w:t>
         </w:r>
       </w:fldSimple>
       <w:r>
@@ -5201,7 +5250,10 @@
       </w:r>
       <w:fldSimple w:instr=" REF _Ref335238960 \h  \* MERGEFORMAT ">
         <w:r>
-          <w:t>Figure 5</w:t>
+          <w:t xml:space="preserve">Figure </w:t>
+        </w:r>
+        <w:r>
+          <w:t>5</w:t>
         </w:r>
       </w:fldSimple>
       <w:r>
@@ -5690,7 +5742,10 @@
       </w:r>
       <w:fldSimple w:instr=" REF _Ref335239044 \h  \* MERGEFORMAT ">
         <w:r>
-          <w:t>Figure 6</w:t>
+          <w:t xml:space="preserve">Figure </w:t>
+        </w:r>
+        <w:r>
+          <w:t>6</w:t>
         </w:r>
       </w:fldSimple>
       <w:r>
@@ -6383,7 +6438,10 @@
       </w:r>
       <w:fldSimple w:instr=" REF _Ref335239141 \h  \* MERGEFORMAT ">
         <w:r>
-          <w:t>Figure 7</w:t>
+          <w:t xml:space="preserve">Figure </w:t>
+        </w:r>
+        <w:r>
+          <w:t>8</w:t>
         </w:r>
       </w:fldSimple>
       <w:r>
@@ -6455,7 +6513,7 @@
                       <w:sz w:val="18"/>
                       <w:szCs w:val="18"/>
                     </w:rPr>
-                    <w:t>8</w:t>
+                    <w:t>7</w:t>
                   </w:r>
                   <w:r>
                     <w:rPr>
@@ -6625,7 +6683,7 @@
           <w:b w:val="0"/>
           <w:noProof/>
         </w:rPr>
-        <w:t>7</w:t>
+        <w:t>8</w:t>
       </w:r>
       <w:r>
         <w:rPr>
@@ -6757,11 +6815,17 @@
         <w:fldChar w:fldCharType="separate"/>
       </w:r>
       <w:r>
+        <w:rPr>
+          <w:sz w:val="18"/>
+          <w:szCs w:val="18"/>
+        </w:rPr>
         <w:t xml:space="preserve">Figure </w:t>
       </w:r>
       <w:r>
         <w:rPr>
           <w:noProof/>
+          <w:sz w:val="18"/>
+          <w:szCs w:val="18"/>
         </w:rPr>
         <w:t>8</w:t>
       </w:r>
@@ -7176,7 +7240,10 @@
       </w:r>
       <w:fldSimple w:instr=" REF _Ref335239253 \h  \* MERGEFORMAT ">
         <w:r>
-          <w:t>Figure 9</w:t>
+          <w:t xml:space="preserve">Figure </w:t>
+        </w:r>
+        <w:r>
+          <w:t>9</w:t>
         </w:r>
       </w:fldSimple>
       <w:r>
@@ -7304,11 +7371,17 @@
         <w:fldChar w:fldCharType="separate"/>
       </w:r>
       <w:r>
+        <w:rPr>
+          <w:sz w:val="18"/>
+          <w:szCs w:val="18"/>
+        </w:rPr>
         <w:t xml:space="preserve">Figure </w:t>
       </w:r>
       <w:r>
         <w:rPr>
           <w:noProof/>
+          <w:sz w:val="18"/>
+          <w:szCs w:val="18"/>
         </w:rPr>
         <w:t>8</w:t>
       </w:r>
@@ -7326,7 +7399,10 @@
       </w:r>
       <w:fldSimple w:instr=" REF _Ref335239253 \h  \* MERGEFORMAT ">
         <w:r>
-          <w:t>Figure 9</w:t>
+          <w:t xml:space="preserve">Figure </w:t>
+        </w:r>
+        <w:r>
+          <w:t>9</w:t>
         </w:r>
       </w:fldSimple>
       <w:r>
@@ -14253,201 +14329,201 @@
     </dgm:pt>
   </dgm:ptLst>
   <dgm:cxnLst>
-    <dgm:cxn modelId="{00CE7F44-90D7-4EDE-9965-0126271E9BBD}" type="presOf" srcId="{2BEEED00-B133-46F3-9B7F-8EF3EFD999F1}" destId="{FD7A0172-CB25-4911-B3EF-667A39E7DCE7}" srcOrd="0" destOrd="0" presId="urn:microsoft.com/office/officeart/2005/8/layout/hierarchy2"/>
-    <dgm:cxn modelId="{65E08AB1-E399-4299-88A3-B1C5674B3BEF}" type="presOf" srcId="{DC7403F1-0571-424F-8BE8-3CC1536FDE8C}" destId="{30099040-2BEC-46EB-AE9D-6A3BEF8052F4}" srcOrd="1" destOrd="0" presId="urn:microsoft.com/office/officeart/2005/8/layout/hierarchy2"/>
-    <dgm:cxn modelId="{DAD88328-46BF-4D03-831F-711873C180C5}" type="presOf" srcId="{AD20F728-8A1C-431A-A057-084EFAE2370E}" destId="{E36CEAF0-998B-4A4B-BA8D-EFF57F7AB8FA}" srcOrd="0" destOrd="0" presId="urn:microsoft.com/office/officeart/2005/8/layout/hierarchy2"/>
-    <dgm:cxn modelId="{95C73D5A-87C1-4A79-8DE5-A120ED2D5D58}" type="presOf" srcId="{167FAECA-7F86-4699-8440-417F2D217544}" destId="{EAE0073B-E695-4C6C-B978-B5E3B7024E20}" srcOrd="0" destOrd="0" presId="urn:microsoft.com/office/officeart/2005/8/layout/hierarchy2"/>
-    <dgm:cxn modelId="{B6071530-2FA2-447E-ABC5-ACD7C8974C3A}" type="presOf" srcId="{526B4BB0-2314-4A44-8A2C-555C722A488D}" destId="{9ECD2900-0A9A-47D1-A756-67C34D750CCF}" srcOrd="0" destOrd="0" presId="urn:microsoft.com/office/officeart/2005/8/layout/hierarchy2"/>
-    <dgm:cxn modelId="{00A13F50-87AE-498D-9CD7-B73AB3BCB73C}" type="presOf" srcId="{DD1E4FED-04E7-448F-B812-8BEE8486DD43}" destId="{13024C18-820A-4B62-BAEA-89D27D0765CD}" srcOrd="1" destOrd="0" presId="urn:microsoft.com/office/officeart/2005/8/layout/hierarchy2"/>
-    <dgm:cxn modelId="{BC88BF8E-B348-4382-8F6E-8F4CFF5EAD19}" type="presOf" srcId="{29280282-54F1-45C6-8D42-4754C6BDCF91}" destId="{4A7F0945-CD52-46CF-9330-64955ED272D3}" srcOrd="0" destOrd="0" presId="urn:microsoft.com/office/officeart/2005/8/layout/hierarchy2"/>
-    <dgm:cxn modelId="{F42CB37A-B9E5-4602-B9EB-F9BADF101905}" type="presOf" srcId="{87496514-96A4-4444-A6DB-6129F3F29F48}" destId="{935E24CC-008B-4BE9-B3EB-41EB22B15B73}" srcOrd="1" destOrd="0" presId="urn:microsoft.com/office/officeart/2005/8/layout/hierarchy2"/>
-    <dgm:cxn modelId="{88AABF9A-A499-4FC4-8B2F-98A7167AB969}" type="presOf" srcId="{5C72BA27-4ED8-4268-8C59-0D96FD60F177}" destId="{6D38B18B-70EC-4AF7-A6FF-B5C7FE8D4DA4}" srcOrd="0" destOrd="0" presId="urn:microsoft.com/office/officeart/2005/8/layout/hierarchy2"/>
-    <dgm:cxn modelId="{533FFB3D-830F-40E8-B2E0-C9D5FB71331B}" type="presOf" srcId="{15B13E3A-CE8B-4DDB-99F6-4A778AADA124}" destId="{3B8868D9-9F8B-47F9-99EF-A48BC6B2FF26}" srcOrd="0" destOrd="0" presId="urn:microsoft.com/office/officeart/2005/8/layout/hierarchy2"/>
-    <dgm:cxn modelId="{63D09154-633F-4B78-A003-AF85C462880F}" type="presOf" srcId="{946EF0D6-3817-4E92-8FB9-6A907EBD07C9}" destId="{E6950A32-D71C-4EA5-88AE-3B3F0287DC19}" srcOrd="1" destOrd="0" presId="urn:microsoft.com/office/officeart/2005/8/layout/hierarchy2"/>
-    <dgm:cxn modelId="{0952E13B-1F21-45C5-AE7E-5EA108A60209}" type="presOf" srcId="{5D61EA02-8BFA-4D0F-8E46-5E315580374A}" destId="{D5ACFD89-23A4-4CF0-A4C3-F21EF07981F7}" srcOrd="0" destOrd="0" presId="urn:microsoft.com/office/officeart/2005/8/layout/hierarchy2"/>
-    <dgm:cxn modelId="{F4BCA327-D8B5-46F7-A438-98BF780C052F}" type="presOf" srcId="{75F630ED-A7FC-4A27-96D8-2461E5115420}" destId="{E6077319-7C6E-4777-97B3-CA97D1DAD822}" srcOrd="1" destOrd="0" presId="urn:microsoft.com/office/officeart/2005/8/layout/hierarchy2"/>
-    <dgm:cxn modelId="{D59AE18D-599D-4A0E-B58F-F42FF9C88A9D}" type="presOf" srcId="{2BEEED00-B133-46F3-9B7F-8EF3EFD999F1}" destId="{C971E15B-3AB3-4DCE-BC91-B1D0C67824A6}" srcOrd="1" destOrd="0" presId="urn:microsoft.com/office/officeart/2005/8/layout/hierarchy2"/>
-    <dgm:cxn modelId="{17515DA0-C3D1-4283-AB69-AED3FDD705FE}" type="presOf" srcId="{5A06D474-CF30-4D35-8779-5ED70C17EFCB}" destId="{41370F12-1FA0-4579-8285-C15FA148591C}" srcOrd="0" destOrd="0" presId="urn:microsoft.com/office/officeart/2005/8/layout/hierarchy2"/>
-    <dgm:cxn modelId="{87CD2F32-96EB-484F-8176-CECF137435FB}" type="presOf" srcId="{986B7168-B57B-41C8-BFC6-0EBF5796DDB7}" destId="{346F9867-B732-44D3-B591-4FC16781C35B}" srcOrd="1" destOrd="0" presId="urn:microsoft.com/office/officeart/2005/8/layout/hierarchy2"/>
+    <dgm:cxn modelId="{074A3066-4234-4000-9207-79E714DB558F}" type="presOf" srcId="{946EF0D6-3817-4E92-8FB9-6A907EBD07C9}" destId="{68438195-FD75-4EAF-817E-3D241C458B9B}" srcOrd="0" destOrd="0" presId="urn:microsoft.com/office/officeart/2005/8/layout/hierarchy2"/>
+    <dgm:cxn modelId="{4780DE47-CE4C-439B-883A-9D329CCBE7DE}" type="presOf" srcId="{55FAC393-4BEB-48FC-8ACB-8A77E52659C4}" destId="{F9091B10-7237-43E5-93A5-0A860387BD22}" srcOrd="1" destOrd="0" presId="urn:microsoft.com/office/officeart/2005/8/layout/hierarchy2"/>
+    <dgm:cxn modelId="{896552A2-B8F9-417E-960C-322149A0B28B}" type="presOf" srcId="{986B7168-B57B-41C8-BFC6-0EBF5796DDB7}" destId="{346F9867-B732-44D3-B591-4FC16781C35B}" srcOrd="1" destOrd="0" presId="urn:microsoft.com/office/officeart/2005/8/layout/hierarchy2"/>
+    <dgm:cxn modelId="{9214D477-7731-4DA0-ACE3-4476A02B6CD3}" type="presOf" srcId="{8242B283-4BE2-4E85-BFEE-0EA44472760E}" destId="{CB159F70-ABE8-4C17-9F22-0AB61C102E64}" srcOrd="0" destOrd="0" presId="urn:microsoft.com/office/officeart/2005/8/layout/hierarchy2"/>
+    <dgm:cxn modelId="{48F8EA36-B7A4-46ED-804F-5C581E474242}" type="presOf" srcId="{90DC5E90-6F4B-47AA-87D8-9134DB917318}" destId="{16B11AF4-04C8-4F95-B50D-C951D10CBCFB}" srcOrd="0" destOrd="0" presId="urn:microsoft.com/office/officeart/2005/8/layout/hierarchy2"/>
+    <dgm:cxn modelId="{192D06EB-B03E-4517-8369-E055CA0D035A}" type="presOf" srcId="{3AEBF0E2-45AF-4956-BF8F-20F6FA6CE5F6}" destId="{CC6B0A1C-BAB8-4AB7-9EF6-A7279AB3044F}" srcOrd="0" destOrd="0" presId="urn:microsoft.com/office/officeart/2005/8/layout/hierarchy2"/>
+    <dgm:cxn modelId="{6620324C-809E-4B98-AEBC-7E190E5AFD6E}" type="presOf" srcId="{1CE192A6-6AB3-4451-998F-D2635F17DFF1}" destId="{C2015C7B-D32C-4CE2-BC7D-C9E321ED4B0D}" srcOrd="1" destOrd="0" presId="urn:microsoft.com/office/officeart/2005/8/layout/hierarchy2"/>
+    <dgm:cxn modelId="{2B53785B-5B83-4579-8C81-328BEDFA0DB3}" srcId="{5C72BA27-4ED8-4268-8C59-0D96FD60F177}" destId="{2B038B93-B8E9-4EE3-9443-436A929BCB09}" srcOrd="0" destOrd="0" parTransId="{946EF0D6-3817-4E92-8FB9-6A907EBD07C9}" sibTransId="{FCA82613-A770-4ABD-B543-618B7A8C7F69}"/>
+    <dgm:cxn modelId="{684BC9A4-CDC1-475C-8606-5BA472F824AE}" type="presOf" srcId="{2E691FFF-7427-44F8-A8A7-0CB32246E31C}" destId="{0C7AD588-E19E-4FA4-8679-76D852021E3D}" srcOrd="0" destOrd="0" presId="urn:microsoft.com/office/officeart/2005/8/layout/hierarchy2"/>
+    <dgm:cxn modelId="{929F4E35-FCF0-47B3-8CEA-3F60172C7DEA}" type="presOf" srcId="{87496514-96A4-4444-A6DB-6129F3F29F48}" destId="{D2E7D7FB-33DA-439B-A6FF-8B6265094B81}" srcOrd="0" destOrd="0" presId="urn:microsoft.com/office/officeart/2005/8/layout/hierarchy2"/>
+    <dgm:cxn modelId="{F375416E-D18D-4F0A-B9A9-10DEF9DDCF12}" srcId="{76752B70-2FD8-4F70-8B44-25BFD449B474}" destId="{33C05A44-A2B6-4CDD-B983-9E8D17B54B1B}" srcOrd="1" destOrd="0" parTransId="{986B7168-B57B-41C8-BFC6-0EBF5796DDB7}" sibTransId="{E0503955-EABC-4A5E-967E-79D884C93AFD}"/>
+    <dgm:cxn modelId="{D6552D28-5360-449A-B886-084B9B916105}" type="presOf" srcId="{5A06D474-CF30-4D35-8779-5ED70C17EFCB}" destId="{41370F12-1FA0-4579-8285-C15FA148591C}" srcOrd="0" destOrd="0" presId="urn:microsoft.com/office/officeart/2005/8/layout/hierarchy2"/>
+    <dgm:cxn modelId="{D19F4537-FBF5-4DBE-9903-AB6C9F34E9F3}" srcId="{9ADEECC3-7F9F-46A7-B5DA-4F3694F77112}" destId="{5A06D474-CF30-4D35-8779-5ED70C17EFCB}" srcOrd="1" destOrd="0" parTransId="{1CE192A6-6AB3-4451-998F-D2635F17DFF1}" sibTransId="{A197156F-3493-4B75-855F-34B8157CB60E}"/>
+    <dgm:cxn modelId="{1E2D5290-D5D3-4A13-865B-BB7157B5E2D6}" type="presOf" srcId="{33C05A44-A2B6-4CDD-B983-9E8D17B54B1B}" destId="{B38E3594-CA56-4A29-BFDC-CA290103A3A6}" srcOrd="0" destOrd="0" presId="urn:microsoft.com/office/officeart/2005/8/layout/hierarchy2"/>
+    <dgm:cxn modelId="{1C7966A5-1BCA-4237-B7EE-9985F259E8C6}" type="presOf" srcId="{2BEEED00-B133-46F3-9B7F-8EF3EFD999F1}" destId="{C971E15B-3AB3-4DCE-BC91-B1D0C67824A6}" srcOrd="1" destOrd="0" presId="urn:microsoft.com/office/officeart/2005/8/layout/hierarchy2"/>
+    <dgm:cxn modelId="{5BD2F7A6-60C0-4007-80C5-84BE446D87C7}" srcId="{5D61EA02-8BFA-4D0F-8E46-5E315580374A}" destId="{1CEB947C-EB39-4414-83A1-BE86AAF2267B}" srcOrd="3" destOrd="0" parTransId="{476EF9D4-D438-40F7-BC97-D488DFA755A1}" sibTransId="{4E380BCB-3D5D-4C38-A0BA-867206085830}"/>
+    <dgm:cxn modelId="{D663177C-F0A7-494C-9E3F-75E5A5C228A7}" type="presOf" srcId="{C9AB5B93-AA24-4987-A7EA-9F702A8D98DC}" destId="{F9C387D6-3DB2-43EE-A8C5-C98DF7AA1264}" srcOrd="0" destOrd="0" presId="urn:microsoft.com/office/officeart/2005/8/layout/hierarchy2"/>
+    <dgm:cxn modelId="{04BC5896-8EFC-4B70-8063-535733608C46}" type="presOf" srcId="{FAB60589-855B-4933-8283-6EA08460BF7F}" destId="{1889DF31-E9C1-45A1-88BE-8B18172A263A}" srcOrd="0" destOrd="0" presId="urn:microsoft.com/office/officeart/2005/8/layout/hierarchy2"/>
+    <dgm:cxn modelId="{A477ECB0-5912-4556-9879-F85676691878}" type="presOf" srcId="{DC7403F1-0571-424F-8BE8-3CC1536FDE8C}" destId="{30099040-2BEC-46EB-AE9D-6A3BEF8052F4}" srcOrd="1" destOrd="0" presId="urn:microsoft.com/office/officeart/2005/8/layout/hierarchy2"/>
+    <dgm:cxn modelId="{7936CBFB-06AA-490B-A56C-A242A8CF17A0}" type="presOf" srcId="{75F630ED-A7FC-4A27-96D8-2461E5115420}" destId="{E6077319-7C6E-4777-97B3-CA97D1DAD822}" srcOrd="1" destOrd="0" presId="urn:microsoft.com/office/officeart/2005/8/layout/hierarchy2"/>
+    <dgm:cxn modelId="{16AD6112-C48E-4EFA-A76A-8C2944D58837}" type="presOf" srcId="{C9AB5B93-AA24-4987-A7EA-9F702A8D98DC}" destId="{54AF12FD-3B65-46EE-9011-B900D4CBD75B}" srcOrd="1" destOrd="0" presId="urn:microsoft.com/office/officeart/2005/8/layout/hierarchy2"/>
+    <dgm:cxn modelId="{E5B7DF9B-3E73-46E2-AF43-186399E01619}" type="presOf" srcId="{526B4BB0-2314-4A44-8A2C-555C722A488D}" destId="{9ECD2900-0A9A-47D1-A756-67C34D750CCF}" srcOrd="0" destOrd="0" presId="urn:microsoft.com/office/officeart/2005/8/layout/hierarchy2"/>
+    <dgm:cxn modelId="{9306ACB9-4905-475B-ABF1-72C7759C8054}" type="presOf" srcId="{B09DDAA1-FA7F-414B-AEFC-8FD8AD30AEAB}" destId="{B5C8146A-0574-4C94-8DE4-9D4C27829023}" srcOrd="1" destOrd="0" presId="urn:microsoft.com/office/officeart/2005/8/layout/hierarchy2"/>
+    <dgm:cxn modelId="{D7AA14E2-0F69-4708-92FF-727B9D7D2632}" type="presOf" srcId="{2B038B93-B8E9-4EE3-9443-436A929BCB09}" destId="{EDD898AC-163C-4B2A-929B-A80367C5CB73}" srcOrd="0" destOrd="0" presId="urn:microsoft.com/office/officeart/2005/8/layout/hierarchy2"/>
+    <dgm:cxn modelId="{3BFB411F-717E-43EA-B98E-C181B582A5A4}" srcId="{541A30EA-272A-418C-AFBA-B573FCDB56CE}" destId="{5D61EA02-8BFA-4D0F-8E46-5E315580374A}" srcOrd="0" destOrd="0" parTransId="{7A1608D9-E4CA-4808-BEE3-CED60C7A0DD1}" sibTransId="{B6D5FED1-833C-4A62-839E-2ED13889959B}"/>
+    <dgm:cxn modelId="{C900496A-D2A0-4924-80B8-C8F36D3F4296}" srcId="{76752B70-2FD8-4F70-8B44-25BFD449B474}" destId="{9ADEECC3-7F9F-46A7-B5DA-4F3694F77112}" srcOrd="0" destOrd="0" parTransId="{FAB60589-855B-4933-8283-6EA08460BF7F}" sibTransId="{2EDFDF46-E400-44D7-9888-18E57C418970}"/>
+    <dgm:cxn modelId="{867ADFE8-FEB9-471C-B71A-6027891B94D1}" type="presOf" srcId="{05AFFF34-8020-4494-B0AF-3B8FCE859F02}" destId="{21F216FC-1A29-4DA3-BE45-EBAAD540EDFF}" srcOrd="0" destOrd="0" presId="urn:microsoft.com/office/officeart/2005/8/layout/hierarchy2"/>
+    <dgm:cxn modelId="{DC5B68D2-BB06-4B1F-AD42-8978C735C5D4}" srcId="{5C72BA27-4ED8-4268-8C59-0D96FD60F177}" destId="{448C5BEE-4732-4357-B651-253BBAA9A8B7}" srcOrd="1" destOrd="0" parTransId="{B09DDAA1-FA7F-414B-AEFC-8FD8AD30AEAB}" sibTransId="{E7277957-DB8B-440C-91BE-D16E4AAF6EB0}"/>
+    <dgm:cxn modelId="{CB036360-6724-444E-949A-F3514A3A6A85}" type="presOf" srcId="{08EB2621-46CB-4202-ADE5-AB4B3522E59F}" destId="{240ABD63-9087-4546-89CF-88541F4CEF52}" srcOrd="0" destOrd="0" presId="urn:microsoft.com/office/officeart/2005/8/layout/hierarchy2"/>
+    <dgm:cxn modelId="{5C45A748-5A20-4015-9B66-56BF2F3BD901}" srcId="{90DC5E90-6F4B-47AA-87D8-9134DB917318}" destId="{526B4BB0-2314-4A44-8A2C-555C722A488D}" srcOrd="1" destOrd="0" parTransId="{811F41F9-23AE-4F3E-9695-05EB30B47BB2}" sibTransId="{23CE2816-7CF4-4D1D-B2FA-35A6F7CDAB89}"/>
+    <dgm:cxn modelId="{D482B60F-7FF2-4B09-A4EC-DFF07BD16E70}" type="presOf" srcId="{5D61EA02-8BFA-4D0F-8E46-5E315580374A}" destId="{D5ACFD89-23A4-4CF0-A4C3-F21EF07981F7}" srcOrd="0" destOrd="0" presId="urn:microsoft.com/office/officeart/2005/8/layout/hierarchy2"/>
+    <dgm:cxn modelId="{8B50E159-D94E-4AA2-A6A8-C42B18383857}" type="presOf" srcId="{986B7168-B57B-41C8-BFC6-0EBF5796DDB7}" destId="{2864DC2A-13C0-4E4B-A7F3-F63F340FA450}" srcOrd="0" destOrd="0" presId="urn:microsoft.com/office/officeart/2005/8/layout/hierarchy2"/>
+    <dgm:cxn modelId="{70BADE42-12FF-477F-8783-C638E932BA99}" type="presOf" srcId="{2ABC8B2A-1AE0-4445-BB0F-A32B638FE792}" destId="{FC31CFF5-CDC9-4FC6-A745-A19F38E995B7}" srcOrd="0" destOrd="0" presId="urn:microsoft.com/office/officeart/2005/8/layout/hierarchy2"/>
+    <dgm:cxn modelId="{5910A018-03A5-41B0-8A05-94B82A9D313D}" srcId="{5D61EA02-8BFA-4D0F-8E46-5E315580374A}" destId="{5C72BA27-4ED8-4268-8C59-0D96FD60F177}" srcOrd="0" destOrd="0" parTransId="{2BEEED00-B133-46F3-9B7F-8EF3EFD999F1}" sibTransId="{DD07C94F-AFD1-4731-A3E5-6EDB007D742B}"/>
+    <dgm:cxn modelId="{2A72E831-E595-4C99-9C94-B6DD4D7447FE}" type="presOf" srcId="{87496514-96A4-4444-A6DB-6129F3F29F48}" destId="{935E24CC-008B-4BE9-B3EB-41EB22B15B73}" srcOrd="1" destOrd="0" presId="urn:microsoft.com/office/officeart/2005/8/layout/hierarchy2"/>
+    <dgm:cxn modelId="{28564216-4C44-484F-990A-676961B69997}" type="presOf" srcId="{DD1E4FED-04E7-448F-B812-8BEE8486DD43}" destId="{D8394A56-8A48-43C9-8876-8EA39F4B73ED}" srcOrd="0" destOrd="0" presId="urn:microsoft.com/office/officeart/2005/8/layout/hierarchy2"/>
+    <dgm:cxn modelId="{7D5744CD-043B-468A-A028-CB04AD344382}" srcId="{A6F2A7DE-2AF6-4487-959F-D397992022A4}" destId="{B95568D8-D303-49EB-85AC-0942EA985617}" srcOrd="1" destOrd="0" parTransId="{8242B283-4BE2-4E85-BFEE-0EA44472760E}" sibTransId="{2E7F46BE-885D-482A-BC1E-BDED69909460}"/>
+    <dgm:cxn modelId="{BAB2C5C4-C896-4EFF-90F7-FB7885E304CA}" type="presOf" srcId="{A6F2A7DE-2AF6-4487-959F-D397992022A4}" destId="{E7F03264-C14C-446F-BCBE-D61750AF3A77}" srcOrd="0" destOrd="0" presId="urn:microsoft.com/office/officeart/2005/8/layout/hierarchy2"/>
+    <dgm:cxn modelId="{4996ED8E-26C5-41A9-9B1C-C62B9CD30D62}" type="presOf" srcId="{541A30EA-272A-418C-AFBA-B573FCDB56CE}" destId="{CC5F2D0D-E1E5-4C49-8DF7-2A61C5DA8A1D}" srcOrd="0" destOrd="0" presId="urn:microsoft.com/office/officeart/2005/8/layout/hierarchy2"/>
+    <dgm:cxn modelId="{BDD947C1-7464-489E-81E4-60AE41808DBC}" type="presOf" srcId="{B95568D8-D303-49EB-85AC-0942EA985617}" destId="{CF2F8359-8E2C-400E-A50D-384EDB3CA8A3}" srcOrd="0" destOrd="0" presId="urn:microsoft.com/office/officeart/2005/8/layout/hierarchy2"/>
+    <dgm:cxn modelId="{822CE42B-87B3-4907-BD07-33709549AF03}" srcId="{2E691FFF-7427-44F8-A8A7-0CB32246E31C}" destId="{3AEBF0E2-45AF-4956-BF8F-20F6FA6CE5F6}" srcOrd="0" destOrd="0" parTransId="{C9AB5B93-AA24-4987-A7EA-9F702A8D98DC}" sibTransId="{3579E251-C5F1-4AEA-BC0C-852059257770}"/>
+    <dgm:cxn modelId="{BA3A636E-8E2A-4CA7-B30D-6A562C5375FB}" type="presOf" srcId="{15B13E3A-CE8B-4DDB-99F6-4A778AADA124}" destId="{3B8868D9-9F8B-47F9-99EF-A48BC6B2FF26}" srcOrd="0" destOrd="0" presId="urn:microsoft.com/office/officeart/2005/8/layout/hierarchy2"/>
+    <dgm:cxn modelId="{105BA00D-D9E9-4462-86EE-5683844A3866}" type="presOf" srcId="{946EF0D6-3817-4E92-8FB9-6A907EBD07C9}" destId="{E6950A32-D71C-4EA5-88AE-3B3F0287DC19}" srcOrd="1" destOrd="0" presId="urn:microsoft.com/office/officeart/2005/8/layout/hierarchy2"/>
+    <dgm:cxn modelId="{7705F2EC-0899-4E3D-A05B-604D0AFA06AE}" type="presOf" srcId="{F49A8C01-7410-48F0-BC22-AF5FC134600B}" destId="{1FB9E06D-EF2B-4048-9039-AD508A01931D}" srcOrd="0" destOrd="0" presId="urn:microsoft.com/office/officeart/2005/8/layout/hierarchy2"/>
+    <dgm:cxn modelId="{143B0182-D52B-4DD7-9BD9-C44BC7F1E204}" type="presOf" srcId="{A68335E5-009E-44DF-97AB-B7A1ACEA24EB}" destId="{2E830E8B-B241-4984-BFF5-BCC0806E238E}" srcOrd="0" destOrd="0" presId="urn:microsoft.com/office/officeart/2005/8/layout/hierarchy2"/>
+    <dgm:cxn modelId="{7ACF7580-1A69-4D49-B65E-A8657E1126DF}" type="presOf" srcId="{9F12261C-2D8C-4E44-BC1A-1A217B62ECC2}" destId="{DD8AA6E0-BA21-42D8-8E4A-93AFF5B7CBEA}" srcOrd="1" destOrd="0" presId="urn:microsoft.com/office/officeart/2005/8/layout/hierarchy2"/>
+    <dgm:cxn modelId="{C52C1EE7-22E9-4984-977D-62B275D85C01}" type="presOf" srcId="{29280282-54F1-45C6-8D42-4754C6BDCF91}" destId="{4A7F0945-CD52-46CF-9330-64955ED272D3}" srcOrd="0" destOrd="0" presId="urn:microsoft.com/office/officeart/2005/8/layout/hierarchy2"/>
+    <dgm:cxn modelId="{07851576-2661-4F95-B4E2-FC5615E500FB}" srcId="{90DC5E90-6F4B-47AA-87D8-9134DB917318}" destId="{058185CA-66DB-4273-A41B-CECD7A8DD30F}" srcOrd="0" destOrd="0" parTransId="{DD1E4FED-04E7-448F-B812-8BEE8486DD43}" sibTransId="{CFCF1B2A-B272-4027-9FE7-CA3708D91675}"/>
+    <dgm:cxn modelId="{12B7E4CB-9EF3-429A-832B-52F945DE409C}" type="presOf" srcId="{476EF9D4-D438-40F7-BC97-D488DFA755A1}" destId="{82063FD8-2DE8-42B1-AC01-6CDB0BC37358}" srcOrd="0" destOrd="0" presId="urn:microsoft.com/office/officeart/2005/8/layout/hierarchy2"/>
+    <dgm:cxn modelId="{744DF874-3596-46EC-84E3-ACBB02B76E9B}" type="presOf" srcId="{D87D5094-0096-4ED0-8BEC-3E12D5CBBBF0}" destId="{02A1F396-0D8F-41FA-A270-0769376E77F0}" srcOrd="1" destOrd="0" presId="urn:microsoft.com/office/officeart/2005/8/layout/hierarchy2"/>
+    <dgm:cxn modelId="{25373039-7510-4527-88D2-CB5BEF7C6A66}" type="presOf" srcId="{9ADEECC3-7F9F-46A7-B5DA-4F3694F77112}" destId="{797FBD49-A139-409C-80D6-2992C6762477}" srcOrd="0" destOrd="0" presId="urn:microsoft.com/office/officeart/2005/8/layout/hierarchy2"/>
+    <dgm:cxn modelId="{E0356EFB-6586-4BBD-9557-67EA0D4846FB}" srcId="{1CEB947C-EB39-4414-83A1-BE86AAF2267B}" destId="{08EB2621-46CB-4202-ADE5-AB4B3522E59F}" srcOrd="1" destOrd="0" parTransId="{55FAC393-4BEB-48FC-8ACB-8A77E52659C4}" sibTransId="{7158E61D-5EB5-41AF-AE3D-EA283519902A}"/>
+    <dgm:cxn modelId="{9AB5052B-A5DC-4697-8855-CEE89CC1BCE7}" srcId="{9ADEECC3-7F9F-46A7-B5DA-4F3694F77112}" destId="{15B13E3A-CE8B-4DDB-99F6-4A778AADA124}" srcOrd="0" destOrd="0" parTransId="{75F630ED-A7FC-4A27-96D8-2461E5115420}" sibTransId="{FEE16891-7989-46F7-9786-E8A184291411}"/>
+    <dgm:cxn modelId="{4E155772-431D-4877-8C90-F4D42E9C2B4C}" type="presOf" srcId="{2BEEED00-B133-46F3-9B7F-8EF3EFD999F1}" destId="{FD7A0172-CB25-4911-B3EF-667A39E7DCE7}" srcOrd="0" destOrd="0" presId="urn:microsoft.com/office/officeart/2005/8/layout/hierarchy2"/>
+    <dgm:cxn modelId="{48363128-6E14-48F3-B424-6210C4BAB0C9}" type="presOf" srcId="{8242B283-4BE2-4E85-BFEE-0EA44472760E}" destId="{65154119-D258-4A25-9837-29E60567675A}" srcOrd="1" destOrd="0" presId="urn:microsoft.com/office/officeart/2005/8/layout/hierarchy2"/>
+    <dgm:cxn modelId="{20001E4F-CEE3-4093-A153-FAE8E685D5CD}" type="presOf" srcId="{AD20F728-8A1C-431A-A057-084EFAE2370E}" destId="{E36CEAF0-998B-4A4B-BA8D-EFF57F7AB8FA}" srcOrd="0" destOrd="0" presId="urn:microsoft.com/office/officeart/2005/8/layout/hierarchy2"/>
+    <dgm:cxn modelId="{5FA2F0C6-BF4E-4FCC-923F-16B04B6F15D4}" type="presOf" srcId="{448C5BEE-4732-4357-B651-253BBAA9A8B7}" destId="{5A4405BA-2082-47F6-9FF1-48042B30A932}" srcOrd="0" destOrd="0" presId="urn:microsoft.com/office/officeart/2005/8/layout/hierarchy2"/>
+    <dgm:cxn modelId="{F08CE357-2AD6-4552-9CBD-EA664A7B614A}" type="presOf" srcId="{1CE192A6-6AB3-4451-998F-D2635F17DFF1}" destId="{81DF227C-317B-417C-B837-BF4939219178}" srcOrd="0" destOrd="0" presId="urn:microsoft.com/office/officeart/2005/8/layout/hierarchy2"/>
+    <dgm:cxn modelId="{E61A86DF-FF8D-4586-B43D-199D25F5D805}" srcId="{A6F2A7DE-2AF6-4487-959F-D397992022A4}" destId="{E2E4CF81-77EC-4CCE-8CBF-5EBF1BDFDD2A}" srcOrd="0" destOrd="0" parTransId="{05AFFF34-8020-4494-B0AF-3B8FCE859F02}" sibTransId="{EF61E1B0-9987-40EC-840C-30580C7CD5D4}"/>
+    <dgm:cxn modelId="{41D76A0B-C865-4E85-9BC2-9FF758DB3839}" srcId="{1CEB947C-EB39-4414-83A1-BE86AAF2267B}" destId="{90DC5E90-6F4B-47AA-87D8-9134DB917318}" srcOrd="0" destOrd="0" parTransId="{87496514-96A4-4444-A6DB-6129F3F29F48}" sibTransId="{CC19B6FF-AA7D-449F-95A5-ADD14B7BBB00}"/>
+    <dgm:cxn modelId="{4A4DBB48-6DE9-424F-AA8A-0AE0260880DC}" srcId="{08EB2621-46CB-4202-ADE5-AB4B3522E59F}" destId="{A6F2A7DE-2AF6-4487-959F-D397992022A4}" srcOrd="0" destOrd="0" parTransId="{DC7403F1-0571-424F-8BE8-3CC1536FDE8C}" sibTransId="{F70FABE7-6E1F-4EBF-B326-5CCE21C39BA3}"/>
+    <dgm:cxn modelId="{482040FE-36FD-4EDA-833E-E036D5660706}" type="presOf" srcId="{9F12261C-2D8C-4E44-BC1A-1A217B62ECC2}" destId="{D88348ED-527A-4837-8156-098C1F615BFB}" srcOrd="0" destOrd="0" presId="urn:microsoft.com/office/officeart/2005/8/layout/hierarchy2"/>
+    <dgm:cxn modelId="{52194F63-F8A5-460D-A42B-1BB2C7354DE2}" type="presOf" srcId="{D87D5094-0096-4ED0-8BEC-3E12D5CBBBF0}" destId="{605ED397-3BB2-4B24-BE01-C5E7F35EB3C0}" srcOrd="0" destOrd="0" presId="urn:microsoft.com/office/officeart/2005/8/layout/hierarchy2"/>
     <dgm:cxn modelId="{B1C448D9-A626-4D81-BB14-A5EB7B8452C2}" srcId="{5D61EA02-8BFA-4D0F-8E46-5E315580374A}" destId="{76752B70-2FD8-4F70-8B44-25BFD449B474}" srcOrd="1" destOrd="0" parTransId="{F49A8C01-7410-48F0-BC22-AF5FC134600B}" sibTransId="{2627F6E0-D24B-483C-AFB2-024B454E8931}"/>
-    <dgm:cxn modelId="{E61A86DF-FF8D-4586-B43D-199D25F5D805}" srcId="{A6F2A7DE-2AF6-4487-959F-D397992022A4}" destId="{E2E4CF81-77EC-4CCE-8CBF-5EBF1BDFDD2A}" srcOrd="0" destOrd="0" parTransId="{05AFFF34-8020-4494-B0AF-3B8FCE859F02}" sibTransId="{EF61E1B0-9987-40EC-840C-30580C7CD5D4}"/>
-    <dgm:cxn modelId="{3A6BC048-14B0-47B5-B82A-78C74D661E4A}" type="presOf" srcId="{8242B283-4BE2-4E85-BFEE-0EA44472760E}" destId="{65154119-D258-4A25-9837-29E60567675A}" srcOrd="1" destOrd="0" presId="urn:microsoft.com/office/officeart/2005/8/layout/hierarchy2"/>
-    <dgm:cxn modelId="{D19F4537-FBF5-4DBE-9903-AB6C9F34E9F3}" srcId="{9ADEECC3-7F9F-46A7-B5DA-4F3694F77112}" destId="{5A06D474-CF30-4D35-8779-5ED70C17EFCB}" srcOrd="1" destOrd="0" parTransId="{1CE192A6-6AB3-4451-998F-D2635F17DFF1}" sibTransId="{A197156F-3493-4B75-855F-34B8157CB60E}"/>
-    <dgm:cxn modelId="{C7586B99-7E83-4203-87DB-EC9373888E2E}" type="presOf" srcId="{3AEBF0E2-45AF-4956-BF8F-20F6FA6CE5F6}" destId="{CC6B0A1C-BAB8-4AB7-9EF6-A7279AB3044F}" srcOrd="0" destOrd="0" presId="urn:microsoft.com/office/officeart/2005/8/layout/hierarchy2"/>
-    <dgm:cxn modelId="{2F70A9E0-8ED9-4FC4-A835-C7B9C4C70B6A}" type="presOf" srcId="{986B7168-B57B-41C8-BFC6-0EBF5796DDB7}" destId="{2864DC2A-13C0-4E4B-A7F3-F63F340FA450}" srcOrd="0" destOrd="0" presId="urn:microsoft.com/office/officeart/2005/8/layout/hierarchy2"/>
-    <dgm:cxn modelId="{7D5744CD-043B-468A-A028-CB04AD344382}" srcId="{A6F2A7DE-2AF6-4487-959F-D397992022A4}" destId="{B95568D8-D303-49EB-85AC-0942EA985617}" srcOrd="1" destOrd="0" parTransId="{8242B283-4BE2-4E85-BFEE-0EA44472760E}" sibTransId="{2E7F46BE-885D-482A-BC1E-BDED69909460}"/>
-    <dgm:cxn modelId="{5910A018-03A5-41B0-8A05-94B82A9D313D}" srcId="{5D61EA02-8BFA-4D0F-8E46-5E315580374A}" destId="{5C72BA27-4ED8-4268-8C59-0D96FD60F177}" srcOrd="0" destOrd="0" parTransId="{2BEEED00-B133-46F3-9B7F-8EF3EFD999F1}" sibTransId="{DD07C94F-AFD1-4731-A3E5-6EDB007D742B}"/>
-    <dgm:cxn modelId="{53482348-0AFF-492A-B092-AB6054969F10}" type="presOf" srcId="{1CE192A6-6AB3-4451-998F-D2635F17DFF1}" destId="{C2015C7B-D32C-4CE2-BC7D-C9E321ED4B0D}" srcOrd="1" destOrd="0" presId="urn:microsoft.com/office/officeart/2005/8/layout/hierarchy2"/>
-    <dgm:cxn modelId="{A2279FA0-A3E5-4D42-BB11-E35BB4E088FD}" type="presOf" srcId="{FAB60589-855B-4933-8283-6EA08460BF7F}" destId="{6693197B-78B7-47EE-9FE1-10471704F946}" srcOrd="1" destOrd="0" presId="urn:microsoft.com/office/officeart/2005/8/layout/hierarchy2"/>
-    <dgm:cxn modelId="{F5D23375-6E69-4E20-9334-0CD84DC40B14}" type="presOf" srcId="{811F41F9-23AE-4F3E-9695-05EB30B47BB2}" destId="{33F3F195-0D69-437A-AA03-20F248E1E632}" srcOrd="1" destOrd="0" presId="urn:microsoft.com/office/officeart/2005/8/layout/hierarchy2"/>
-    <dgm:cxn modelId="{3BFB411F-717E-43EA-B98E-C181B582A5A4}" srcId="{541A30EA-272A-418C-AFBA-B573FCDB56CE}" destId="{5D61EA02-8BFA-4D0F-8E46-5E315580374A}" srcOrd="0" destOrd="0" parTransId="{7A1608D9-E4CA-4808-BEE3-CED60C7A0DD1}" sibTransId="{B6D5FED1-833C-4A62-839E-2ED13889959B}"/>
-    <dgm:cxn modelId="{9529E775-3EA7-45F1-A746-6BB16F45AF20}" type="presOf" srcId="{2B038B93-B8E9-4EE3-9443-436A929BCB09}" destId="{EDD898AC-163C-4B2A-929B-A80367C5CB73}" srcOrd="0" destOrd="0" presId="urn:microsoft.com/office/officeart/2005/8/layout/hierarchy2"/>
-    <dgm:cxn modelId="{822CE42B-87B3-4907-BD07-33709549AF03}" srcId="{2E691FFF-7427-44F8-A8A7-0CB32246E31C}" destId="{3AEBF0E2-45AF-4956-BF8F-20F6FA6CE5F6}" srcOrd="0" destOrd="0" parTransId="{C9AB5B93-AA24-4987-A7EA-9F702A8D98DC}" sibTransId="{3579E251-C5F1-4AEA-BC0C-852059257770}"/>
-    <dgm:cxn modelId="{5B9C0D41-CCA0-470C-8280-0C2A660EB00B}" type="presOf" srcId="{08EB2621-46CB-4202-ADE5-AB4B3522E59F}" destId="{240ABD63-9087-4546-89CF-88541F4CEF52}" srcOrd="0" destOrd="0" presId="urn:microsoft.com/office/officeart/2005/8/layout/hierarchy2"/>
-    <dgm:cxn modelId="{C03BDB76-312B-4B17-B96D-6BC58E4031EE}" type="presOf" srcId="{D87D5094-0096-4ED0-8BEC-3E12D5CBBBF0}" destId="{605ED397-3BB2-4B24-BE01-C5E7F35EB3C0}" srcOrd="0" destOrd="0" presId="urn:microsoft.com/office/officeart/2005/8/layout/hierarchy2"/>
-    <dgm:cxn modelId="{CCADECD9-B0B4-42F0-A23B-455A2EE0BAA0}" type="presOf" srcId="{1CE192A6-6AB3-4451-998F-D2635F17DFF1}" destId="{81DF227C-317B-417C-B837-BF4939219178}" srcOrd="0" destOrd="0" presId="urn:microsoft.com/office/officeart/2005/8/layout/hierarchy2"/>
-    <dgm:cxn modelId="{B62F9B0B-F8E2-4055-B34E-2A136638FB34}" type="presOf" srcId="{76752B70-2FD8-4F70-8B44-25BFD449B474}" destId="{54743B2E-2B49-4B9C-BCFE-89B4A223022D}" srcOrd="0" destOrd="0" presId="urn:microsoft.com/office/officeart/2005/8/layout/hierarchy2"/>
-    <dgm:cxn modelId="{CD13E348-1D2C-4934-90D2-73919AA4D579}" type="presOf" srcId="{F49A8C01-7410-48F0-BC22-AF5FC134600B}" destId="{1FB9E06D-EF2B-4048-9039-AD508A01931D}" srcOrd="0" destOrd="0" presId="urn:microsoft.com/office/officeart/2005/8/layout/hierarchy2"/>
-    <dgm:cxn modelId="{CEF3FDE5-4DFC-4B7B-A1AB-5341D1DFEFE4}" type="presOf" srcId="{1CEB947C-EB39-4414-83A1-BE86AAF2267B}" destId="{26D8E710-F0D2-45EF-BDE9-84F12E45A85F}" srcOrd="0" destOrd="0" presId="urn:microsoft.com/office/officeart/2005/8/layout/hierarchy2"/>
+    <dgm:cxn modelId="{A43B722E-2014-4821-BB41-087448FEEE97}" type="presOf" srcId="{55FAC393-4BEB-48FC-8ACB-8A77E52659C4}" destId="{265BA9A4-8B4E-4711-88C7-AB227C949A94}" srcOrd="0" destOrd="0" presId="urn:microsoft.com/office/officeart/2005/8/layout/hierarchy2"/>
+    <dgm:cxn modelId="{906CFA55-D979-4CEB-BEBB-7CCA3B6FB874}" type="presOf" srcId="{058185CA-66DB-4273-A41B-CECD7A8DD30F}" destId="{F7DF3503-2E14-4B1A-9CBB-7E9883AC3E4A}" srcOrd="0" destOrd="0" presId="urn:microsoft.com/office/officeart/2005/8/layout/hierarchy2"/>
+    <dgm:cxn modelId="{FB9102BD-FB74-48CE-A546-744DB40364AB}" type="presOf" srcId="{E2E4CF81-77EC-4CCE-8CBF-5EBF1BDFDD2A}" destId="{238A04B6-8EF5-45CF-9164-325F1FDB3A44}" srcOrd="0" destOrd="0" presId="urn:microsoft.com/office/officeart/2005/8/layout/hierarchy2"/>
+    <dgm:cxn modelId="{90ECEE71-71D3-4A8C-B6B2-9564CEA3B44B}" type="presOf" srcId="{F49A8C01-7410-48F0-BC22-AF5FC134600B}" destId="{3284F059-BB42-4147-B03D-CCCC684A12A7}" srcOrd="1" destOrd="0" presId="urn:microsoft.com/office/officeart/2005/8/layout/hierarchy2"/>
+    <dgm:cxn modelId="{FB28A40C-1F00-4EC1-ABE3-5ADE435E34D6}" type="presOf" srcId="{76752B70-2FD8-4F70-8B44-25BFD449B474}" destId="{54743B2E-2B49-4B9C-BCFE-89B4A223022D}" srcOrd="0" destOrd="0" presId="urn:microsoft.com/office/officeart/2005/8/layout/hierarchy2"/>
     <dgm:cxn modelId="{EA0CF892-B274-4DBB-AB4A-2ABF9DBAD5EB}" srcId="{5D61EA02-8BFA-4D0F-8E46-5E315580374A}" destId="{2E691FFF-7427-44F8-A8A7-0CB32246E31C}" srcOrd="2" destOrd="0" parTransId="{9F12261C-2D8C-4E44-BC1A-1A217B62ECC2}" sibTransId="{45597987-FE80-404D-B411-72E39DC3C6A5}"/>
-    <dgm:cxn modelId="{32BE9D50-C74B-4733-934B-FD4206173E09}" type="presOf" srcId="{2ABC8B2A-1AE0-4445-BB0F-A32B638FE792}" destId="{FC31CFF5-CDC9-4FC6-A745-A19F38E995B7}" srcOrd="0" destOrd="0" presId="urn:microsoft.com/office/officeart/2005/8/layout/hierarchy2"/>
-    <dgm:cxn modelId="{D8388A05-C335-4598-A322-1E00E47E161E}" type="presOf" srcId="{058185CA-66DB-4273-A41B-CECD7A8DD30F}" destId="{F7DF3503-2E14-4B1A-9CBB-7E9883AC3E4A}" srcOrd="0" destOrd="0" presId="urn:microsoft.com/office/officeart/2005/8/layout/hierarchy2"/>
-    <dgm:cxn modelId="{07851576-2661-4F95-B4E2-FC5615E500FB}" srcId="{90DC5E90-6F4B-47AA-87D8-9134DB917318}" destId="{058185CA-66DB-4273-A41B-CECD7A8DD30F}" srcOrd="0" destOrd="0" parTransId="{DD1E4FED-04E7-448F-B812-8BEE8486DD43}" sibTransId="{CFCF1B2A-B272-4027-9FE7-CA3708D91675}"/>
-    <dgm:cxn modelId="{F72AF288-62A2-4799-9DDB-F7A6A1773942}" type="presOf" srcId="{B09DDAA1-FA7F-414B-AEFC-8FD8AD30AEAB}" destId="{2CBD0876-E8DB-432A-A0C4-D664553F2B67}" srcOrd="0" destOrd="0" presId="urn:microsoft.com/office/officeart/2005/8/layout/hierarchy2"/>
-    <dgm:cxn modelId="{681EB7B6-93BB-4F8B-960C-788EAB6F0783}" type="presOf" srcId="{55FAC393-4BEB-48FC-8ACB-8A77E52659C4}" destId="{265BA9A4-8B4E-4711-88C7-AB227C949A94}" srcOrd="0" destOrd="0" presId="urn:microsoft.com/office/officeart/2005/8/layout/hierarchy2"/>
-    <dgm:cxn modelId="{5BD2F7A6-60C0-4007-80C5-84BE446D87C7}" srcId="{5D61EA02-8BFA-4D0F-8E46-5E315580374A}" destId="{1CEB947C-EB39-4414-83A1-BE86AAF2267B}" srcOrd="3" destOrd="0" parTransId="{476EF9D4-D438-40F7-BC97-D488DFA755A1}" sibTransId="{4E380BCB-3D5D-4C38-A0BA-867206085830}"/>
-    <dgm:cxn modelId="{B5DDF5F4-A689-432A-82C9-CF6AEED00845}" type="presOf" srcId="{FAB60589-855B-4933-8283-6EA08460BF7F}" destId="{1889DF31-E9C1-45A1-88BE-8B18172A263A}" srcOrd="0" destOrd="0" presId="urn:microsoft.com/office/officeart/2005/8/layout/hierarchy2"/>
-    <dgm:cxn modelId="{46151AB5-BD3D-4531-A0EE-C3E315677010}" type="presOf" srcId="{75F630ED-A7FC-4A27-96D8-2461E5115420}" destId="{4AA5200D-7B15-42DE-9422-B197E4970211}" srcOrd="0" destOrd="0" presId="urn:microsoft.com/office/officeart/2005/8/layout/hierarchy2"/>
-    <dgm:cxn modelId="{E13637CF-59BD-4B91-A9C4-18441845AC89}" type="presOf" srcId="{90DC5E90-6F4B-47AA-87D8-9134DB917318}" destId="{16B11AF4-04C8-4F95-B50D-C951D10CBCFB}" srcOrd="0" destOrd="0" presId="urn:microsoft.com/office/officeart/2005/8/layout/hierarchy2"/>
-    <dgm:cxn modelId="{2B53785B-5B83-4579-8C81-328BEDFA0DB3}" srcId="{5C72BA27-4ED8-4268-8C59-0D96FD60F177}" destId="{2B038B93-B8E9-4EE3-9443-436A929BCB09}" srcOrd="0" destOrd="0" parTransId="{946EF0D6-3817-4E92-8FB9-6A907EBD07C9}" sibTransId="{FCA82613-A770-4ABD-B543-618B7A8C7F69}"/>
-    <dgm:cxn modelId="{321D2251-C6A1-4E25-8722-6D28924529A0}" type="presOf" srcId="{811F41F9-23AE-4F3E-9695-05EB30B47BB2}" destId="{7D05C43C-DFC0-4A88-8A56-94706F21A1FA}" srcOrd="0" destOrd="0" presId="urn:microsoft.com/office/officeart/2005/8/layout/hierarchy2"/>
-    <dgm:cxn modelId="{E0356EFB-6586-4BBD-9557-67EA0D4846FB}" srcId="{1CEB947C-EB39-4414-83A1-BE86AAF2267B}" destId="{08EB2621-46CB-4202-ADE5-AB4B3522E59F}" srcOrd="1" destOrd="0" parTransId="{55FAC393-4BEB-48FC-8ACB-8A77E52659C4}" sibTransId="{7158E61D-5EB5-41AF-AE3D-EA283519902A}"/>
-    <dgm:cxn modelId="{C986FF61-513E-4092-8367-D2D64D8025D5}" type="presOf" srcId="{946EF0D6-3817-4E92-8FB9-6A907EBD07C9}" destId="{68438195-FD75-4EAF-817E-3D241C458B9B}" srcOrd="0" destOrd="0" presId="urn:microsoft.com/office/officeart/2005/8/layout/hierarchy2"/>
-    <dgm:cxn modelId="{6562E62C-715F-4175-87E3-E1E6C7787BF9}" type="presOf" srcId="{9F12261C-2D8C-4E44-BC1A-1A217B62ECC2}" destId="{D88348ED-527A-4837-8156-098C1F615BFB}" srcOrd="0" destOrd="0" presId="urn:microsoft.com/office/officeart/2005/8/layout/hierarchy2"/>
-    <dgm:cxn modelId="{DC5B68D2-BB06-4B1F-AD42-8978C735C5D4}" srcId="{5C72BA27-4ED8-4268-8C59-0D96FD60F177}" destId="{448C5BEE-4732-4357-B651-253BBAA9A8B7}" srcOrd="1" destOrd="0" parTransId="{B09DDAA1-FA7F-414B-AEFC-8FD8AD30AEAB}" sibTransId="{E7277957-DB8B-440C-91BE-D16E4AAF6EB0}"/>
-    <dgm:cxn modelId="{1D19D7B2-E924-4773-B704-90500D1EEB6E}" type="presOf" srcId="{A68335E5-009E-44DF-97AB-B7A1ACEA24EB}" destId="{6C681D0A-EFBE-40D7-8FA9-0029C727D1F3}" srcOrd="1" destOrd="0" presId="urn:microsoft.com/office/officeart/2005/8/layout/hierarchy2"/>
-    <dgm:cxn modelId="{E1AB64C9-A3F6-403F-8EB7-BA2EA0C52E0E}" type="presOf" srcId="{9ADEECC3-7F9F-46A7-B5DA-4F3694F77112}" destId="{797FBD49-A139-409C-80D6-2992C6762477}" srcOrd="0" destOrd="0" presId="urn:microsoft.com/office/officeart/2005/8/layout/hierarchy2"/>
-    <dgm:cxn modelId="{F375416E-D18D-4F0A-B9A9-10DEF9DDCF12}" srcId="{76752B70-2FD8-4F70-8B44-25BFD449B474}" destId="{33C05A44-A2B6-4CDD-B983-9E8D17B54B1B}" srcOrd="1" destOrd="0" parTransId="{986B7168-B57B-41C8-BFC6-0EBF5796DDB7}" sibTransId="{E0503955-EABC-4A5E-967E-79D884C93AFD}"/>
-    <dgm:cxn modelId="{8BA9538C-846B-4A02-88DB-4F26B1454F69}" type="presOf" srcId="{29280282-54F1-45C6-8D42-4754C6BDCF91}" destId="{9C019F64-9F54-4E42-B09D-B632A438C519}" srcOrd="1" destOrd="0" presId="urn:microsoft.com/office/officeart/2005/8/layout/hierarchy2"/>
-    <dgm:cxn modelId="{DC600BDC-684B-44EE-B3B0-AEAFBA3AEEAE}" type="presOf" srcId="{9F12261C-2D8C-4E44-BC1A-1A217B62ECC2}" destId="{DD8AA6E0-BA21-42D8-8E4A-93AFF5B7CBEA}" srcOrd="1" destOrd="0" presId="urn:microsoft.com/office/officeart/2005/8/layout/hierarchy2"/>
-    <dgm:cxn modelId="{5C45A748-5A20-4015-9B66-56BF2F3BD901}" srcId="{90DC5E90-6F4B-47AA-87D8-9134DB917318}" destId="{526B4BB0-2314-4A44-8A2C-555C722A488D}" srcOrd="1" destOrd="0" parTransId="{811F41F9-23AE-4F3E-9695-05EB30B47BB2}" sibTransId="{23CE2816-7CF4-4D1D-B2FA-35A6F7CDAB89}"/>
-    <dgm:cxn modelId="{94D10A00-A887-412B-AAB7-6B680B76D9D8}" type="presOf" srcId="{B95568D8-D303-49EB-85AC-0942EA985617}" destId="{CF2F8359-8E2C-400E-A50D-384EDB3CA8A3}" srcOrd="0" destOrd="0" presId="urn:microsoft.com/office/officeart/2005/8/layout/hierarchy2"/>
-    <dgm:cxn modelId="{C94ADDB7-C6D8-4A55-A52D-970814C64808}" type="presOf" srcId="{476EF9D4-D438-40F7-BC97-D488DFA755A1}" destId="{82063FD8-2DE8-42B1-AC01-6CDB0BC37358}" srcOrd="0" destOrd="0" presId="urn:microsoft.com/office/officeart/2005/8/layout/hierarchy2"/>
-    <dgm:cxn modelId="{E9C40845-21B0-431D-AB14-71947E831D36}" type="presOf" srcId="{8242B283-4BE2-4E85-BFEE-0EA44472760E}" destId="{CB159F70-ABE8-4C17-9F22-0AB61C102E64}" srcOrd="0" destOrd="0" presId="urn:microsoft.com/office/officeart/2005/8/layout/hierarchy2"/>
-    <dgm:cxn modelId="{C900496A-D2A0-4924-80B8-C8F36D3F4296}" srcId="{76752B70-2FD8-4F70-8B44-25BFD449B474}" destId="{9ADEECC3-7F9F-46A7-B5DA-4F3694F77112}" srcOrd="0" destOrd="0" parTransId="{FAB60589-855B-4933-8283-6EA08460BF7F}" sibTransId="{2EDFDF46-E400-44D7-9888-18E57C418970}"/>
-    <dgm:cxn modelId="{F9A075CB-3AB2-444C-ABD1-0ECF63F8F4B4}" type="presOf" srcId="{B09DDAA1-FA7F-414B-AEFC-8FD8AD30AEAB}" destId="{B5C8146A-0574-4C94-8DE4-9D4C27829023}" srcOrd="1" destOrd="0" presId="urn:microsoft.com/office/officeart/2005/8/layout/hierarchy2"/>
-    <dgm:cxn modelId="{BDA1BEAD-BB54-4F38-B099-1BA2B372F685}" type="presOf" srcId="{F49A8C01-7410-48F0-BC22-AF5FC134600B}" destId="{3284F059-BB42-4147-B03D-CCCC684A12A7}" srcOrd="1" destOrd="0" presId="urn:microsoft.com/office/officeart/2005/8/layout/hierarchy2"/>
-    <dgm:cxn modelId="{0BD35BC0-7C23-46D3-8A8F-EAEDE34E48B9}" srcId="{33C05A44-A2B6-4CDD-B983-9E8D17B54B1B}" destId="{167FAECA-7F86-4699-8440-417F2D217544}" srcOrd="0" destOrd="0" parTransId="{A68335E5-009E-44DF-97AB-B7A1ACEA24EB}" sibTransId="{53B4D223-7E0C-4066-A33C-E9D58EB7DE92}"/>
-    <dgm:cxn modelId="{7CE62615-D3EB-4D17-A0CD-EE395ACDAB9E}" type="presOf" srcId="{05AFFF34-8020-4494-B0AF-3B8FCE859F02}" destId="{C517C033-B09A-4E21-8604-8C0CA07E9762}" srcOrd="1" destOrd="0" presId="urn:microsoft.com/office/officeart/2005/8/layout/hierarchy2"/>
-    <dgm:cxn modelId="{4E50C437-E82A-4A3A-BE08-417FB0F2FD4E}" type="presOf" srcId="{C9AB5B93-AA24-4987-A7EA-9F702A8D98DC}" destId="{F9C387D6-3DB2-43EE-A8C5-C98DF7AA1264}" srcOrd="0" destOrd="0" presId="urn:microsoft.com/office/officeart/2005/8/layout/hierarchy2"/>
-    <dgm:cxn modelId="{64192908-ADD8-44BD-B5DD-88561C55E2DB}" type="presOf" srcId="{DD1E4FED-04E7-448F-B812-8BEE8486DD43}" destId="{D8394A56-8A48-43C9-8876-8EA39F4B73ED}" srcOrd="0" destOrd="0" presId="urn:microsoft.com/office/officeart/2005/8/layout/hierarchy2"/>
-    <dgm:cxn modelId="{2159C801-1753-4C55-A7A4-19C46FE126FC}" type="presOf" srcId="{05AFFF34-8020-4494-B0AF-3B8FCE859F02}" destId="{21F216FC-1A29-4DA3-BE45-EBAAD540EDFF}" srcOrd="0" destOrd="0" presId="urn:microsoft.com/office/officeart/2005/8/layout/hierarchy2"/>
-    <dgm:cxn modelId="{508ED8D4-B84F-4CC4-9E9F-1617B1C6564A}" type="presOf" srcId="{DC7403F1-0571-424F-8BE8-3CC1536FDE8C}" destId="{BF0567E6-6DA9-48ED-9A37-47285840FDF7}" srcOrd="0" destOrd="0" presId="urn:microsoft.com/office/officeart/2005/8/layout/hierarchy2"/>
-    <dgm:cxn modelId="{182B73C5-D39E-4825-87D1-71F8ADD1EBEB}" type="presOf" srcId="{87496514-96A4-4444-A6DB-6129F3F29F48}" destId="{D2E7D7FB-33DA-439B-A6FF-8B6265094B81}" srcOrd="0" destOrd="0" presId="urn:microsoft.com/office/officeart/2005/8/layout/hierarchy2"/>
-    <dgm:cxn modelId="{731F942A-5DBA-4160-A725-62B9D0689C5C}" type="presOf" srcId="{D87D5094-0096-4ED0-8BEC-3E12D5CBBBF0}" destId="{02A1F396-0D8F-41FA-A270-0769376E77F0}" srcOrd="1" destOrd="0" presId="urn:microsoft.com/office/officeart/2005/8/layout/hierarchy2"/>
-    <dgm:cxn modelId="{4A4DBB48-6DE9-424F-AA8A-0AE0260880DC}" srcId="{08EB2621-46CB-4202-ADE5-AB4B3522E59F}" destId="{A6F2A7DE-2AF6-4487-959F-D397992022A4}" srcOrd="0" destOrd="0" parTransId="{DC7403F1-0571-424F-8BE8-3CC1536FDE8C}" sibTransId="{F70FABE7-6E1F-4EBF-B326-5CCE21C39BA3}"/>
-    <dgm:cxn modelId="{41D76A0B-C865-4E85-9BC2-9FF758DB3839}" srcId="{1CEB947C-EB39-4414-83A1-BE86AAF2267B}" destId="{90DC5E90-6F4B-47AA-87D8-9134DB917318}" srcOrd="0" destOrd="0" parTransId="{87496514-96A4-4444-A6DB-6129F3F29F48}" sibTransId="{CC19B6FF-AA7D-449F-95A5-ADD14B7BBB00}"/>
-    <dgm:cxn modelId="{8FF66B56-0E45-4D3B-9860-981EF77EA4F5}" type="presOf" srcId="{A68335E5-009E-44DF-97AB-B7A1ACEA24EB}" destId="{2E830E8B-B241-4984-BFF5-BCC0806E238E}" srcOrd="0" destOrd="0" presId="urn:microsoft.com/office/officeart/2005/8/layout/hierarchy2"/>
-    <dgm:cxn modelId="{F9DF2AD2-9E5A-4EEF-A15E-441DA32091CB}" type="presOf" srcId="{476EF9D4-D438-40F7-BC97-D488DFA755A1}" destId="{12C2DC85-DDAF-4F57-9841-150A97500304}" srcOrd="1" destOrd="0" presId="urn:microsoft.com/office/officeart/2005/8/layout/hierarchy2"/>
-    <dgm:cxn modelId="{B45BBC02-1AA2-4E47-B2D4-50CA3DF3CD27}" type="presOf" srcId="{33C05A44-A2B6-4CDD-B983-9E8D17B54B1B}" destId="{B38E3594-CA56-4A29-BFDC-CA290103A3A6}" srcOrd="0" destOrd="0" presId="urn:microsoft.com/office/officeart/2005/8/layout/hierarchy2"/>
-    <dgm:cxn modelId="{6D84E97F-E2EF-4BA9-BA2E-101B0D299E06}" type="presOf" srcId="{2E691FFF-7427-44F8-A8A7-0CB32246E31C}" destId="{0C7AD588-E19E-4FA4-8679-76D852021E3D}" srcOrd="0" destOrd="0" presId="urn:microsoft.com/office/officeart/2005/8/layout/hierarchy2"/>
+    <dgm:cxn modelId="{A8EE1320-45C0-4178-8EE0-3CF20C8FBC28}" type="presOf" srcId="{FAB60589-855B-4933-8283-6EA08460BF7F}" destId="{6693197B-78B7-47EE-9FE1-10471704F946}" srcOrd="1" destOrd="0" presId="urn:microsoft.com/office/officeart/2005/8/layout/hierarchy2"/>
     <dgm:cxn modelId="{79A795AC-7C5A-4FD6-8A11-FF45A37771E1}" srcId="{AD20F728-8A1C-431A-A057-084EFAE2370E}" destId="{2ABC8B2A-1AE0-4445-BB0F-A32B638FE792}" srcOrd="0" destOrd="0" parTransId="{D87D5094-0096-4ED0-8BEC-3E12D5CBBBF0}" sibTransId="{61A5C246-C7ED-4CFE-8408-A8189B0557CB}"/>
     <dgm:cxn modelId="{6920ED83-38EB-4727-98DA-9126D9C32BE1}" srcId="{08EB2621-46CB-4202-ADE5-AB4B3522E59F}" destId="{AD20F728-8A1C-431A-A057-084EFAE2370E}" srcOrd="1" destOrd="0" parTransId="{29280282-54F1-45C6-8D42-4754C6BDCF91}" sibTransId="{4BE0A73D-F545-49DA-BD19-85E8D42A89C6}"/>
-    <dgm:cxn modelId="{2CA887E7-0706-474D-AA62-9197B42EAD01}" type="presOf" srcId="{A6F2A7DE-2AF6-4487-959F-D397992022A4}" destId="{E7F03264-C14C-446F-BCBE-D61750AF3A77}" srcOrd="0" destOrd="0" presId="urn:microsoft.com/office/officeart/2005/8/layout/hierarchy2"/>
-    <dgm:cxn modelId="{D4A73E70-E1FB-4104-A170-2C34BB10FCFD}" type="presOf" srcId="{C9AB5B93-AA24-4987-A7EA-9F702A8D98DC}" destId="{54AF12FD-3B65-46EE-9011-B900D4CBD75B}" srcOrd="1" destOrd="0" presId="urn:microsoft.com/office/officeart/2005/8/layout/hierarchy2"/>
-    <dgm:cxn modelId="{AAE5175B-2DA4-47A5-A8C3-762E97836640}" type="presOf" srcId="{541A30EA-272A-418C-AFBA-B573FCDB56CE}" destId="{CC5F2D0D-E1E5-4C49-8DF7-2A61C5DA8A1D}" srcOrd="0" destOrd="0" presId="urn:microsoft.com/office/officeart/2005/8/layout/hierarchy2"/>
-    <dgm:cxn modelId="{34B7B6AF-AADC-4CD3-8430-C68ADB234C9A}" type="presOf" srcId="{55FAC393-4BEB-48FC-8ACB-8A77E52659C4}" destId="{F9091B10-7237-43E5-93A5-0A860387BD22}" srcOrd="1" destOrd="0" presId="urn:microsoft.com/office/officeart/2005/8/layout/hierarchy2"/>
-    <dgm:cxn modelId="{9AB5052B-A5DC-4697-8855-CEE89CC1BCE7}" srcId="{9ADEECC3-7F9F-46A7-B5DA-4F3694F77112}" destId="{15B13E3A-CE8B-4DDB-99F6-4A778AADA124}" srcOrd="0" destOrd="0" parTransId="{75F630ED-A7FC-4A27-96D8-2461E5115420}" sibTransId="{FEE16891-7989-46F7-9786-E8A184291411}"/>
-    <dgm:cxn modelId="{918E7C59-44C4-4ADA-8019-9E2F1F9EA17C}" type="presOf" srcId="{E2E4CF81-77EC-4CCE-8CBF-5EBF1BDFDD2A}" destId="{238A04B6-8EF5-45CF-9164-325F1FDB3A44}" srcOrd="0" destOrd="0" presId="urn:microsoft.com/office/officeart/2005/8/layout/hierarchy2"/>
-    <dgm:cxn modelId="{A4AEEDB1-7B16-4D42-84AC-3AB4ACB6B8E7}" type="presOf" srcId="{448C5BEE-4732-4357-B651-253BBAA9A8B7}" destId="{5A4405BA-2082-47F6-9FF1-48042B30A932}" srcOrd="0" destOrd="0" presId="urn:microsoft.com/office/officeart/2005/8/layout/hierarchy2"/>
-    <dgm:cxn modelId="{3D5E22EB-0E54-4C02-B476-1F70D4E107E9}" type="presParOf" srcId="{CC5F2D0D-E1E5-4C49-8DF7-2A61C5DA8A1D}" destId="{4836E9C7-1D00-438F-B3B2-7F9CB5072224}" srcOrd="0" destOrd="0" presId="urn:microsoft.com/office/officeart/2005/8/layout/hierarchy2"/>
-    <dgm:cxn modelId="{1B1C8E0D-B7E8-4FBB-94EA-407A95CABDCA}" type="presParOf" srcId="{4836E9C7-1D00-438F-B3B2-7F9CB5072224}" destId="{D5ACFD89-23A4-4CF0-A4C3-F21EF07981F7}" srcOrd="0" destOrd="0" presId="urn:microsoft.com/office/officeart/2005/8/layout/hierarchy2"/>
-    <dgm:cxn modelId="{3BB74A6D-75B6-4438-9735-73F88E66169D}" type="presParOf" srcId="{4836E9C7-1D00-438F-B3B2-7F9CB5072224}" destId="{82CA0987-2977-4072-97D6-791AD3CF7947}" srcOrd="1" destOrd="0" presId="urn:microsoft.com/office/officeart/2005/8/layout/hierarchy2"/>
-    <dgm:cxn modelId="{87A9F39A-1350-48B7-936B-0DF1927D92FF}" type="presParOf" srcId="{82CA0987-2977-4072-97D6-791AD3CF7947}" destId="{FD7A0172-CB25-4911-B3EF-667A39E7DCE7}" srcOrd="0" destOrd="0" presId="urn:microsoft.com/office/officeart/2005/8/layout/hierarchy2"/>
-    <dgm:cxn modelId="{29CB1E73-77E8-4698-BD3F-A8F35A1C790D}" type="presParOf" srcId="{FD7A0172-CB25-4911-B3EF-667A39E7DCE7}" destId="{C971E15B-3AB3-4DCE-BC91-B1D0C67824A6}" srcOrd="0" destOrd="0" presId="urn:microsoft.com/office/officeart/2005/8/layout/hierarchy2"/>
-    <dgm:cxn modelId="{99C7CFA7-8E30-44F3-845E-F488B6828922}" type="presParOf" srcId="{82CA0987-2977-4072-97D6-791AD3CF7947}" destId="{534A082A-40AD-4635-8AAB-1F71AB8888EE}" srcOrd="1" destOrd="0" presId="urn:microsoft.com/office/officeart/2005/8/layout/hierarchy2"/>
-    <dgm:cxn modelId="{3CC66FBE-4CB7-47B0-AEC1-745AEE0B010C}" type="presParOf" srcId="{534A082A-40AD-4635-8AAB-1F71AB8888EE}" destId="{6D38B18B-70EC-4AF7-A6FF-B5C7FE8D4DA4}" srcOrd="0" destOrd="0" presId="urn:microsoft.com/office/officeart/2005/8/layout/hierarchy2"/>
-    <dgm:cxn modelId="{4DC7F8F1-BEB7-4677-9975-88180EE6131B}" type="presParOf" srcId="{534A082A-40AD-4635-8AAB-1F71AB8888EE}" destId="{4B946D61-20E5-4755-A44A-B57CD5218A5D}" srcOrd="1" destOrd="0" presId="urn:microsoft.com/office/officeart/2005/8/layout/hierarchy2"/>
-    <dgm:cxn modelId="{6FDC6B68-0581-46A9-8F96-5FD1EA7B98FA}" type="presParOf" srcId="{4B946D61-20E5-4755-A44A-B57CD5218A5D}" destId="{68438195-FD75-4EAF-817E-3D241C458B9B}" srcOrd="0" destOrd="0" presId="urn:microsoft.com/office/officeart/2005/8/layout/hierarchy2"/>
-    <dgm:cxn modelId="{FBB1D68A-1749-4C84-8F27-9844AFEE3133}" type="presParOf" srcId="{68438195-FD75-4EAF-817E-3D241C458B9B}" destId="{E6950A32-D71C-4EA5-88AE-3B3F0287DC19}" srcOrd="0" destOrd="0" presId="urn:microsoft.com/office/officeart/2005/8/layout/hierarchy2"/>
-    <dgm:cxn modelId="{594D426A-49EF-4199-AAB8-C555EDDF3D0F}" type="presParOf" srcId="{4B946D61-20E5-4755-A44A-B57CD5218A5D}" destId="{52422672-3E70-4BC8-BC5D-54AE606EFF81}" srcOrd="1" destOrd="0" presId="urn:microsoft.com/office/officeart/2005/8/layout/hierarchy2"/>
-    <dgm:cxn modelId="{AF91BBB0-E2D1-4067-9031-3D2A6B4F041F}" type="presParOf" srcId="{52422672-3E70-4BC8-BC5D-54AE606EFF81}" destId="{EDD898AC-163C-4B2A-929B-A80367C5CB73}" srcOrd="0" destOrd="0" presId="urn:microsoft.com/office/officeart/2005/8/layout/hierarchy2"/>
-    <dgm:cxn modelId="{D6544D45-5768-4D43-A5BD-67DFF4F9E225}" type="presParOf" srcId="{52422672-3E70-4BC8-BC5D-54AE606EFF81}" destId="{0FA6616D-6EA1-4836-AD86-6275C3D51DD1}" srcOrd="1" destOrd="0" presId="urn:microsoft.com/office/officeart/2005/8/layout/hierarchy2"/>
-    <dgm:cxn modelId="{E07626F8-7DFC-46A6-AE4F-82A3EAB9ED32}" type="presParOf" srcId="{4B946D61-20E5-4755-A44A-B57CD5218A5D}" destId="{2CBD0876-E8DB-432A-A0C4-D664553F2B67}" srcOrd="2" destOrd="0" presId="urn:microsoft.com/office/officeart/2005/8/layout/hierarchy2"/>
-    <dgm:cxn modelId="{B251BDB2-1C72-4340-A35F-2219073BCA2A}" type="presParOf" srcId="{2CBD0876-E8DB-432A-A0C4-D664553F2B67}" destId="{B5C8146A-0574-4C94-8DE4-9D4C27829023}" srcOrd="0" destOrd="0" presId="urn:microsoft.com/office/officeart/2005/8/layout/hierarchy2"/>
-    <dgm:cxn modelId="{688B1D8C-49B6-4219-BC1E-3E335C990273}" type="presParOf" srcId="{4B946D61-20E5-4755-A44A-B57CD5218A5D}" destId="{33B1E37E-E51F-4756-A36C-5CE66904AB53}" srcOrd="3" destOrd="0" presId="urn:microsoft.com/office/officeart/2005/8/layout/hierarchy2"/>
-    <dgm:cxn modelId="{AD7854ED-8573-4418-A138-F31831F3CC57}" type="presParOf" srcId="{33B1E37E-E51F-4756-A36C-5CE66904AB53}" destId="{5A4405BA-2082-47F6-9FF1-48042B30A932}" srcOrd="0" destOrd="0" presId="urn:microsoft.com/office/officeart/2005/8/layout/hierarchy2"/>
-    <dgm:cxn modelId="{C6E8A8FE-AB2B-4732-87BE-95E45AF31EAC}" type="presParOf" srcId="{33B1E37E-E51F-4756-A36C-5CE66904AB53}" destId="{1E3C933A-509A-4793-BE5F-AFBAE693028B}" srcOrd="1" destOrd="0" presId="urn:microsoft.com/office/officeart/2005/8/layout/hierarchy2"/>
-    <dgm:cxn modelId="{69EDDC20-E6DF-4FE3-AE96-164DA31BDEB5}" type="presParOf" srcId="{82CA0987-2977-4072-97D6-791AD3CF7947}" destId="{1FB9E06D-EF2B-4048-9039-AD508A01931D}" srcOrd="2" destOrd="0" presId="urn:microsoft.com/office/officeart/2005/8/layout/hierarchy2"/>
-    <dgm:cxn modelId="{C33E4C6B-3FDF-456A-8576-FD6F0D03E834}" type="presParOf" srcId="{1FB9E06D-EF2B-4048-9039-AD508A01931D}" destId="{3284F059-BB42-4147-B03D-CCCC684A12A7}" srcOrd="0" destOrd="0" presId="urn:microsoft.com/office/officeart/2005/8/layout/hierarchy2"/>
-    <dgm:cxn modelId="{A851260C-3F5E-4EE1-B98C-3A11F9F85369}" type="presParOf" srcId="{82CA0987-2977-4072-97D6-791AD3CF7947}" destId="{C51D7C66-CE84-4886-83BA-4C6DA9A40BDC}" srcOrd="3" destOrd="0" presId="urn:microsoft.com/office/officeart/2005/8/layout/hierarchy2"/>
-    <dgm:cxn modelId="{1E9AC6C9-01A9-4F9C-A03D-70FE54B9FDF9}" type="presParOf" srcId="{C51D7C66-CE84-4886-83BA-4C6DA9A40BDC}" destId="{54743B2E-2B49-4B9C-BCFE-89B4A223022D}" srcOrd="0" destOrd="0" presId="urn:microsoft.com/office/officeart/2005/8/layout/hierarchy2"/>
-    <dgm:cxn modelId="{7F23B7BE-0245-4527-A21C-650D5D31E1D6}" type="presParOf" srcId="{C51D7C66-CE84-4886-83BA-4C6DA9A40BDC}" destId="{27EB1AA2-FA2B-4889-A21B-9179BBFF8ED6}" srcOrd="1" destOrd="0" presId="urn:microsoft.com/office/officeart/2005/8/layout/hierarchy2"/>
-    <dgm:cxn modelId="{DC47322F-C017-4B90-B763-CE802139ACA4}" type="presParOf" srcId="{27EB1AA2-FA2B-4889-A21B-9179BBFF8ED6}" destId="{1889DF31-E9C1-45A1-88BE-8B18172A263A}" srcOrd="0" destOrd="0" presId="urn:microsoft.com/office/officeart/2005/8/layout/hierarchy2"/>
-    <dgm:cxn modelId="{63C4053D-7909-4EC2-B15C-DA4537D84BC1}" type="presParOf" srcId="{1889DF31-E9C1-45A1-88BE-8B18172A263A}" destId="{6693197B-78B7-47EE-9FE1-10471704F946}" srcOrd="0" destOrd="0" presId="urn:microsoft.com/office/officeart/2005/8/layout/hierarchy2"/>
-    <dgm:cxn modelId="{3C124A06-C551-465E-A26A-4CCE74B0A326}" type="presParOf" srcId="{27EB1AA2-FA2B-4889-A21B-9179BBFF8ED6}" destId="{3BAB4446-30E3-4CE2-B996-8CCB97B38883}" srcOrd="1" destOrd="0" presId="urn:microsoft.com/office/officeart/2005/8/layout/hierarchy2"/>
-    <dgm:cxn modelId="{3D5ED2D2-E994-4F5E-8C30-63579BC6B55D}" type="presParOf" srcId="{3BAB4446-30E3-4CE2-B996-8CCB97B38883}" destId="{797FBD49-A139-409C-80D6-2992C6762477}" srcOrd="0" destOrd="0" presId="urn:microsoft.com/office/officeart/2005/8/layout/hierarchy2"/>
-    <dgm:cxn modelId="{EE8CD791-8809-4E0C-B5B7-FC66FF4E3146}" type="presParOf" srcId="{3BAB4446-30E3-4CE2-B996-8CCB97B38883}" destId="{31D18E03-2145-41C5-8A25-705D6BFA78D5}" srcOrd="1" destOrd="0" presId="urn:microsoft.com/office/officeart/2005/8/layout/hierarchy2"/>
-    <dgm:cxn modelId="{120C035E-0580-445F-9F10-ECC596FDD18B}" type="presParOf" srcId="{31D18E03-2145-41C5-8A25-705D6BFA78D5}" destId="{4AA5200D-7B15-42DE-9422-B197E4970211}" srcOrd="0" destOrd="0" presId="urn:microsoft.com/office/officeart/2005/8/layout/hierarchy2"/>
-    <dgm:cxn modelId="{6A843706-A30B-440B-BBE9-7C3625444F59}" type="presParOf" srcId="{4AA5200D-7B15-42DE-9422-B197E4970211}" destId="{E6077319-7C6E-4777-97B3-CA97D1DAD822}" srcOrd="0" destOrd="0" presId="urn:microsoft.com/office/officeart/2005/8/layout/hierarchy2"/>
-    <dgm:cxn modelId="{D37D055E-2CB8-418B-AFFA-D2D5B214A721}" type="presParOf" srcId="{31D18E03-2145-41C5-8A25-705D6BFA78D5}" destId="{160396F2-C918-469D-B3DD-4DBBB7563CF1}" srcOrd="1" destOrd="0" presId="urn:microsoft.com/office/officeart/2005/8/layout/hierarchy2"/>
-    <dgm:cxn modelId="{95FE6C62-016D-4A3B-9F22-CA1F681A9926}" type="presParOf" srcId="{160396F2-C918-469D-B3DD-4DBBB7563CF1}" destId="{3B8868D9-9F8B-47F9-99EF-A48BC6B2FF26}" srcOrd="0" destOrd="0" presId="urn:microsoft.com/office/officeart/2005/8/layout/hierarchy2"/>
-    <dgm:cxn modelId="{662830AE-D15A-46C7-A91B-F5A6BDD4BA1F}" type="presParOf" srcId="{160396F2-C918-469D-B3DD-4DBBB7563CF1}" destId="{F1BA8509-48B6-44D9-B6F0-090B84E3C117}" srcOrd="1" destOrd="0" presId="urn:microsoft.com/office/officeart/2005/8/layout/hierarchy2"/>
-    <dgm:cxn modelId="{C3C0D1D4-7EC5-45C1-861C-A5D3A835168F}" type="presParOf" srcId="{31D18E03-2145-41C5-8A25-705D6BFA78D5}" destId="{81DF227C-317B-417C-B837-BF4939219178}" srcOrd="2" destOrd="0" presId="urn:microsoft.com/office/officeart/2005/8/layout/hierarchy2"/>
-    <dgm:cxn modelId="{4C709425-E42E-4F16-837D-5BA451CB6636}" type="presParOf" srcId="{81DF227C-317B-417C-B837-BF4939219178}" destId="{C2015C7B-D32C-4CE2-BC7D-C9E321ED4B0D}" srcOrd="0" destOrd="0" presId="urn:microsoft.com/office/officeart/2005/8/layout/hierarchy2"/>
-    <dgm:cxn modelId="{5AE7133F-9DE1-4AB0-94B8-AC53A403D3B2}" type="presParOf" srcId="{31D18E03-2145-41C5-8A25-705D6BFA78D5}" destId="{1D2643D1-9721-4869-8B26-F7B57CCBA54C}" srcOrd="3" destOrd="0" presId="urn:microsoft.com/office/officeart/2005/8/layout/hierarchy2"/>
-    <dgm:cxn modelId="{65AE52F7-15A2-415D-A2D3-85C98AB8D5E3}" type="presParOf" srcId="{1D2643D1-9721-4869-8B26-F7B57CCBA54C}" destId="{41370F12-1FA0-4579-8285-C15FA148591C}" srcOrd="0" destOrd="0" presId="urn:microsoft.com/office/officeart/2005/8/layout/hierarchy2"/>
-    <dgm:cxn modelId="{0A6C94E8-46AB-4377-9F57-AA3F5BDBAD16}" type="presParOf" srcId="{1D2643D1-9721-4869-8B26-F7B57CCBA54C}" destId="{4012EABF-8046-4F68-B7F4-6930763191CD}" srcOrd="1" destOrd="0" presId="urn:microsoft.com/office/officeart/2005/8/layout/hierarchy2"/>
-    <dgm:cxn modelId="{2ACC9122-C670-4A18-938B-B287280678D7}" type="presParOf" srcId="{27EB1AA2-FA2B-4889-A21B-9179BBFF8ED6}" destId="{2864DC2A-13C0-4E4B-A7F3-F63F340FA450}" srcOrd="2" destOrd="0" presId="urn:microsoft.com/office/officeart/2005/8/layout/hierarchy2"/>
-    <dgm:cxn modelId="{3B82CCB0-454E-40BE-9F06-FCF0A611173F}" type="presParOf" srcId="{2864DC2A-13C0-4E4B-A7F3-F63F340FA450}" destId="{346F9867-B732-44D3-B591-4FC16781C35B}" srcOrd="0" destOrd="0" presId="urn:microsoft.com/office/officeart/2005/8/layout/hierarchy2"/>
-    <dgm:cxn modelId="{915D5B0D-557C-4A79-BA22-4F3BF79A23A4}" type="presParOf" srcId="{27EB1AA2-FA2B-4889-A21B-9179BBFF8ED6}" destId="{1CCA5EC4-0B2E-48DA-9177-936A8E95D339}" srcOrd="3" destOrd="0" presId="urn:microsoft.com/office/officeart/2005/8/layout/hierarchy2"/>
-    <dgm:cxn modelId="{CB81C9D4-8286-4118-81D4-1073ABE12A99}" type="presParOf" srcId="{1CCA5EC4-0B2E-48DA-9177-936A8E95D339}" destId="{B38E3594-CA56-4A29-BFDC-CA290103A3A6}" srcOrd="0" destOrd="0" presId="urn:microsoft.com/office/officeart/2005/8/layout/hierarchy2"/>
-    <dgm:cxn modelId="{CBFE8D04-CC6E-437E-B7D9-068E5BDDFD23}" type="presParOf" srcId="{1CCA5EC4-0B2E-48DA-9177-936A8E95D339}" destId="{C5A0FD96-86B8-4A41-9D84-94EABE4C37F2}" srcOrd="1" destOrd="0" presId="urn:microsoft.com/office/officeart/2005/8/layout/hierarchy2"/>
-    <dgm:cxn modelId="{6997D653-438B-4F05-ABF4-A33613E3B47E}" type="presParOf" srcId="{C5A0FD96-86B8-4A41-9D84-94EABE4C37F2}" destId="{2E830E8B-B241-4984-BFF5-BCC0806E238E}" srcOrd="0" destOrd="0" presId="urn:microsoft.com/office/officeart/2005/8/layout/hierarchy2"/>
-    <dgm:cxn modelId="{FF5A92A5-069B-40C7-8AE7-6A3912E79ACF}" type="presParOf" srcId="{2E830E8B-B241-4984-BFF5-BCC0806E238E}" destId="{6C681D0A-EFBE-40D7-8FA9-0029C727D1F3}" srcOrd="0" destOrd="0" presId="urn:microsoft.com/office/officeart/2005/8/layout/hierarchy2"/>
-    <dgm:cxn modelId="{44EFBF2B-856E-46F9-BE1F-7DA2DF7255DF}" type="presParOf" srcId="{C5A0FD96-86B8-4A41-9D84-94EABE4C37F2}" destId="{34D76B34-6EB6-4D02-986A-9A5B7465C171}" srcOrd="1" destOrd="0" presId="urn:microsoft.com/office/officeart/2005/8/layout/hierarchy2"/>
-    <dgm:cxn modelId="{5F4B1C90-B648-49AC-83C0-036059AAEA8A}" type="presParOf" srcId="{34D76B34-6EB6-4D02-986A-9A5B7465C171}" destId="{EAE0073B-E695-4C6C-B978-B5E3B7024E20}" srcOrd="0" destOrd="0" presId="urn:microsoft.com/office/officeart/2005/8/layout/hierarchy2"/>
-    <dgm:cxn modelId="{95E921DA-0CEE-4848-872D-C665CEB6AAF2}" type="presParOf" srcId="{34D76B34-6EB6-4D02-986A-9A5B7465C171}" destId="{15B5017A-F407-4601-B757-58B127DF9ECC}" srcOrd="1" destOrd="0" presId="urn:microsoft.com/office/officeart/2005/8/layout/hierarchy2"/>
-    <dgm:cxn modelId="{E0FD57E9-1709-4D10-AEB0-116A9D32ED49}" type="presParOf" srcId="{82CA0987-2977-4072-97D6-791AD3CF7947}" destId="{D88348ED-527A-4837-8156-098C1F615BFB}" srcOrd="4" destOrd="0" presId="urn:microsoft.com/office/officeart/2005/8/layout/hierarchy2"/>
-    <dgm:cxn modelId="{7C655C91-175A-4DCD-B30E-8CC0DDA8D3EE}" type="presParOf" srcId="{D88348ED-527A-4837-8156-098C1F615BFB}" destId="{DD8AA6E0-BA21-42D8-8E4A-93AFF5B7CBEA}" srcOrd="0" destOrd="0" presId="urn:microsoft.com/office/officeart/2005/8/layout/hierarchy2"/>
-    <dgm:cxn modelId="{31550B71-181A-4D11-9933-17266DBF3A09}" type="presParOf" srcId="{82CA0987-2977-4072-97D6-791AD3CF7947}" destId="{22795D5D-6477-408C-8785-133C6F81E485}" srcOrd="5" destOrd="0" presId="urn:microsoft.com/office/officeart/2005/8/layout/hierarchy2"/>
-    <dgm:cxn modelId="{0314A066-7407-47D6-8451-F1AFE3540B42}" type="presParOf" srcId="{22795D5D-6477-408C-8785-133C6F81E485}" destId="{0C7AD588-E19E-4FA4-8679-76D852021E3D}" srcOrd="0" destOrd="0" presId="urn:microsoft.com/office/officeart/2005/8/layout/hierarchy2"/>
-    <dgm:cxn modelId="{5E2DB720-D924-4B64-AFD5-8CC8D48D920A}" type="presParOf" srcId="{22795D5D-6477-408C-8785-133C6F81E485}" destId="{931CE5FB-4819-4396-B9CF-E5B2AA7AF582}" srcOrd="1" destOrd="0" presId="urn:microsoft.com/office/officeart/2005/8/layout/hierarchy2"/>
-    <dgm:cxn modelId="{1198DEAB-6666-4983-98CE-794659DA5E62}" type="presParOf" srcId="{931CE5FB-4819-4396-B9CF-E5B2AA7AF582}" destId="{F9C387D6-3DB2-43EE-A8C5-C98DF7AA1264}" srcOrd="0" destOrd="0" presId="urn:microsoft.com/office/officeart/2005/8/layout/hierarchy2"/>
-    <dgm:cxn modelId="{C23D1ADC-8938-44A7-9414-4687F5C288DA}" type="presParOf" srcId="{F9C387D6-3DB2-43EE-A8C5-C98DF7AA1264}" destId="{54AF12FD-3B65-46EE-9011-B900D4CBD75B}" srcOrd="0" destOrd="0" presId="urn:microsoft.com/office/officeart/2005/8/layout/hierarchy2"/>
-    <dgm:cxn modelId="{5A6C9E4E-C462-40D3-910A-CBFE4EB1F402}" type="presParOf" srcId="{931CE5FB-4819-4396-B9CF-E5B2AA7AF582}" destId="{2860C44C-8CEC-49E4-84FD-6CAB9BFEB225}" srcOrd="1" destOrd="0" presId="urn:microsoft.com/office/officeart/2005/8/layout/hierarchy2"/>
-    <dgm:cxn modelId="{E7F5277E-0212-4081-ABB4-0E3C1BF5E36B}" type="presParOf" srcId="{2860C44C-8CEC-49E4-84FD-6CAB9BFEB225}" destId="{CC6B0A1C-BAB8-4AB7-9EF6-A7279AB3044F}" srcOrd="0" destOrd="0" presId="urn:microsoft.com/office/officeart/2005/8/layout/hierarchy2"/>
-    <dgm:cxn modelId="{6BEBDE87-904D-4DA8-BC2F-0C69AE0B926C}" type="presParOf" srcId="{2860C44C-8CEC-49E4-84FD-6CAB9BFEB225}" destId="{58636A5C-0915-4FC5-916B-8EEEEF627EA0}" srcOrd="1" destOrd="0" presId="urn:microsoft.com/office/officeart/2005/8/layout/hierarchy2"/>
-    <dgm:cxn modelId="{1B363855-9828-4700-9590-29C77E67527C}" type="presParOf" srcId="{82CA0987-2977-4072-97D6-791AD3CF7947}" destId="{82063FD8-2DE8-42B1-AC01-6CDB0BC37358}" srcOrd="6" destOrd="0" presId="urn:microsoft.com/office/officeart/2005/8/layout/hierarchy2"/>
-    <dgm:cxn modelId="{B55E7DDD-583C-4E40-B315-715ABAED882A}" type="presParOf" srcId="{82063FD8-2DE8-42B1-AC01-6CDB0BC37358}" destId="{12C2DC85-DDAF-4F57-9841-150A97500304}" srcOrd="0" destOrd="0" presId="urn:microsoft.com/office/officeart/2005/8/layout/hierarchy2"/>
-    <dgm:cxn modelId="{BDBCC550-CF54-44FE-8EF8-4041751CD3FF}" type="presParOf" srcId="{82CA0987-2977-4072-97D6-791AD3CF7947}" destId="{BB9F06D9-715A-43BB-BBE0-36022263CCCD}" srcOrd="7" destOrd="0" presId="urn:microsoft.com/office/officeart/2005/8/layout/hierarchy2"/>
-    <dgm:cxn modelId="{99B4CE91-3BBD-4B63-8D8C-CB9AE11D79BF}" type="presParOf" srcId="{BB9F06D9-715A-43BB-BBE0-36022263CCCD}" destId="{26D8E710-F0D2-45EF-BDE9-84F12E45A85F}" srcOrd="0" destOrd="0" presId="urn:microsoft.com/office/officeart/2005/8/layout/hierarchy2"/>
-    <dgm:cxn modelId="{C622034D-244F-4FAE-B419-8E055BE8AF63}" type="presParOf" srcId="{BB9F06D9-715A-43BB-BBE0-36022263CCCD}" destId="{49A1BD6B-7533-428F-A42D-5017EF29B777}" srcOrd="1" destOrd="0" presId="urn:microsoft.com/office/officeart/2005/8/layout/hierarchy2"/>
-    <dgm:cxn modelId="{BA540E6E-BD64-4C12-BFCF-BB22867D4393}" type="presParOf" srcId="{49A1BD6B-7533-428F-A42D-5017EF29B777}" destId="{D2E7D7FB-33DA-439B-A6FF-8B6265094B81}" srcOrd="0" destOrd="0" presId="urn:microsoft.com/office/officeart/2005/8/layout/hierarchy2"/>
-    <dgm:cxn modelId="{FCC5784E-D105-40F3-8889-32E406C42A0A}" type="presParOf" srcId="{D2E7D7FB-33DA-439B-A6FF-8B6265094B81}" destId="{935E24CC-008B-4BE9-B3EB-41EB22B15B73}" srcOrd="0" destOrd="0" presId="urn:microsoft.com/office/officeart/2005/8/layout/hierarchy2"/>
-    <dgm:cxn modelId="{B32E694F-B6C0-44BD-B9E8-A1F45F4BD94D}" type="presParOf" srcId="{49A1BD6B-7533-428F-A42D-5017EF29B777}" destId="{E62C7F9E-FD58-4448-9155-836036332B8E}" srcOrd="1" destOrd="0" presId="urn:microsoft.com/office/officeart/2005/8/layout/hierarchy2"/>
-    <dgm:cxn modelId="{F2891DFD-B3D3-4323-B13B-03240451E9B2}" type="presParOf" srcId="{E62C7F9E-FD58-4448-9155-836036332B8E}" destId="{16B11AF4-04C8-4F95-B50D-C951D10CBCFB}" srcOrd="0" destOrd="0" presId="urn:microsoft.com/office/officeart/2005/8/layout/hierarchy2"/>
-    <dgm:cxn modelId="{C9B3D791-FFB4-411D-810F-7B1A71F23232}" type="presParOf" srcId="{E62C7F9E-FD58-4448-9155-836036332B8E}" destId="{A0AFD6A4-F26C-4F04-A84F-3C18E736E10C}" srcOrd="1" destOrd="0" presId="urn:microsoft.com/office/officeart/2005/8/layout/hierarchy2"/>
-    <dgm:cxn modelId="{3768A8DE-33A8-4099-B0B9-A01340BD82E5}" type="presParOf" srcId="{A0AFD6A4-F26C-4F04-A84F-3C18E736E10C}" destId="{D8394A56-8A48-43C9-8876-8EA39F4B73ED}" srcOrd="0" destOrd="0" presId="urn:microsoft.com/office/officeart/2005/8/layout/hierarchy2"/>
-    <dgm:cxn modelId="{10E5686B-6E36-4B3F-A035-F6C609E58BF2}" type="presParOf" srcId="{D8394A56-8A48-43C9-8876-8EA39F4B73ED}" destId="{13024C18-820A-4B62-BAEA-89D27D0765CD}" srcOrd="0" destOrd="0" presId="urn:microsoft.com/office/officeart/2005/8/layout/hierarchy2"/>
-    <dgm:cxn modelId="{F8C90636-000C-4413-B486-250349091869}" type="presParOf" srcId="{A0AFD6A4-F26C-4F04-A84F-3C18E736E10C}" destId="{1C82C597-4470-40A1-9D25-FAF2BF07E192}" srcOrd="1" destOrd="0" presId="urn:microsoft.com/office/officeart/2005/8/layout/hierarchy2"/>
-    <dgm:cxn modelId="{68B75D66-DBE3-4ADE-BCB3-DD617F8C3CC1}" type="presParOf" srcId="{1C82C597-4470-40A1-9D25-FAF2BF07E192}" destId="{F7DF3503-2E14-4B1A-9CBB-7E9883AC3E4A}" srcOrd="0" destOrd="0" presId="urn:microsoft.com/office/officeart/2005/8/layout/hierarchy2"/>
-    <dgm:cxn modelId="{E1E691AC-D05D-452B-B335-614FB2A1AA91}" type="presParOf" srcId="{1C82C597-4470-40A1-9D25-FAF2BF07E192}" destId="{10260D0F-7A8A-453A-A0A9-7AB1CDBEDD4D}" srcOrd="1" destOrd="0" presId="urn:microsoft.com/office/officeart/2005/8/layout/hierarchy2"/>
-    <dgm:cxn modelId="{8C75CD6A-0C82-432C-A612-84646242020A}" type="presParOf" srcId="{A0AFD6A4-F26C-4F04-A84F-3C18E736E10C}" destId="{7D05C43C-DFC0-4A88-8A56-94706F21A1FA}" srcOrd="2" destOrd="0" presId="urn:microsoft.com/office/officeart/2005/8/layout/hierarchy2"/>
-    <dgm:cxn modelId="{AEF7ACD6-BB21-4CAF-8E02-316466FE172F}" type="presParOf" srcId="{7D05C43C-DFC0-4A88-8A56-94706F21A1FA}" destId="{33F3F195-0D69-437A-AA03-20F248E1E632}" srcOrd="0" destOrd="0" presId="urn:microsoft.com/office/officeart/2005/8/layout/hierarchy2"/>
-    <dgm:cxn modelId="{49FE5A8E-B20F-4E5C-9821-B0FC829B671C}" type="presParOf" srcId="{A0AFD6A4-F26C-4F04-A84F-3C18E736E10C}" destId="{A821B035-8A9C-46FB-9E73-44314A1115AD}" srcOrd="3" destOrd="0" presId="urn:microsoft.com/office/officeart/2005/8/layout/hierarchy2"/>
-    <dgm:cxn modelId="{EED10B97-7813-4458-B032-900FBC4F4FBC}" type="presParOf" srcId="{A821B035-8A9C-46FB-9E73-44314A1115AD}" destId="{9ECD2900-0A9A-47D1-A756-67C34D750CCF}" srcOrd="0" destOrd="0" presId="urn:microsoft.com/office/officeart/2005/8/layout/hierarchy2"/>
-    <dgm:cxn modelId="{D7DE6C92-B17E-4339-92E7-87150B8916E1}" type="presParOf" srcId="{A821B035-8A9C-46FB-9E73-44314A1115AD}" destId="{3A25304D-E5C6-49B5-A259-2A0ABD45E35C}" srcOrd="1" destOrd="0" presId="urn:microsoft.com/office/officeart/2005/8/layout/hierarchy2"/>
-    <dgm:cxn modelId="{E82F9EB4-28A3-4907-9B37-7674B937D221}" type="presParOf" srcId="{49A1BD6B-7533-428F-A42D-5017EF29B777}" destId="{265BA9A4-8B4E-4711-88C7-AB227C949A94}" srcOrd="2" destOrd="0" presId="urn:microsoft.com/office/officeart/2005/8/layout/hierarchy2"/>
-    <dgm:cxn modelId="{A7C61CC3-C8CC-4708-A5D7-6DDADBD33D23}" type="presParOf" srcId="{265BA9A4-8B4E-4711-88C7-AB227C949A94}" destId="{F9091B10-7237-43E5-93A5-0A860387BD22}" srcOrd="0" destOrd="0" presId="urn:microsoft.com/office/officeart/2005/8/layout/hierarchy2"/>
-    <dgm:cxn modelId="{7D936A55-8461-485A-B5A2-9537C5ECAFFF}" type="presParOf" srcId="{49A1BD6B-7533-428F-A42D-5017EF29B777}" destId="{F87A97B9-BE22-4B2E-9810-7E6351D74F66}" srcOrd="3" destOrd="0" presId="urn:microsoft.com/office/officeart/2005/8/layout/hierarchy2"/>
-    <dgm:cxn modelId="{9FCBFCBD-4DE2-4C42-BB9C-B456E259B816}" type="presParOf" srcId="{F87A97B9-BE22-4B2E-9810-7E6351D74F66}" destId="{240ABD63-9087-4546-89CF-88541F4CEF52}" srcOrd="0" destOrd="0" presId="urn:microsoft.com/office/officeart/2005/8/layout/hierarchy2"/>
-    <dgm:cxn modelId="{B1001DF1-69B8-4365-961F-E9CF1E036B50}" type="presParOf" srcId="{F87A97B9-BE22-4B2E-9810-7E6351D74F66}" destId="{5F8A3D0B-8C88-4314-90A2-53E524CB732B}" srcOrd="1" destOrd="0" presId="urn:microsoft.com/office/officeart/2005/8/layout/hierarchy2"/>
-    <dgm:cxn modelId="{FD302AFD-D920-4BB7-8534-7C2681B5232F}" type="presParOf" srcId="{5F8A3D0B-8C88-4314-90A2-53E524CB732B}" destId="{BF0567E6-6DA9-48ED-9A37-47285840FDF7}" srcOrd="0" destOrd="0" presId="urn:microsoft.com/office/officeart/2005/8/layout/hierarchy2"/>
-    <dgm:cxn modelId="{1C545615-99F1-4BFE-A2C2-4AFB01E0C5DE}" type="presParOf" srcId="{BF0567E6-6DA9-48ED-9A37-47285840FDF7}" destId="{30099040-2BEC-46EB-AE9D-6A3BEF8052F4}" srcOrd="0" destOrd="0" presId="urn:microsoft.com/office/officeart/2005/8/layout/hierarchy2"/>
-    <dgm:cxn modelId="{AF60B020-1D99-43EF-9361-8DFF7784F63B}" type="presParOf" srcId="{5F8A3D0B-8C88-4314-90A2-53E524CB732B}" destId="{8B68CDD0-4452-4C80-9E5E-9AEC50B081C8}" srcOrd="1" destOrd="0" presId="urn:microsoft.com/office/officeart/2005/8/layout/hierarchy2"/>
-    <dgm:cxn modelId="{ABEA12FE-4F89-4772-99A0-4EA9E3A2E86E}" type="presParOf" srcId="{8B68CDD0-4452-4C80-9E5E-9AEC50B081C8}" destId="{E7F03264-C14C-446F-BCBE-D61750AF3A77}" srcOrd="0" destOrd="0" presId="urn:microsoft.com/office/officeart/2005/8/layout/hierarchy2"/>
-    <dgm:cxn modelId="{63C88EED-90AF-4C73-8420-373123642099}" type="presParOf" srcId="{8B68CDD0-4452-4C80-9E5E-9AEC50B081C8}" destId="{F12AF1B5-E90E-4DED-AEC6-0A3EB3D78347}" srcOrd="1" destOrd="0" presId="urn:microsoft.com/office/officeart/2005/8/layout/hierarchy2"/>
-    <dgm:cxn modelId="{136E79F4-A213-4343-8FA4-2939CB094BAC}" type="presParOf" srcId="{F12AF1B5-E90E-4DED-AEC6-0A3EB3D78347}" destId="{21F216FC-1A29-4DA3-BE45-EBAAD540EDFF}" srcOrd="0" destOrd="0" presId="urn:microsoft.com/office/officeart/2005/8/layout/hierarchy2"/>
-    <dgm:cxn modelId="{EAB0F823-E333-4272-8CB2-149DCA812E58}" type="presParOf" srcId="{21F216FC-1A29-4DA3-BE45-EBAAD540EDFF}" destId="{C517C033-B09A-4E21-8604-8C0CA07E9762}" srcOrd="0" destOrd="0" presId="urn:microsoft.com/office/officeart/2005/8/layout/hierarchy2"/>
-    <dgm:cxn modelId="{677B73F8-1465-4F07-B589-5F6CF8A13D12}" type="presParOf" srcId="{F12AF1B5-E90E-4DED-AEC6-0A3EB3D78347}" destId="{268FC15B-6ECF-42F9-BB46-0EE2EF0C523A}" srcOrd="1" destOrd="0" presId="urn:microsoft.com/office/officeart/2005/8/layout/hierarchy2"/>
-    <dgm:cxn modelId="{A2C738D0-3EFF-466A-8214-87FDCB6CBB1D}" type="presParOf" srcId="{268FC15B-6ECF-42F9-BB46-0EE2EF0C523A}" destId="{238A04B6-8EF5-45CF-9164-325F1FDB3A44}" srcOrd="0" destOrd="0" presId="urn:microsoft.com/office/officeart/2005/8/layout/hierarchy2"/>
-    <dgm:cxn modelId="{B18EDECF-C31A-444E-9361-1D32D9E18F57}" type="presParOf" srcId="{268FC15B-6ECF-42F9-BB46-0EE2EF0C523A}" destId="{5524673C-3A9E-4814-9EC7-C5ACCA641D22}" srcOrd="1" destOrd="0" presId="urn:microsoft.com/office/officeart/2005/8/layout/hierarchy2"/>
-    <dgm:cxn modelId="{4515C7AC-60CB-4D1C-9762-4D2E345F805A}" type="presParOf" srcId="{F12AF1B5-E90E-4DED-AEC6-0A3EB3D78347}" destId="{CB159F70-ABE8-4C17-9F22-0AB61C102E64}" srcOrd="2" destOrd="0" presId="urn:microsoft.com/office/officeart/2005/8/layout/hierarchy2"/>
-    <dgm:cxn modelId="{94955F25-BF2D-42AC-93DD-F70F9A8D29B4}" type="presParOf" srcId="{CB159F70-ABE8-4C17-9F22-0AB61C102E64}" destId="{65154119-D258-4A25-9837-29E60567675A}" srcOrd="0" destOrd="0" presId="urn:microsoft.com/office/officeart/2005/8/layout/hierarchy2"/>
-    <dgm:cxn modelId="{BF4D650D-51DA-4245-A609-A12EC8AFAA00}" type="presParOf" srcId="{F12AF1B5-E90E-4DED-AEC6-0A3EB3D78347}" destId="{66342CAE-E952-4D5C-AF0F-D8E08F34C7B7}" srcOrd="3" destOrd="0" presId="urn:microsoft.com/office/officeart/2005/8/layout/hierarchy2"/>
-    <dgm:cxn modelId="{A4CFBE7A-FBBE-4599-B890-25B8A9C76F6B}" type="presParOf" srcId="{66342CAE-E952-4D5C-AF0F-D8E08F34C7B7}" destId="{CF2F8359-8E2C-400E-A50D-384EDB3CA8A3}" srcOrd="0" destOrd="0" presId="urn:microsoft.com/office/officeart/2005/8/layout/hierarchy2"/>
-    <dgm:cxn modelId="{755997E9-7E8B-40AE-AB69-E1B3A9DD75E2}" type="presParOf" srcId="{66342CAE-E952-4D5C-AF0F-D8E08F34C7B7}" destId="{9C17A70B-9804-4C9E-9B21-B9608840F4F7}" srcOrd="1" destOrd="0" presId="urn:microsoft.com/office/officeart/2005/8/layout/hierarchy2"/>
-    <dgm:cxn modelId="{C827A5B9-F879-412F-9CCF-2FF670889114}" type="presParOf" srcId="{5F8A3D0B-8C88-4314-90A2-53E524CB732B}" destId="{4A7F0945-CD52-46CF-9330-64955ED272D3}" srcOrd="2" destOrd="0" presId="urn:microsoft.com/office/officeart/2005/8/layout/hierarchy2"/>
-    <dgm:cxn modelId="{AB48A4C3-7C05-4B0A-95A2-6A22F0F17185}" type="presParOf" srcId="{4A7F0945-CD52-46CF-9330-64955ED272D3}" destId="{9C019F64-9F54-4E42-B09D-B632A438C519}" srcOrd="0" destOrd="0" presId="urn:microsoft.com/office/officeart/2005/8/layout/hierarchy2"/>
-    <dgm:cxn modelId="{BBCC18D3-8CE2-4410-A0AC-F7A002304963}" type="presParOf" srcId="{5F8A3D0B-8C88-4314-90A2-53E524CB732B}" destId="{E73807F3-7FD6-464E-90ED-2C6F07685807}" srcOrd="3" destOrd="0" presId="urn:microsoft.com/office/officeart/2005/8/layout/hierarchy2"/>
-    <dgm:cxn modelId="{57F363DD-F848-45AC-ABA3-7DA48DF4EC35}" type="presParOf" srcId="{E73807F3-7FD6-464E-90ED-2C6F07685807}" destId="{E36CEAF0-998B-4A4B-BA8D-EFF57F7AB8FA}" srcOrd="0" destOrd="0" presId="urn:microsoft.com/office/officeart/2005/8/layout/hierarchy2"/>
-    <dgm:cxn modelId="{88B7CB8E-D25B-454D-B1E9-7751DB51BFD0}" type="presParOf" srcId="{E73807F3-7FD6-464E-90ED-2C6F07685807}" destId="{E4D82B99-DF89-49E4-912C-E0AA27367A01}" srcOrd="1" destOrd="0" presId="urn:microsoft.com/office/officeart/2005/8/layout/hierarchy2"/>
-    <dgm:cxn modelId="{6E96299E-AB97-4FC2-89CB-58B83157F046}" type="presParOf" srcId="{E4D82B99-DF89-49E4-912C-E0AA27367A01}" destId="{605ED397-3BB2-4B24-BE01-C5E7F35EB3C0}" srcOrd="0" destOrd="0" presId="urn:microsoft.com/office/officeart/2005/8/layout/hierarchy2"/>
-    <dgm:cxn modelId="{C27D561B-2F10-4097-998D-157618E7C776}" type="presParOf" srcId="{605ED397-3BB2-4B24-BE01-C5E7F35EB3C0}" destId="{02A1F396-0D8F-41FA-A270-0769376E77F0}" srcOrd="0" destOrd="0" presId="urn:microsoft.com/office/officeart/2005/8/layout/hierarchy2"/>
-    <dgm:cxn modelId="{492E1533-1524-45E2-A0E5-76C0CA7D8E27}" type="presParOf" srcId="{E4D82B99-DF89-49E4-912C-E0AA27367A01}" destId="{B6BC3AFD-E3ED-4071-898F-ECED1E5B706D}" srcOrd="1" destOrd="0" presId="urn:microsoft.com/office/officeart/2005/8/layout/hierarchy2"/>
-    <dgm:cxn modelId="{C4FEC4C0-8552-4BA0-A18C-C4E87285879A}" type="presParOf" srcId="{B6BC3AFD-E3ED-4071-898F-ECED1E5B706D}" destId="{FC31CFF5-CDC9-4FC6-A745-A19F38E995B7}" srcOrd="0" destOrd="0" presId="urn:microsoft.com/office/officeart/2005/8/layout/hierarchy2"/>
-    <dgm:cxn modelId="{B4F081C8-8659-4814-A3AF-3245E82D983C}" type="presParOf" srcId="{B6BC3AFD-E3ED-4071-898F-ECED1E5B706D}" destId="{53557962-1B04-4913-A8C3-69C6BD7A315C}" srcOrd="1" destOrd="0" presId="urn:microsoft.com/office/officeart/2005/8/layout/hierarchy2"/>
+    <dgm:cxn modelId="{02315EA6-1B13-4095-B397-AE5C6205A9C2}" type="presOf" srcId="{167FAECA-7F86-4699-8440-417F2D217544}" destId="{EAE0073B-E695-4C6C-B978-B5E3B7024E20}" srcOrd="0" destOrd="0" presId="urn:microsoft.com/office/officeart/2005/8/layout/hierarchy2"/>
+    <dgm:cxn modelId="{E871000F-ED8A-4E1E-AA8D-178F017BF00F}" type="presOf" srcId="{75F630ED-A7FC-4A27-96D8-2461E5115420}" destId="{4AA5200D-7B15-42DE-9422-B197E4970211}" srcOrd="0" destOrd="0" presId="urn:microsoft.com/office/officeart/2005/8/layout/hierarchy2"/>
+    <dgm:cxn modelId="{90C40C96-A8E9-4086-A053-74EFC6EB31DF}" type="presOf" srcId="{29280282-54F1-45C6-8D42-4754C6BDCF91}" destId="{9C019F64-9F54-4E42-B09D-B632A438C519}" srcOrd="1" destOrd="0" presId="urn:microsoft.com/office/officeart/2005/8/layout/hierarchy2"/>
+    <dgm:cxn modelId="{1251E77A-1A15-48D6-9BDE-2E98E1CCCB1E}" type="presOf" srcId="{DD1E4FED-04E7-448F-B812-8BEE8486DD43}" destId="{13024C18-820A-4B62-BAEA-89D27D0765CD}" srcOrd="1" destOrd="0" presId="urn:microsoft.com/office/officeart/2005/8/layout/hierarchy2"/>
+    <dgm:cxn modelId="{0BD35BC0-7C23-46D3-8A8F-EAEDE34E48B9}" srcId="{33C05A44-A2B6-4CDD-B983-9E8D17B54B1B}" destId="{167FAECA-7F86-4699-8440-417F2D217544}" srcOrd="0" destOrd="0" parTransId="{A68335E5-009E-44DF-97AB-B7A1ACEA24EB}" sibTransId="{53B4D223-7E0C-4066-A33C-E9D58EB7DE92}"/>
+    <dgm:cxn modelId="{6CDB777A-8926-4F84-BAFD-4FF19CE395B1}" type="presOf" srcId="{1CEB947C-EB39-4414-83A1-BE86AAF2267B}" destId="{26D8E710-F0D2-45EF-BDE9-84F12E45A85F}" srcOrd="0" destOrd="0" presId="urn:microsoft.com/office/officeart/2005/8/layout/hierarchy2"/>
+    <dgm:cxn modelId="{6C255640-C03B-41CC-9429-F9929ED8C32A}" type="presOf" srcId="{05AFFF34-8020-4494-B0AF-3B8FCE859F02}" destId="{C517C033-B09A-4E21-8604-8C0CA07E9762}" srcOrd="1" destOrd="0" presId="urn:microsoft.com/office/officeart/2005/8/layout/hierarchy2"/>
+    <dgm:cxn modelId="{CB795225-3C77-4394-9861-3B96AAC774EE}" type="presOf" srcId="{B09DDAA1-FA7F-414B-AEFC-8FD8AD30AEAB}" destId="{2CBD0876-E8DB-432A-A0C4-D664553F2B67}" srcOrd="0" destOrd="0" presId="urn:microsoft.com/office/officeart/2005/8/layout/hierarchy2"/>
+    <dgm:cxn modelId="{1B17361F-8109-417C-971B-55EF454C20D9}" type="presOf" srcId="{DC7403F1-0571-424F-8BE8-3CC1536FDE8C}" destId="{BF0567E6-6DA9-48ED-9A37-47285840FDF7}" srcOrd="0" destOrd="0" presId="urn:microsoft.com/office/officeart/2005/8/layout/hierarchy2"/>
+    <dgm:cxn modelId="{BC2E4F92-147B-4A52-BE2B-D1B6BDD4534C}" type="presOf" srcId="{476EF9D4-D438-40F7-BC97-D488DFA755A1}" destId="{12C2DC85-DDAF-4F57-9841-150A97500304}" srcOrd="1" destOrd="0" presId="urn:microsoft.com/office/officeart/2005/8/layout/hierarchy2"/>
+    <dgm:cxn modelId="{B3060FE5-D505-4B1B-9CE7-06276412A8FF}" type="presOf" srcId="{811F41F9-23AE-4F3E-9695-05EB30B47BB2}" destId="{7D05C43C-DFC0-4A88-8A56-94706F21A1FA}" srcOrd="0" destOrd="0" presId="urn:microsoft.com/office/officeart/2005/8/layout/hierarchy2"/>
+    <dgm:cxn modelId="{CAF8FC00-EAD3-46A8-8731-D3F94CFFD0AD}" type="presOf" srcId="{5C72BA27-4ED8-4268-8C59-0D96FD60F177}" destId="{6D38B18B-70EC-4AF7-A6FF-B5C7FE8D4DA4}" srcOrd="0" destOrd="0" presId="urn:microsoft.com/office/officeart/2005/8/layout/hierarchy2"/>
+    <dgm:cxn modelId="{432A707E-A956-4FA1-BA35-1C717DAE7F38}" type="presOf" srcId="{A68335E5-009E-44DF-97AB-B7A1ACEA24EB}" destId="{6C681D0A-EFBE-40D7-8FA9-0029C727D1F3}" srcOrd="1" destOrd="0" presId="urn:microsoft.com/office/officeart/2005/8/layout/hierarchy2"/>
+    <dgm:cxn modelId="{24129EF4-F6B1-49D8-BC22-11686BF9B078}" type="presOf" srcId="{811F41F9-23AE-4F3E-9695-05EB30B47BB2}" destId="{33F3F195-0D69-437A-AA03-20F248E1E632}" srcOrd="1" destOrd="0" presId="urn:microsoft.com/office/officeart/2005/8/layout/hierarchy2"/>
+    <dgm:cxn modelId="{50130423-DCB6-43C3-BF3A-843E3EBA289C}" type="presParOf" srcId="{CC5F2D0D-E1E5-4C49-8DF7-2A61C5DA8A1D}" destId="{4836E9C7-1D00-438F-B3B2-7F9CB5072224}" srcOrd="0" destOrd="0" presId="urn:microsoft.com/office/officeart/2005/8/layout/hierarchy2"/>
+    <dgm:cxn modelId="{7FE7A40A-999C-4D7E-9C22-2D4F8F77EA92}" type="presParOf" srcId="{4836E9C7-1D00-438F-B3B2-7F9CB5072224}" destId="{D5ACFD89-23A4-4CF0-A4C3-F21EF07981F7}" srcOrd="0" destOrd="0" presId="urn:microsoft.com/office/officeart/2005/8/layout/hierarchy2"/>
+    <dgm:cxn modelId="{660BF53C-9BB1-4F33-9D5B-CDC9AC3E372A}" type="presParOf" srcId="{4836E9C7-1D00-438F-B3B2-7F9CB5072224}" destId="{82CA0987-2977-4072-97D6-791AD3CF7947}" srcOrd="1" destOrd="0" presId="urn:microsoft.com/office/officeart/2005/8/layout/hierarchy2"/>
+    <dgm:cxn modelId="{EE44A341-CA1F-49A1-BC89-B02920F4A99E}" type="presParOf" srcId="{82CA0987-2977-4072-97D6-791AD3CF7947}" destId="{FD7A0172-CB25-4911-B3EF-667A39E7DCE7}" srcOrd="0" destOrd="0" presId="urn:microsoft.com/office/officeart/2005/8/layout/hierarchy2"/>
+    <dgm:cxn modelId="{54B4D0DA-9465-4672-A1CC-A6A11667602A}" type="presParOf" srcId="{FD7A0172-CB25-4911-B3EF-667A39E7DCE7}" destId="{C971E15B-3AB3-4DCE-BC91-B1D0C67824A6}" srcOrd="0" destOrd="0" presId="urn:microsoft.com/office/officeart/2005/8/layout/hierarchy2"/>
+    <dgm:cxn modelId="{E92EA803-AD76-4930-BE1A-76AD8C01925F}" type="presParOf" srcId="{82CA0987-2977-4072-97D6-791AD3CF7947}" destId="{534A082A-40AD-4635-8AAB-1F71AB8888EE}" srcOrd="1" destOrd="0" presId="urn:microsoft.com/office/officeart/2005/8/layout/hierarchy2"/>
+    <dgm:cxn modelId="{D51ACCF7-6F9F-49C3-A074-0E4DE18E56B4}" type="presParOf" srcId="{534A082A-40AD-4635-8AAB-1F71AB8888EE}" destId="{6D38B18B-70EC-4AF7-A6FF-B5C7FE8D4DA4}" srcOrd="0" destOrd="0" presId="urn:microsoft.com/office/officeart/2005/8/layout/hierarchy2"/>
+    <dgm:cxn modelId="{1BDCC4C5-E9C6-45F7-BBAF-4174043EC69E}" type="presParOf" srcId="{534A082A-40AD-4635-8AAB-1F71AB8888EE}" destId="{4B946D61-20E5-4755-A44A-B57CD5218A5D}" srcOrd="1" destOrd="0" presId="urn:microsoft.com/office/officeart/2005/8/layout/hierarchy2"/>
+    <dgm:cxn modelId="{5E4E2C60-A03C-4ED7-A88B-8472F73B9047}" type="presParOf" srcId="{4B946D61-20E5-4755-A44A-B57CD5218A5D}" destId="{68438195-FD75-4EAF-817E-3D241C458B9B}" srcOrd="0" destOrd="0" presId="urn:microsoft.com/office/officeart/2005/8/layout/hierarchy2"/>
+    <dgm:cxn modelId="{AF445A89-3541-4593-9A9C-6223A293BF8F}" type="presParOf" srcId="{68438195-FD75-4EAF-817E-3D241C458B9B}" destId="{E6950A32-D71C-4EA5-88AE-3B3F0287DC19}" srcOrd="0" destOrd="0" presId="urn:microsoft.com/office/officeart/2005/8/layout/hierarchy2"/>
+    <dgm:cxn modelId="{609A0A17-07B5-4E3C-B5F6-693DA3C6F7EB}" type="presParOf" srcId="{4B946D61-20E5-4755-A44A-B57CD5218A5D}" destId="{52422672-3E70-4BC8-BC5D-54AE606EFF81}" srcOrd="1" destOrd="0" presId="urn:microsoft.com/office/officeart/2005/8/layout/hierarchy2"/>
+    <dgm:cxn modelId="{B710C6C7-2819-4248-9C7B-656139CB4C25}" type="presParOf" srcId="{52422672-3E70-4BC8-BC5D-54AE606EFF81}" destId="{EDD898AC-163C-4B2A-929B-A80367C5CB73}" srcOrd="0" destOrd="0" presId="urn:microsoft.com/office/officeart/2005/8/layout/hierarchy2"/>
+    <dgm:cxn modelId="{48C4A172-B81D-4941-B737-9AB625073A69}" type="presParOf" srcId="{52422672-3E70-4BC8-BC5D-54AE606EFF81}" destId="{0FA6616D-6EA1-4836-AD86-6275C3D51DD1}" srcOrd="1" destOrd="0" presId="urn:microsoft.com/office/officeart/2005/8/layout/hierarchy2"/>
+    <dgm:cxn modelId="{5EF1BA01-59C9-48B3-B7E0-6F25C60A80F5}" type="presParOf" srcId="{4B946D61-20E5-4755-A44A-B57CD5218A5D}" destId="{2CBD0876-E8DB-432A-A0C4-D664553F2B67}" srcOrd="2" destOrd="0" presId="urn:microsoft.com/office/officeart/2005/8/layout/hierarchy2"/>
+    <dgm:cxn modelId="{16E5806C-D7FA-409B-A222-028FF70F77A9}" type="presParOf" srcId="{2CBD0876-E8DB-432A-A0C4-D664553F2B67}" destId="{B5C8146A-0574-4C94-8DE4-9D4C27829023}" srcOrd="0" destOrd="0" presId="urn:microsoft.com/office/officeart/2005/8/layout/hierarchy2"/>
+    <dgm:cxn modelId="{EF483A41-CD6C-4851-808F-5427182F5771}" type="presParOf" srcId="{4B946D61-20E5-4755-A44A-B57CD5218A5D}" destId="{33B1E37E-E51F-4756-A36C-5CE66904AB53}" srcOrd="3" destOrd="0" presId="urn:microsoft.com/office/officeart/2005/8/layout/hierarchy2"/>
+    <dgm:cxn modelId="{22517301-DF4B-4E6A-8072-5594EA80517E}" type="presParOf" srcId="{33B1E37E-E51F-4756-A36C-5CE66904AB53}" destId="{5A4405BA-2082-47F6-9FF1-48042B30A932}" srcOrd="0" destOrd="0" presId="urn:microsoft.com/office/officeart/2005/8/layout/hierarchy2"/>
+    <dgm:cxn modelId="{20C8C9D0-CF4A-4513-94A4-EDFAB10F0D4F}" type="presParOf" srcId="{33B1E37E-E51F-4756-A36C-5CE66904AB53}" destId="{1E3C933A-509A-4793-BE5F-AFBAE693028B}" srcOrd="1" destOrd="0" presId="urn:microsoft.com/office/officeart/2005/8/layout/hierarchy2"/>
+    <dgm:cxn modelId="{E9D1B1F2-E557-426C-8F6B-8AB01B9A9A2C}" type="presParOf" srcId="{82CA0987-2977-4072-97D6-791AD3CF7947}" destId="{1FB9E06D-EF2B-4048-9039-AD508A01931D}" srcOrd="2" destOrd="0" presId="urn:microsoft.com/office/officeart/2005/8/layout/hierarchy2"/>
+    <dgm:cxn modelId="{2DE59CF1-BF56-4F9F-BE20-6CAF6E4FF54E}" type="presParOf" srcId="{1FB9E06D-EF2B-4048-9039-AD508A01931D}" destId="{3284F059-BB42-4147-B03D-CCCC684A12A7}" srcOrd="0" destOrd="0" presId="urn:microsoft.com/office/officeart/2005/8/layout/hierarchy2"/>
+    <dgm:cxn modelId="{F96E72C4-42E3-4C5F-A78B-87882631EE61}" type="presParOf" srcId="{82CA0987-2977-4072-97D6-791AD3CF7947}" destId="{C51D7C66-CE84-4886-83BA-4C6DA9A40BDC}" srcOrd="3" destOrd="0" presId="urn:microsoft.com/office/officeart/2005/8/layout/hierarchy2"/>
+    <dgm:cxn modelId="{49FE79A7-4366-4EF0-9006-5B5265E5E36F}" type="presParOf" srcId="{C51D7C66-CE84-4886-83BA-4C6DA9A40BDC}" destId="{54743B2E-2B49-4B9C-BCFE-89B4A223022D}" srcOrd="0" destOrd="0" presId="urn:microsoft.com/office/officeart/2005/8/layout/hierarchy2"/>
+    <dgm:cxn modelId="{0CE5A48A-D325-4ED6-B1C6-3D6D8B491548}" type="presParOf" srcId="{C51D7C66-CE84-4886-83BA-4C6DA9A40BDC}" destId="{27EB1AA2-FA2B-4889-A21B-9179BBFF8ED6}" srcOrd="1" destOrd="0" presId="urn:microsoft.com/office/officeart/2005/8/layout/hierarchy2"/>
+    <dgm:cxn modelId="{9A15C5CA-AEA6-4EF8-B366-962F3F387678}" type="presParOf" srcId="{27EB1AA2-FA2B-4889-A21B-9179BBFF8ED6}" destId="{1889DF31-E9C1-45A1-88BE-8B18172A263A}" srcOrd="0" destOrd="0" presId="urn:microsoft.com/office/officeart/2005/8/layout/hierarchy2"/>
+    <dgm:cxn modelId="{9C506AA7-EA8C-4B15-8FFD-0A3B7C91F75A}" type="presParOf" srcId="{1889DF31-E9C1-45A1-88BE-8B18172A263A}" destId="{6693197B-78B7-47EE-9FE1-10471704F946}" srcOrd="0" destOrd="0" presId="urn:microsoft.com/office/officeart/2005/8/layout/hierarchy2"/>
+    <dgm:cxn modelId="{85BE9FA5-54D3-4737-83FB-CA0951472C3C}" type="presParOf" srcId="{27EB1AA2-FA2B-4889-A21B-9179BBFF8ED6}" destId="{3BAB4446-30E3-4CE2-B996-8CCB97B38883}" srcOrd="1" destOrd="0" presId="urn:microsoft.com/office/officeart/2005/8/layout/hierarchy2"/>
+    <dgm:cxn modelId="{B733A2CC-E170-4D5A-A012-1D0C1878B111}" type="presParOf" srcId="{3BAB4446-30E3-4CE2-B996-8CCB97B38883}" destId="{797FBD49-A139-409C-80D6-2992C6762477}" srcOrd="0" destOrd="0" presId="urn:microsoft.com/office/officeart/2005/8/layout/hierarchy2"/>
+    <dgm:cxn modelId="{6A965457-B8AB-437B-A8F5-D5A81172C4BF}" type="presParOf" srcId="{3BAB4446-30E3-4CE2-B996-8CCB97B38883}" destId="{31D18E03-2145-41C5-8A25-705D6BFA78D5}" srcOrd="1" destOrd="0" presId="urn:microsoft.com/office/officeart/2005/8/layout/hierarchy2"/>
+    <dgm:cxn modelId="{CF354750-C2D9-4467-B817-FCF4F02F11A3}" type="presParOf" srcId="{31D18E03-2145-41C5-8A25-705D6BFA78D5}" destId="{4AA5200D-7B15-42DE-9422-B197E4970211}" srcOrd="0" destOrd="0" presId="urn:microsoft.com/office/officeart/2005/8/layout/hierarchy2"/>
+    <dgm:cxn modelId="{07A4264F-2C8C-4C70-914B-F8DC8A25E090}" type="presParOf" srcId="{4AA5200D-7B15-42DE-9422-B197E4970211}" destId="{E6077319-7C6E-4777-97B3-CA97D1DAD822}" srcOrd="0" destOrd="0" presId="urn:microsoft.com/office/officeart/2005/8/layout/hierarchy2"/>
+    <dgm:cxn modelId="{0B814A53-674E-45CA-98A0-A99F167A85FC}" type="presParOf" srcId="{31D18E03-2145-41C5-8A25-705D6BFA78D5}" destId="{160396F2-C918-469D-B3DD-4DBBB7563CF1}" srcOrd="1" destOrd="0" presId="urn:microsoft.com/office/officeart/2005/8/layout/hierarchy2"/>
+    <dgm:cxn modelId="{1FDDE1AB-1270-4697-873A-090F1F574907}" type="presParOf" srcId="{160396F2-C918-469D-B3DD-4DBBB7563CF1}" destId="{3B8868D9-9F8B-47F9-99EF-A48BC6B2FF26}" srcOrd="0" destOrd="0" presId="urn:microsoft.com/office/officeart/2005/8/layout/hierarchy2"/>
+    <dgm:cxn modelId="{FDA61578-44B8-4BF6-8686-EEA709E0EA92}" type="presParOf" srcId="{160396F2-C918-469D-B3DD-4DBBB7563CF1}" destId="{F1BA8509-48B6-44D9-B6F0-090B84E3C117}" srcOrd="1" destOrd="0" presId="urn:microsoft.com/office/officeart/2005/8/layout/hierarchy2"/>
+    <dgm:cxn modelId="{4AE4E3A6-FB5F-41B9-B863-3E409C5DAAF1}" type="presParOf" srcId="{31D18E03-2145-41C5-8A25-705D6BFA78D5}" destId="{81DF227C-317B-417C-B837-BF4939219178}" srcOrd="2" destOrd="0" presId="urn:microsoft.com/office/officeart/2005/8/layout/hierarchy2"/>
+    <dgm:cxn modelId="{D23EF6B7-524D-4779-99CD-44D270B5BDF0}" type="presParOf" srcId="{81DF227C-317B-417C-B837-BF4939219178}" destId="{C2015C7B-D32C-4CE2-BC7D-C9E321ED4B0D}" srcOrd="0" destOrd="0" presId="urn:microsoft.com/office/officeart/2005/8/layout/hierarchy2"/>
+    <dgm:cxn modelId="{14AF82A7-8807-43DB-AE1B-F22DB3E224D1}" type="presParOf" srcId="{31D18E03-2145-41C5-8A25-705D6BFA78D5}" destId="{1D2643D1-9721-4869-8B26-F7B57CCBA54C}" srcOrd="3" destOrd="0" presId="urn:microsoft.com/office/officeart/2005/8/layout/hierarchy2"/>
+    <dgm:cxn modelId="{24C42758-A0AE-4AF4-BCDB-CCD877A97F75}" type="presParOf" srcId="{1D2643D1-9721-4869-8B26-F7B57CCBA54C}" destId="{41370F12-1FA0-4579-8285-C15FA148591C}" srcOrd="0" destOrd="0" presId="urn:microsoft.com/office/officeart/2005/8/layout/hierarchy2"/>
+    <dgm:cxn modelId="{AFC84E5E-0C41-4F24-AE4B-5C65BC1CEA60}" type="presParOf" srcId="{1D2643D1-9721-4869-8B26-F7B57CCBA54C}" destId="{4012EABF-8046-4F68-B7F4-6930763191CD}" srcOrd="1" destOrd="0" presId="urn:microsoft.com/office/officeart/2005/8/layout/hierarchy2"/>
+    <dgm:cxn modelId="{ECE3DD70-E146-4A17-A022-E3EE5E6ACD21}" type="presParOf" srcId="{27EB1AA2-FA2B-4889-A21B-9179BBFF8ED6}" destId="{2864DC2A-13C0-4E4B-A7F3-F63F340FA450}" srcOrd="2" destOrd="0" presId="urn:microsoft.com/office/officeart/2005/8/layout/hierarchy2"/>
+    <dgm:cxn modelId="{77672BC1-7C86-491E-BBD6-11EB91A41C3A}" type="presParOf" srcId="{2864DC2A-13C0-4E4B-A7F3-F63F340FA450}" destId="{346F9867-B732-44D3-B591-4FC16781C35B}" srcOrd="0" destOrd="0" presId="urn:microsoft.com/office/officeart/2005/8/layout/hierarchy2"/>
+    <dgm:cxn modelId="{AAEC768F-0009-49E7-9AEF-E527D40F9342}" type="presParOf" srcId="{27EB1AA2-FA2B-4889-A21B-9179BBFF8ED6}" destId="{1CCA5EC4-0B2E-48DA-9177-936A8E95D339}" srcOrd="3" destOrd="0" presId="urn:microsoft.com/office/officeart/2005/8/layout/hierarchy2"/>
+    <dgm:cxn modelId="{0B145463-E3E2-467E-973D-3E7F0AC6E6DD}" type="presParOf" srcId="{1CCA5EC4-0B2E-48DA-9177-936A8E95D339}" destId="{B38E3594-CA56-4A29-BFDC-CA290103A3A6}" srcOrd="0" destOrd="0" presId="urn:microsoft.com/office/officeart/2005/8/layout/hierarchy2"/>
+    <dgm:cxn modelId="{12EBB561-4CFA-47F3-8E45-853C6867588A}" type="presParOf" srcId="{1CCA5EC4-0B2E-48DA-9177-936A8E95D339}" destId="{C5A0FD96-86B8-4A41-9D84-94EABE4C37F2}" srcOrd="1" destOrd="0" presId="urn:microsoft.com/office/officeart/2005/8/layout/hierarchy2"/>
+    <dgm:cxn modelId="{CEF02882-AE37-4214-A7AE-48C72C4D3056}" type="presParOf" srcId="{C5A0FD96-86B8-4A41-9D84-94EABE4C37F2}" destId="{2E830E8B-B241-4984-BFF5-BCC0806E238E}" srcOrd="0" destOrd="0" presId="urn:microsoft.com/office/officeart/2005/8/layout/hierarchy2"/>
+    <dgm:cxn modelId="{28E2F82C-829C-43EF-9D7C-A64D7E7A3FD9}" type="presParOf" srcId="{2E830E8B-B241-4984-BFF5-BCC0806E238E}" destId="{6C681D0A-EFBE-40D7-8FA9-0029C727D1F3}" srcOrd="0" destOrd="0" presId="urn:microsoft.com/office/officeart/2005/8/layout/hierarchy2"/>
+    <dgm:cxn modelId="{59826173-369A-43E7-9488-B18452AFF3BC}" type="presParOf" srcId="{C5A0FD96-86B8-4A41-9D84-94EABE4C37F2}" destId="{34D76B34-6EB6-4D02-986A-9A5B7465C171}" srcOrd="1" destOrd="0" presId="urn:microsoft.com/office/officeart/2005/8/layout/hierarchy2"/>
+    <dgm:cxn modelId="{6B6C0AFC-FE47-45B9-8A88-72F314D97F13}" type="presParOf" srcId="{34D76B34-6EB6-4D02-986A-9A5B7465C171}" destId="{EAE0073B-E695-4C6C-B978-B5E3B7024E20}" srcOrd="0" destOrd="0" presId="urn:microsoft.com/office/officeart/2005/8/layout/hierarchy2"/>
+    <dgm:cxn modelId="{CD44C59A-F48F-4FEA-AE77-F9FAF9853719}" type="presParOf" srcId="{34D76B34-6EB6-4D02-986A-9A5B7465C171}" destId="{15B5017A-F407-4601-B757-58B127DF9ECC}" srcOrd="1" destOrd="0" presId="urn:microsoft.com/office/officeart/2005/8/layout/hierarchy2"/>
+    <dgm:cxn modelId="{52575830-52E1-40F5-A969-F11602D61FF1}" type="presParOf" srcId="{82CA0987-2977-4072-97D6-791AD3CF7947}" destId="{D88348ED-527A-4837-8156-098C1F615BFB}" srcOrd="4" destOrd="0" presId="urn:microsoft.com/office/officeart/2005/8/layout/hierarchy2"/>
+    <dgm:cxn modelId="{41657D92-2F7B-47BD-A777-C53C8CB6ECCB}" type="presParOf" srcId="{D88348ED-527A-4837-8156-098C1F615BFB}" destId="{DD8AA6E0-BA21-42D8-8E4A-93AFF5B7CBEA}" srcOrd="0" destOrd="0" presId="urn:microsoft.com/office/officeart/2005/8/layout/hierarchy2"/>
+    <dgm:cxn modelId="{808AB32A-D3FA-4540-AF9C-12008805FB3A}" type="presParOf" srcId="{82CA0987-2977-4072-97D6-791AD3CF7947}" destId="{22795D5D-6477-408C-8785-133C6F81E485}" srcOrd="5" destOrd="0" presId="urn:microsoft.com/office/officeart/2005/8/layout/hierarchy2"/>
+    <dgm:cxn modelId="{158DC933-A8A4-4743-8D52-B1B1820FF5B1}" type="presParOf" srcId="{22795D5D-6477-408C-8785-133C6F81E485}" destId="{0C7AD588-E19E-4FA4-8679-76D852021E3D}" srcOrd="0" destOrd="0" presId="urn:microsoft.com/office/officeart/2005/8/layout/hierarchy2"/>
+    <dgm:cxn modelId="{9E3A1B85-29D8-4B95-84A9-73907EC28566}" type="presParOf" srcId="{22795D5D-6477-408C-8785-133C6F81E485}" destId="{931CE5FB-4819-4396-B9CF-E5B2AA7AF582}" srcOrd="1" destOrd="0" presId="urn:microsoft.com/office/officeart/2005/8/layout/hierarchy2"/>
+    <dgm:cxn modelId="{C8BED15E-1FCD-467E-95A1-5B94B0BB0AB8}" type="presParOf" srcId="{931CE5FB-4819-4396-B9CF-E5B2AA7AF582}" destId="{F9C387D6-3DB2-43EE-A8C5-C98DF7AA1264}" srcOrd="0" destOrd="0" presId="urn:microsoft.com/office/officeart/2005/8/layout/hierarchy2"/>
+    <dgm:cxn modelId="{59CFBDC5-9EEE-4710-93B4-23F6327332A8}" type="presParOf" srcId="{F9C387D6-3DB2-43EE-A8C5-C98DF7AA1264}" destId="{54AF12FD-3B65-46EE-9011-B900D4CBD75B}" srcOrd="0" destOrd="0" presId="urn:microsoft.com/office/officeart/2005/8/layout/hierarchy2"/>
+    <dgm:cxn modelId="{41044F7D-C008-401A-B7D4-D29DDFEC9C1E}" type="presParOf" srcId="{931CE5FB-4819-4396-B9CF-E5B2AA7AF582}" destId="{2860C44C-8CEC-49E4-84FD-6CAB9BFEB225}" srcOrd="1" destOrd="0" presId="urn:microsoft.com/office/officeart/2005/8/layout/hierarchy2"/>
+    <dgm:cxn modelId="{73E00E27-A2C1-42FB-9C1C-D4C88324D346}" type="presParOf" srcId="{2860C44C-8CEC-49E4-84FD-6CAB9BFEB225}" destId="{CC6B0A1C-BAB8-4AB7-9EF6-A7279AB3044F}" srcOrd="0" destOrd="0" presId="urn:microsoft.com/office/officeart/2005/8/layout/hierarchy2"/>
+    <dgm:cxn modelId="{BC6C6F22-847C-4647-97DE-2B0E0686C66A}" type="presParOf" srcId="{2860C44C-8CEC-49E4-84FD-6CAB9BFEB225}" destId="{58636A5C-0915-4FC5-916B-8EEEEF627EA0}" srcOrd="1" destOrd="0" presId="urn:microsoft.com/office/officeart/2005/8/layout/hierarchy2"/>
+    <dgm:cxn modelId="{C6E232A0-AC4A-45B3-BE5E-5E6F634962DA}" type="presParOf" srcId="{82CA0987-2977-4072-97D6-791AD3CF7947}" destId="{82063FD8-2DE8-42B1-AC01-6CDB0BC37358}" srcOrd="6" destOrd="0" presId="urn:microsoft.com/office/officeart/2005/8/layout/hierarchy2"/>
+    <dgm:cxn modelId="{5B31F1A4-95D9-4BA8-9702-6DC0D0177321}" type="presParOf" srcId="{82063FD8-2DE8-42B1-AC01-6CDB0BC37358}" destId="{12C2DC85-DDAF-4F57-9841-150A97500304}" srcOrd="0" destOrd="0" presId="urn:microsoft.com/office/officeart/2005/8/layout/hierarchy2"/>
+    <dgm:cxn modelId="{D69709FC-D893-4B9D-9515-24B8B36FFF04}" type="presParOf" srcId="{82CA0987-2977-4072-97D6-791AD3CF7947}" destId="{BB9F06D9-715A-43BB-BBE0-36022263CCCD}" srcOrd="7" destOrd="0" presId="urn:microsoft.com/office/officeart/2005/8/layout/hierarchy2"/>
+    <dgm:cxn modelId="{A0CD3A0C-2CEF-4DCB-A815-0C126A922008}" type="presParOf" srcId="{BB9F06D9-715A-43BB-BBE0-36022263CCCD}" destId="{26D8E710-F0D2-45EF-BDE9-84F12E45A85F}" srcOrd="0" destOrd="0" presId="urn:microsoft.com/office/officeart/2005/8/layout/hierarchy2"/>
+    <dgm:cxn modelId="{A5C8702F-7054-4323-9656-4376F804E5F1}" type="presParOf" srcId="{BB9F06D9-715A-43BB-BBE0-36022263CCCD}" destId="{49A1BD6B-7533-428F-A42D-5017EF29B777}" srcOrd="1" destOrd="0" presId="urn:microsoft.com/office/officeart/2005/8/layout/hierarchy2"/>
+    <dgm:cxn modelId="{05E4E37C-5725-43F9-9E91-8F06BB154344}" type="presParOf" srcId="{49A1BD6B-7533-428F-A42D-5017EF29B777}" destId="{D2E7D7FB-33DA-439B-A6FF-8B6265094B81}" srcOrd="0" destOrd="0" presId="urn:microsoft.com/office/officeart/2005/8/layout/hierarchy2"/>
+    <dgm:cxn modelId="{A5696329-CB8A-47BA-ABBA-7893D725CB2D}" type="presParOf" srcId="{D2E7D7FB-33DA-439B-A6FF-8B6265094B81}" destId="{935E24CC-008B-4BE9-B3EB-41EB22B15B73}" srcOrd="0" destOrd="0" presId="urn:microsoft.com/office/officeart/2005/8/layout/hierarchy2"/>
+    <dgm:cxn modelId="{1A361EA6-F827-4728-AE3F-50A6D9577D17}" type="presParOf" srcId="{49A1BD6B-7533-428F-A42D-5017EF29B777}" destId="{E62C7F9E-FD58-4448-9155-836036332B8E}" srcOrd="1" destOrd="0" presId="urn:microsoft.com/office/officeart/2005/8/layout/hierarchy2"/>
+    <dgm:cxn modelId="{206FA031-93DA-4E5E-9E5F-B1BBCD731E9F}" type="presParOf" srcId="{E62C7F9E-FD58-4448-9155-836036332B8E}" destId="{16B11AF4-04C8-4F95-B50D-C951D10CBCFB}" srcOrd="0" destOrd="0" presId="urn:microsoft.com/office/officeart/2005/8/layout/hierarchy2"/>
+    <dgm:cxn modelId="{124EC7FC-7ABD-48ED-865E-2FF76EEE2102}" type="presParOf" srcId="{E62C7F9E-FD58-4448-9155-836036332B8E}" destId="{A0AFD6A4-F26C-4F04-A84F-3C18E736E10C}" srcOrd="1" destOrd="0" presId="urn:microsoft.com/office/officeart/2005/8/layout/hierarchy2"/>
+    <dgm:cxn modelId="{5CBF053A-36BE-4F31-90D6-DED467FA8619}" type="presParOf" srcId="{A0AFD6A4-F26C-4F04-A84F-3C18E736E10C}" destId="{D8394A56-8A48-43C9-8876-8EA39F4B73ED}" srcOrd="0" destOrd="0" presId="urn:microsoft.com/office/officeart/2005/8/layout/hierarchy2"/>
+    <dgm:cxn modelId="{5F03F44B-2E2C-4A41-8062-6D57BCC1EF2A}" type="presParOf" srcId="{D8394A56-8A48-43C9-8876-8EA39F4B73ED}" destId="{13024C18-820A-4B62-BAEA-89D27D0765CD}" srcOrd="0" destOrd="0" presId="urn:microsoft.com/office/officeart/2005/8/layout/hierarchy2"/>
+    <dgm:cxn modelId="{46C8E05F-CAA9-4D0E-B5B1-85562AFAA165}" type="presParOf" srcId="{A0AFD6A4-F26C-4F04-A84F-3C18E736E10C}" destId="{1C82C597-4470-40A1-9D25-FAF2BF07E192}" srcOrd="1" destOrd="0" presId="urn:microsoft.com/office/officeart/2005/8/layout/hierarchy2"/>
+    <dgm:cxn modelId="{74D82378-AE06-4E00-B429-A7D68B390E7B}" type="presParOf" srcId="{1C82C597-4470-40A1-9D25-FAF2BF07E192}" destId="{F7DF3503-2E14-4B1A-9CBB-7E9883AC3E4A}" srcOrd="0" destOrd="0" presId="urn:microsoft.com/office/officeart/2005/8/layout/hierarchy2"/>
+    <dgm:cxn modelId="{AF357D60-2825-4ABB-B95E-555CAB4F0B11}" type="presParOf" srcId="{1C82C597-4470-40A1-9D25-FAF2BF07E192}" destId="{10260D0F-7A8A-453A-A0A9-7AB1CDBEDD4D}" srcOrd="1" destOrd="0" presId="urn:microsoft.com/office/officeart/2005/8/layout/hierarchy2"/>
+    <dgm:cxn modelId="{867DB099-C6EA-43BD-BFFB-8D3C28E13F3C}" type="presParOf" srcId="{A0AFD6A4-F26C-4F04-A84F-3C18E736E10C}" destId="{7D05C43C-DFC0-4A88-8A56-94706F21A1FA}" srcOrd="2" destOrd="0" presId="urn:microsoft.com/office/officeart/2005/8/layout/hierarchy2"/>
+    <dgm:cxn modelId="{377F8572-03AB-4AA9-8941-C4FB26BD2561}" type="presParOf" srcId="{7D05C43C-DFC0-4A88-8A56-94706F21A1FA}" destId="{33F3F195-0D69-437A-AA03-20F248E1E632}" srcOrd="0" destOrd="0" presId="urn:microsoft.com/office/officeart/2005/8/layout/hierarchy2"/>
+    <dgm:cxn modelId="{8BEFD386-D523-4860-9BF8-878AADC67536}" type="presParOf" srcId="{A0AFD6A4-F26C-4F04-A84F-3C18E736E10C}" destId="{A821B035-8A9C-46FB-9E73-44314A1115AD}" srcOrd="3" destOrd="0" presId="urn:microsoft.com/office/officeart/2005/8/layout/hierarchy2"/>
+    <dgm:cxn modelId="{4D831747-7546-4CFC-8C0F-5B19527E1757}" type="presParOf" srcId="{A821B035-8A9C-46FB-9E73-44314A1115AD}" destId="{9ECD2900-0A9A-47D1-A756-67C34D750CCF}" srcOrd="0" destOrd="0" presId="urn:microsoft.com/office/officeart/2005/8/layout/hierarchy2"/>
+    <dgm:cxn modelId="{7849CE39-BE5F-491D-9FE4-4BF640FDAA84}" type="presParOf" srcId="{A821B035-8A9C-46FB-9E73-44314A1115AD}" destId="{3A25304D-E5C6-49B5-A259-2A0ABD45E35C}" srcOrd="1" destOrd="0" presId="urn:microsoft.com/office/officeart/2005/8/layout/hierarchy2"/>
+    <dgm:cxn modelId="{5B954C09-B37D-4158-A157-6E9F6AA2E791}" type="presParOf" srcId="{49A1BD6B-7533-428F-A42D-5017EF29B777}" destId="{265BA9A4-8B4E-4711-88C7-AB227C949A94}" srcOrd="2" destOrd="0" presId="urn:microsoft.com/office/officeart/2005/8/layout/hierarchy2"/>
+    <dgm:cxn modelId="{41645D46-C206-4B7A-9CBC-B563B26DF1BD}" type="presParOf" srcId="{265BA9A4-8B4E-4711-88C7-AB227C949A94}" destId="{F9091B10-7237-43E5-93A5-0A860387BD22}" srcOrd="0" destOrd="0" presId="urn:microsoft.com/office/officeart/2005/8/layout/hierarchy2"/>
+    <dgm:cxn modelId="{B7714280-1E96-4902-8ABC-E19B77360DDF}" type="presParOf" srcId="{49A1BD6B-7533-428F-A42D-5017EF29B777}" destId="{F87A97B9-BE22-4B2E-9810-7E6351D74F66}" srcOrd="3" destOrd="0" presId="urn:microsoft.com/office/officeart/2005/8/layout/hierarchy2"/>
+    <dgm:cxn modelId="{6644F389-2E54-43CF-8710-8BA78B47F729}" type="presParOf" srcId="{F87A97B9-BE22-4B2E-9810-7E6351D74F66}" destId="{240ABD63-9087-4546-89CF-88541F4CEF52}" srcOrd="0" destOrd="0" presId="urn:microsoft.com/office/officeart/2005/8/layout/hierarchy2"/>
+    <dgm:cxn modelId="{F8910B4E-3297-4B54-8A65-69F62333026F}" type="presParOf" srcId="{F87A97B9-BE22-4B2E-9810-7E6351D74F66}" destId="{5F8A3D0B-8C88-4314-90A2-53E524CB732B}" srcOrd="1" destOrd="0" presId="urn:microsoft.com/office/officeart/2005/8/layout/hierarchy2"/>
+    <dgm:cxn modelId="{6C531B95-8070-43CA-8F43-FA8ADCAC81E4}" type="presParOf" srcId="{5F8A3D0B-8C88-4314-90A2-53E524CB732B}" destId="{BF0567E6-6DA9-48ED-9A37-47285840FDF7}" srcOrd="0" destOrd="0" presId="urn:microsoft.com/office/officeart/2005/8/layout/hierarchy2"/>
+    <dgm:cxn modelId="{620E977F-AECE-4F6D-B545-9E96E56179FF}" type="presParOf" srcId="{BF0567E6-6DA9-48ED-9A37-47285840FDF7}" destId="{30099040-2BEC-46EB-AE9D-6A3BEF8052F4}" srcOrd="0" destOrd="0" presId="urn:microsoft.com/office/officeart/2005/8/layout/hierarchy2"/>
+    <dgm:cxn modelId="{0DA46D52-D70E-4114-B4BE-30BB945E5B04}" type="presParOf" srcId="{5F8A3D0B-8C88-4314-90A2-53E524CB732B}" destId="{8B68CDD0-4452-4C80-9E5E-9AEC50B081C8}" srcOrd="1" destOrd="0" presId="urn:microsoft.com/office/officeart/2005/8/layout/hierarchy2"/>
+    <dgm:cxn modelId="{1EDFA947-C88D-4DCF-A7DF-CE380025F407}" type="presParOf" srcId="{8B68CDD0-4452-4C80-9E5E-9AEC50B081C8}" destId="{E7F03264-C14C-446F-BCBE-D61750AF3A77}" srcOrd="0" destOrd="0" presId="urn:microsoft.com/office/officeart/2005/8/layout/hierarchy2"/>
+    <dgm:cxn modelId="{15855313-10FF-41A8-8515-A2F6EAF9C63A}" type="presParOf" srcId="{8B68CDD0-4452-4C80-9E5E-9AEC50B081C8}" destId="{F12AF1B5-E90E-4DED-AEC6-0A3EB3D78347}" srcOrd="1" destOrd="0" presId="urn:microsoft.com/office/officeart/2005/8/layout/hierarchy2"/>
+    <dgm:cxn modelId="{192BDD84-F99A-425A-ADDB-5ACF00216611}" type="presParOf" srcId="{F12AF1B5-E90E-4DED-AEC6-0A3EB3D78347}" destId="{21F216FC-1A29-4DA3-BE45-EBAAD540EDFF}" srcOrd="0" destOrd="0" presId="urn:microsoft.com/office/officeart/2005/8/layout/hierarchy2"/>
+    <dgm:cxn modelId="{25161C0E-E1D8-4559-BF67-7F268586D27E}" type="presParOf" srcId="{21F216FC-1A29-4DA3-BE45-EBAAD540EDFF}" destId="{C517C033-B09A-4E21-8604-8C0CA07E9762}" srcOrd="0" destOrd="0" presId="urn:microsoft.com/office/officeart/2005/8/layout/hierarchy2"/>
+    <dgm:cxn modelId="{BA838AA3-BCA5-4EAC-9573-386BF6B0DCBD}" type="presParOf" srcId="{F12AF1B5-E90E-4DED-AEC6-0A3EB3D78347}" destId="{268FC15B-6ECF-42F9-BB46-0EE2EF0C523A}" srcOrd="1" destOrd="0" presId="urn:microsoft.com/office/officeart/2005/8/layout/hierarchy2"/>
+    <dgm:cxn modelId="{DF06985F-258E-4060-BF52-CFF9390ABA24}" type="presParOf" srcId="{268FC15B-6ECF-42F9-BB46-0EE2EF0C523A}" destId="{238A04B6-8EF5-45CF-9164-325F1FDB3A44}" srcOrd="0" destOrd="0" presId="urn:microsoft.com/office/officeart/2005/8/layout/hierarchy2"/>
+    <dgm:cxn modelId="{D5DB9492-6DDB-40B6-A63A-695736D51D0F}" type="presParOf" srcId="{268FC15B-6ECF-42F9-BB46-0EE2EF0C523A}" destId="{5524673C-3A9E-4814-9EC7-C5ACCA641D22}" srcOrd="1" destOrd="0" presId="urn:microsoft.com/office/officeart/2005/8/layout/hierarchy2"/>
+    <dgm:cxn modelId="{E9B21795-C028-4C7E-849C-4BEB11A292D6}" type="presParOf" srcId="{F12AF1B5-E90E-4DED-AEC6-0A3EB3D78347}" destId="{CB159F70-ABE8-4C17-9F22-0AB61C102E64}" srcOrd="2" destOrd="0" presId="urn:microsoft.com/office/officeart/2005/8/layout/hierarchy2"/>
+    <dgm:cxn modelId="{16AF9F44-140B-4BD5-8EFB-4DEFFB4B9668}" type="presParOf" srcId="{CB159F70-ABE8-4C17-9F22-0AB61C102E64}" destId="{65154119-D258-4A25-9837-29E60567675A}" srcOrd="0" destOrd="0" presId="urn:microsoft.com/office/officeart/2005/8/layout/hierarchy2"/>
+    <dgm:cxn modelId="{54B138BE-83C4-445F-A63F-BD0C8F5FA4A0}" type="presParOf" srcId="{F12AF1B5-E90E-4DED-AEC6-0A3EB3D78347}" destId="{66342CAE-E952-4D5C-AF0F-D8E08F34C7B7}" srcOrd="3" destOrd="0" presId="urn:microsoft.com/office/officeart/2005/8/layout/hierarchy2"/>
+    <dgm:cxn modelId="{C2EAF3E3-E501-4651-A643-A9A28B4D82E8}" type="presParOf" srcId="{66342CAE-E952-4D5C-AF0F-D8E08F34C7B7}" destId="{CF2F8359-8E2C-400E-A50D-384EDB3CA8A3}" srcOrd="0" destOrd="0" presId="urn:microsoft.com/office/officeart/2005/8/layout/hierarchy2"/>
+    <dgm:cxn modelId="{128A3176-36F1-4CC0-870E-E5D49AF5893F}" type="presParOf" srcId="{66342CAE-E952-4D5C-AF0F-D8E08F34C7B7}" destId="{9C17A70B-9804-4C9E-9B21-B9608840F4F7}" srcOrd="1" destOrd="0" presId="urn:microsoft.com/office/officeart/2005/8/layout/hierarchy2"/>
+    <dgm:cxn modelId="{C0C475C2-BC64-4046-BCC6-4169FABAC8B5}" type="presParOf" srcId="{5F8A3D0B-8C88-4314-90A2-53E524CB732B}" destId="{4A7F0945-CD52-46CF-9330-64955ED272D3}" srcOrd="2" destOrd="0" presId="urn:microsoft.com/office/officeart/2005/8/layout/hierarchy2"/>
+    <dgm:cxn modelId="{52A390B5-5021-475C-8FCB-C99A7406DE0F}" type="presParOf" srcId="{4A7F0945-CD52-46CF-9330-64955ED272D3}" destId="{9C019F64-9F54-4E42-B09D-B632A438C519}" srcOrd="0" destOrd="0" presId="urn:microsoft.com/office/officeart/2005/8/layout/hierarchy2"/>
+    <dgm:cxn modelId="{706239FC-8057-4605-9A5A-BBFD63BD3314}" type="presParOf" srcId="{5F8A3D0B-8C88-4314-90A2-53E524CB732B}" destId="{E73807F3-7FD6-464E-90ED-2C6F07685807}" srcOrd="3" destOrd="0" presId="urn:microsoft.com/office/officeart/2005/8/layout/hierarchy2"/>
+    <dgm:cxn modelId="{9F167CF1-7E32-4C57-8F3C-5311A8099EB9}" type="presParOf" srcId="{E73807F3-7FD6-464E-90ED-2C6F07685807}" destId="{E36CEAF0-998B-4A4B-BA8D-EFF57F7AB8FA}" srcOrd="0" destOrd="0" presId="urn:microsoft.com/office/officeart/2005/8/layout/hierarchy2"/>
+    <dgm:cxn modelId="{C09C2E66-74FF-4558-875D-E31821A91296}" type="presParOf" srcId="{E73807F3-7FD6-464E-90ED-2C6F07685807}" destId="{E4D82B99-DF89-49E4-912C-E0AA27367A01}" srcOrd="1" destOrd="0" presId="urn:microsoft.com/office/officeart/2005/8/layout/hierarchy2"/>
+    <dgm:cxn modelId="{C4F5D99B-06DE-41AF-AB56-6B71055BF8E6}" type="presParOf" srcId="{E4D82B99-DF89-49E4-912C-E0AA27367A01}" destId="{605ED397-3BB2-4B24-BE01-C5E7F35EB3C0}" srcOrd="0" destOrd="0" presId="urn:microsoft.com/office/officeart/2005/8/layout/hierarchy2"/>
+    <dgm:cxn modelId="{CE898E9E-B9FD-423E-8950-5DE6BE40393F}" type="presParOf" srcId="{605ED397-3BB2-4B24-BE01-C5E7F35EB3C0}" destId="{02A1F396-0D8F-41FA-A270-0769376E77F0}" srcOrd="0" destOrd="0" presId="urn:microsoft.com/office/officeart/2005/8/layout/hierarchy2"/>
+    <dgm:cxn modelId="{7693478B-E936-45F8-9A8E-2502D488E48C}" type="presParOf" srcId="{E4D82B99-DF89-49E4-912C-E0AA27367A01}" destId="{B6BC3AFD-E3ED-4071-898F-ECED1E5B706D}" srcOrd="1" destOrd="0" presId="urn:microsoft.com/office/officeart/2005/8/layout/hierarchy2"/>
+    <dgm:cxn modelId="{0A914466-2FF9-455C-8040-396D88A0ED5A}" type="presParOf" srcId="{B6BC3AFD-E3ED-4071-898F-ECED1E5B706D}" destId="{FC31CFF5-CDC9-4FC6-A745-A19F38E995B7}" srcOrd="0" destOrd="0" presId="urn:microsoft.com/office/officeart/2005/8/layout/hierarchy2"/>
+    <dgm:cxn modelId="{317604F9-22DC-46DA-8030-E46A3A9FF73A}" type="presParOf" srcId="{B6BC3AFD-E3ED-4071-898F-ECED1E5B706D}" destId="{53557962-1B04-4913-A8C3-69C6BD7A315C}" srcOrd="1" destOrd="0" presId="urn:microsoft.com/office/officeart/2005/8/layout/hierarchy2"/>
   </dgm:cxnLst>
   <dgm:bg/>
   <dgm:whole/>

</xml_diff>

<commit_message>
Implemented the log export from SDM, creating a log.txt file to be read by the JAVA implementation and used for JUNG.
Corrected a minor grammatical error on gameprov vCameraReady_v3.docx
</commit_message>
<xml_diff>
--- a/Documents/gameprov vCameraReady_v3.docx
+++ b/Documents/gameprov vCameraReady_v3.docx
@@ -14,6 +14,7 @@
           <w:lang w:val="pt-BR"/>
         </w:rPr>
       </w:pPr>
+      <w:proofErr w:type="spellStart"/>
       <w:r>
         <w:rPr>
           <w:rFonts w:ascii="Arial" w:hAnsi="Arial" w:cs="Arial"/>
@@ -23,7 +24,19 @@
           <w:szCs w:val="28"/>
           <w:lang w:val="pt-BR"/>
         </w:rPr>
-        <w:t>Provenance in Games</w:t>
+        <w:t>Provenance</w:t>
+      </w:r>
+      <w:proofErr w:type="spellEnd"/>
+      <w:r>
+        <w:rPr>
+          <w:rFonts w:ascii="Arial" w:hAnsi="Arial" w:cs="Arial"/>
+          <w:b/>
+          <w:bCs/>
+          <w:sz w:val="28"/>
+          <w:szCs w:val="28"/>
+          <w:lang w:val="pt-BR"/>
+        </w:rPr>
+        <w:t xml:space="preserve"> in Games</w:t>
       </w:r>
     </w:p>
     <w:p>
@@ -36,6 +49,7 @@
           <w:lang w:val="pt-BR"/>
         </w:rPr>
       </w:pPr>
+      <w:proofErr w:type="spellStart"/>
       <w:r>
         <w:rPr>
           <w:rFonts w:eastAsia="Calibri"/>
@@ -43,8 +57,9 @@
           <w:szCs w:val="24"/>
           <w:lang w:val="pt-BR"/>
         </w:rPr>
-        <w:t>Troy C. Kohwalter</w:t>
-      </w:r>
+        <w:t>Troy</w:t>
+      </w:r>
+      <w:proofErr w:type="spellEnd"/>
       <w:r>
         <w:rPr>
           <w:rFonts w:eastAsia="Calibri"/>
@@ -52,8 +67,9 @@
           <w:szCs w:val="24"/>
           <w:lang w:val="pt-BR"/>
         </w:rPr>
-        <w:tab/>
-      </w:r>
+        <w:t xml:space="preserve"> C. </w:t>
+      </w:r>
+      <w:proofErr w:type="spellStart"/>
       <w:r>
         <w:rPr>
           <w:rFonts w:eastAsia="Calibri"/>
@@ -61,10 +77,9 @@
           <w:szCs w:val="24"/>
           <w:lang w:val="pt-BR"/>
         </w:rPr>
-        <w:tab/>
-      </w:r>
-      <w:bookmarkStart w:id="0" w:name="_GoBack"/>
-      <w:bookmarkEnd w:id="0"/>
+        <w:t>Kohwalter</w:t>
+      </w:r>
+      <w:proofErr w:type="spellEnd"/>
       <w:r>
         <w:rPr>
           <w:rFonts w:eastAsia="Calibri"/>
@@ -72,7 +87,7 @@
           <w:szCs w:val="24"/>
           <w:lang w:val="pt-BR"/>
         </w:rPr>
-        <w:t>Esteban W. G. Clua</w:t>
+        <w:tab/>
       </w:r>
       <w:r>
         <w:rPr>
@@ -83,6 +98,9 @@
         </w:rPr>
         <w:tab/>
       </w:r>
+      <w:bookmarkStart w:id="0" w:name="_GoBack"/>
+      <w:bookmarkEnd w:id="0"/>
+      <w:proofErr w:type="spellStart"/>
       <w:r>
         <w:rPr>
           <w:rFonts w:eastAsia="Calibri"/>
@@ -90,19 +108,9 @@
           <w:szCs w:val="24"/>
           <w:lang w:val="pt-BR"/>
         </w:rPr>
-        <w:tab/>
-        <w:t>Leonardo G. P. Murta</w:t>
-      </w:r>
-    </w:p>
-    <w:p>
-      <w:pPr>
-        <w:jc w:val="center"/>
-        <w:rPr>
-          <w:sz w:val="24"/>
-          <w:szCs w:val="24"/>
-          <w:lang w:val="pt-BR"/>
-        </w:rPr>
-      </w:pPr>
+        <w:t>Esteban</w:t>
+      </w:r>
+      <w:proofErr w:type="spellEnd"/>
       <w:r>
         <w:rPr>
           <w:rFonts w:eastAsia="Calibri"/>
@@ -110,8 +118,9 @@
           <w:szCs w:val="24"/>
           <w:lang w:val="pt-BR"/>
         </w:rPr>
-        <w:t xml:space="preserve">Instituto de Computação, </w:t>
-      </w:r>
+        <w:t xml:space="preserve"> W. G. </w:t>
+      </w:r>
+      <w:proofErr w:type="spellStart"/>
       <w:r>
         <w:rPr>
           <w:rFonts w:eastAsia="Calibri"/>
@@ -119,8 +128,9 @@
           <w:szCs w:val="24"/>
           <w:lang w:val="pt-BR"/>
         </w:rPr>
-        <w:t>Universidade Federal Fluminense</w:t>
-      </w:r>
+        <w:t>Clua</w:t>
+      </w:r>
+      <w:proofErr w:type="spellEnd"/>
       <w:r>
         <w:rPr>
           <w:rFonts w:eastAsia="Calibri"/>
@@ -128,7 +138,7 @@
           <w:szCs w:val="24"/>
           <w:lang w:val="pt-BR"/>
         </w:rPr>
-        <w:t xml:space="preserve"> (UFF)</w:t>
+        <w:tab/>
       </w:r>
       <w:r>
         <w:rPr>
@@ -137,8 +147,10 @@
           <w:szCs w:val="24"/>
           <w:lang w:val="pt-BR"/>
         </w:rPr>
-        <w:br/>
-      </w:r>
+        <w:tab/>
+        <w:t xml:space="preserve">Leonardo G. P. </w:t>
+      </w:r>
+      <w:proofErr w:type="gramStart"/>
       <w:r>
         <w:rPr>
           <w:rFonts w:eastAsia="Calibri"/>
@@ -146,16 +158,85 @@
           <w:szCs w:val="24"/>
           <w:lang w:val="pt-BR"/>
         </w:rPr>
-        <w:t xml:space="preserve">Niterói, RJ, </w:t>
-      </w:r>
-      <w:r>
+        <w:t>Murta</w:t>
+      </w:r>
+      <w:proofErr w:type="gramEnd"/>
+    </w:p>
+    <w:p>
+      <w:pPr>
+        <w:jc w:val="center"/>
         <w:rPr>
           <w:sz w:val="24"/>
           <w:szCs w:val="24"/>
           <w:lang w:val="pt-BR"/>
         </w:rPr>
+      </w:pPr>
+      <w:r>
+        <w:rPr>
+          <w:rFonts w:eastAsia="Calibri"/>
+          <w:sz w:val="24"/>
+          <w:szCs w:val="24"/>
+          <w:lang w:val="pt-BR"/>
+        </w:rPr>
+        <w:t xml:space="preserve">Instituto de Computação, </w:t>
+      </w:r>
+      <w:r>
+        <w:rPr>
+          <w:rFonts w:eastAsia="Calibri"/>
+          <w:sz w:val="24"/>
+          <w:szCs w:val="24"/>
+          <w:lang w:val="pt-BR"/>
+        </w:rPr>
+        <w:t>Universidade Federal Fluminense</w:t>
+      </w:r>
+      <w:r>
+        <w:rPr>
+          <w:rFonts w:eastAsia="Calibri"/>
+          <w:sz w:val="24"/>
+          <w:szCs w:val="24"/>
+          <w:lang w:val="pt-BR"/>
+        </w:rPr>
+        <w:t xml:space="preserve"> (UFF</w:t>
+      </w:r>
+      <w:proofErr w:type="gramStart"/>
+      <w:r>
+        <w:rPr>
+          <w:rFonts w:eastAsia="Calibri"/>
+          <w:sz w:val="24"/>
+          <w:szCs w:val="24"/>
+          <w:lang w:val="pt-BR"/>
+        </w:rPr>
+        <w:t>)</w:t>
+      </w:r>
+      <w:proofErr w:type="gramEnd"/>
+      <w:r>
+        <w:rPr>
+          <w:rFonts w:eastAsia="Calibri"/>
+          <w:sz w:val="24"/>
+          <w:szCs w:val="24"/>
+          <w:lang w:val="pt-BR"/>
+        </w:rPr>
+        <w:br/>
+      </w:r>
+      <w:r>
+        <w:rPr>
+          <w:rFonts w:eastAsia="Calibri"/>
+          <w:sz w:val="24"/>
+          <w:szCs w:val="24"/>
+          <w:lang w:val="pt-BR"/>
+        </w:rPr>
+        <w:t xml:space="preserve">Niterói, RJ, </w:t>
+      </w:r>
+      <w:proofErr w:type="spellStart"/>
+      <w:r>
+        <w:rPr>
+          <w:sz w:val="24"/>
+          <w:szCs w:val="24"/>
+          <w:lang w:val="pt-BR"/>
+        </w:rPr>
         <w:t>Brazil</w:t>
       </w:r>
+      <w:proofErr w:type="spellEnd"/>
     </w:p>
     <w:p>
       <w:pPr>
@@ -249,12 +330,19 @@
         <w:rPr>
           <w:rFonts w:eastAsia="Calibri"/>
         </w:rPr>
-        <w:t>. These mistakes</w:t>
-      </w:r>
+        <w:t xml:space="preserve">. </w:t>
+      </w:r>
+      <w:proofErr w:type="gramStart"/>
       <w:r>
         <w:rPr>
           <w:rFonts w:eastAsia="Calibri"/>
         </w:rPr>
+        <w:t>These mistakes</w:t>
+      </w:r>
+      <w:r>
+        <w:rPr>
+          <w:rFonts w:eastAsia="Calibri"/>
+        </w:rPr>
         <w:t>, which</w:t>
       </w:r>
       <w:r>
@@ -303,18 +391,33 @@
         <w:rPr>
           <w:rFonts w:eastAsia="Calibri"/>
         </w:rPr>
-        <w:t xml:space="preserve"> and are usually avoided by the established gameplay</w:t>
-      </w:r>
+        <w:t xml:space="preserve"> and are usually avoided by the established </w:t>
+      </w:r>
+      <w:proofErr w:type="spellStart"/>
       <w:r>
         <w:rPr>
           <w:rFonts w:eastAsia="Calibri"/>
         </w:rPr>
-        <w:t>. In order to solve this issue, this paper</w:t>
-      </w:r>
+        <w:t>gameplay</w:t>
+      </w:r>
+      <w:proofErr w:type="spellEnd"/>
       <w:r>
         <w:rPr>
           <w:rFonts w:eastAsia="Calibri"/>
         </w:rPr>
+        <w:t>.</w:t>
+      </w:r>
+      <w:proofErr w:type="gramEnd"/>
+      <w:r>
+        <w:rPr>
+          <w:rFonts w:eastAsia="Calibri"/>
+        </w:rPr>
+        <w:t xml:space="preserve"> In order to solve this issue, this paper</w:t>
+      </w:r>
+      <w:r>
+        <w:rPr>
+          <w:rFonts w:eastAsia="Calibri"/>
+        </w:rPr>
         <w:t xml:space="preserve"> introduces a new concept: </w:t>
       </w:r>
       <w:r>
@@ -393,7 +496,21 @@
         <w:rPr>
           <w:rFonts w:eastAsia="Calibri"/>
         </w:rPr>
-        <w:t xml:space="preserve"> all useful gameplay data </w:t>
+        <w:t xml:space="preserve"> all useful </w:t>
+      </w:r>
+      <w:proofErr w:type="spellStart"/>
+      <w:r>
+        <w:rPr>
+          <w:rFonts w:eastAsia="Calibri"/>
+        </w:rPr>
+        <w:t>gameplay</w:t>
+      </w:r>
+      <w:proofErr w:type="spellEnd"/>
+      <w:r>
+        <w:rPr>
+          <w:rFonts w:eastAsia="Calibri"/>
+        </w:rPr>
+        <w:t xml:space="preserve"> data </w:t>
       </w:r>
       <w:r>
         <w:rPr>
@@ -547,15 +664,63 @@
           <w:sz w:val="18"/>
           <w:szCs w:val="18"/>
         </w:rPr>
-        <w:t xml:space="preserve">{tkohwalter, esteban, </w:t>
-      </w:r>
+        <w:t>{</w:t>
+      </w:r>
+      <w:proofErr w:type="spellStart"/>
+      <w:proofErr w:type="gramStart"/>
+      <w:r>
+        <w:rPr>
+          <w:rFonts w:ascii="Courier New" w:hAnsi="Courier New" w:cs="Courier New"/>
+          <w:sz w:val="18"/>
+          <w:szCs w:val="18"/>
+        </w:rPr>
+        <w:t>tkohwalter</w:t>
+      </w:r>
+      <w:proofErr w:type="spellEnd"/>
+      <w:proofErr w:type="gramEnd"/>
+      <w:r>
+        <w:rPr>
+          <w:rFonts w:ascii="Courier New" w:hAnsi="Courier New" w:cs="Courier New"/>
+          <w:sz w:val="18"/>
+          <w:szCs w:val="18"/>
+        </w:rPr>
+        <w:t xml:space="preserve">, </w:t>
+      </w:r>
+      <w:proofErr w:type="spellStart"/>
+      <w:r>
+        <w:rPr>
+          <w:rFonts w:ascii="Courier New" w:hAnsi="Courier New" w:cs="Courier New"/>
+          <w:sz w:val="18"/>
+          <w:szCs w:val="18"/>
+        </w:rPr>
+        <w:t>esteban</w:t>
+      </w:r>
+      <w:proofErr w:type="spellEnd"/>
+      <w:r>
+        <w:rPr>
+          <w:rFonts w:ascii="Courier New" w:hAnsi="Courier New" w:cs="Courier New"/>
+          <w:sz w:val="18"/>
+          <w:szCs w:val="18"/>
+        </w:rPr>
+        <w:t xml:space="preserve">, </w:t>
+      </w:r>
+      <w:proofErr w:type="spellStart"/>
       <w:r>
         <w:rPr>
           <w:rFonts w:ascii="Courier New" w:eastAsia="Calibri" w:hAnsi="Courier New" w:cs="Courier New"/>
           <w:sz w:val="18"/>
           <w:szCs w:val="18"/>
         </w:rPr>
-        <w:t>leomurta}@ic.uff.br</w:t>
+        <w:t>leomurta</w:t>
+      </w:r>
+      <w:proofErr w:type="spellEnd"/>
+      <w:r>
+        <w:rPr>
+          <w:rFonts w:ascii="Courier New" w:eastAsia="Calibri" w:hAnsi="Courier New" w:cs="Courier New"/>
+          <w:sz w:val="18"/>
+          <w:szCs w:val="18"/>
+        </w:rPr>
+        <w:t>}@ic.uff.br</w:t>
       </w:r>
     </w:p>
     <w:p>
@@ -823,11 +988,16 @@
       <w:r>
         <w:t xml:space="preserve"> to know which </w:t>
       </w:r>
+      <w:proofErr w:type="gramStart"/>
       <w:r>
         <w:t xml:space="preserve">are the </w:t>
       </w:r>
       <w:r>
-        <w:t xml:space="preserve">mistakes. </w:t>
+        <w:t>mistakes</w:t>
+      </w:r>
+      <w:proofErr w:type="gramEnd"/>
+      <w:r>
+        <w:t xml:space="preserve">. </w:t>
       </w:r>
     </w:p>
     <w:p>
@@ -950,7 +1120,15 @@
         <w:t xml:space="preserve">in </w:t>
       </w:r>
       <w:r>
-        <w:t>which the analysis is done by metrics collected during the game session, creating a gameplay log to identify events caused by player choices.</w:t>
+        <w:t xml:space="preserve">which the analysis is done by metrics collected during the game session, creating a </w:t>
+      </w:r>
+      <w:proofErr w:type="spellStart"/>
+      <w:r>
+        <w:t>gameplay</w:t>
+      </w:r>
+      <w:proofErr w:type="spellEnd"/>
+      <w:r>
+        <w:t xml:space="preserve"> log to identify events caused by player choices.</w:t>
       </w:r>
       <w:r>
         <w:t xml:space="preserve"> </w:t>
@@ -970,12 +1148,14 @@
       <w:r>
         <w:t xml:space="preserve"> </w:t>
       </w:r>
+      <w:proofErr w:type="spellStart"/>
       <w:r>
         <w:rPr>
           <w:i/>
         </w:rPr>
         <w:t>Playtracer</w:t>
       </w:r>
+      <w:proofErr w:type="spellEnd"/>
       <w:r>
         <w:t xml:space="preserve"> </w:t>
       </w:r>
@@ -1309,9 +1489,14 @@
       <w:r>
         <w:t xml:space="preserve"> as a proof of concept. The SDM game focuses on introducing Software Engineering concepts and skills to undergraduate students. The new version of SDM, which includes </w:t>
       </w:r>
+      <w:proofErr w:type="gramStart"/>
       <w:r>
         <w:lastRenderedPageBreak/>
-        <w:t xml:space="preserve">provenance support, allows students to analyze their actions and clearly identify </w:t>
+        <w:t>provenance</w:t>
+      </w:r>
+      <w:proofErr w:type="gramEnd"/>
+      <w:r>
+        <w:t xml:space="preserve"> support, allows students to analyze their actions and clearly identify </w:t>
       </w:r>
       <w:r>
         <w:t>steps</w:t>
@@ -2442,6 +2627,7 @@
       <w:r>
         <w:tab/>
       </w:r>
+      <w:proofErr w:type="gramStart"/>
       <w:r>
         <w:t xml:space="preserve">The edge </w:t>
       </w:r>
@@ -2464,7 +2650,11 @@
         <w:t>es</w:t>
       </w:r>
       <w:r>
-        <w:t xml:space="preserve"> that a process was caused by an agent, essentially acting as a catalyst or controller. Since a process may have been controlled by several agents,</w:t>
+        <w:t xml:space="preserve"> that a process was caused by an agent, essentially acting as a catalyst or controller.</w:t>
+      </w:r>
+      <w:proofErr w:type="gramEnd"/>
+      <w:r>
+        <w:t xml:space="preserve"> Since a process may have been controlled by several agents,</w:t>
       </w:r>
       <w:r>
         <w:t xml:space="preserve"> their roles are </w:t>
@@ -2610,6 +2800,7 @@
       <w:r>
         <w:t xml:space="preserve">, being denoted as </w:t>
       </w:r>
+      <w:proofErr w:type="gramStart"/>
       <w:r>
         <w:rPr>
           <w:i/>
@@ -2617,7 +2808,11 @@
         <w:t xml:space="preserve">creation </w:t>
       </w:r>
       <w:r>
-        <w:t xml:space="preserve"> and </w:t>
+        <w:t xml:space="preserve"> and</w:t>
+      </w:r>
+      <w:proofErr w:type="gramEnd"/>
+      <w:r>
+        <w:t xml:space="preserve"> </w:t>
       </w:r>
       <w:r>
         <w:rPr>
@@ -3245,7 +3440,11 @@
         <w:t>process introduction</w:t>
       </w:r>
       <w:r>
-        <w:t xml:space="preserve">. The edge </w:t>
+        <w:t xml:space="preserve">. </w:t>
+      </w:r>
+      <w:proofErr w:type="gramStart"/>
+      <w:r>
+        <w:t xml:space="preserve">The edge </w:t>
       </w:r>
       <w:r>
         <w:t>[</w:t>
@@ -3260,7 +3459,11 @@
         <w:t>]</w:t>
       </w:r>
       <w:r>
-        <w:t xml:space="preserve"> hides the presence of an intermediary process. </w:t>
+        <w:t xml:space="preserve"> hides the presence of an intermediary process.</w:t>
+      </w:r>
+      <w:proofErr w:type="gramEnd"/>
+      <w:r>
+        <w:t xml:space="preserve"> </w:t>
       </w:r>
       <w:r>
         <w:lastRenderedPageBreak/>
@@ -3605,7 +3808,21 @@
         <w:rPr>
           <w:b/>
         </w:rPr>
-        <w:t>Multi-step "wasDerivedFrom"</w:t>
+        <w:t>Multi-step "</w:t>
+      </w:r>
+      <w:proofErr w:type="spellStart"/>
+      <w:r>
+        <w:rPr>
+          <w:b/>
+        </w:rPr>
+        <w:t>wasDerivedFrom</w:t>
+      </w:r>
+      <w:proofErr w:type="spellEnd"/>
+      <w:r>
+        <w:rPr>
+          <w:b/>
+        </w:rPr>
+        <w:t>"</w:t>
       </w:r>
       <w:r>
         <w:t xml:space="preserve">: </w:t>
@@ -4013,6 +4230,7 @@
       <w:r>
         <w:t xml:space="preserve">used an artifact </w:t>
       </w:r>
+      <w:proofErr w:type="gramStart"/>
       <w:r>
         <w:rPr>
           <w:rFonts w:ascii="CMMI10" w:hAnsi="CMMI10" w:cs="CMMI10"/>
@@ -4027,7 +4245,11 @@
         <w:t xml:space="preserve"> </w:t>
       </w:r>
       <w:r>
-        <w:t xml:space="preserve">or </w:t>
+        <w:t>or</w:t>
+      </w:r>
+      <w:proofErr w:type="gramEnd"/>
+      <w:r>
+        <w:t xml:space="preserve"> </w:t>
       </w:r>
       <w:r>
         <w:t>an artifact</w:t>
@@ -4072,6 +4294,7 @@
         </w:rPr>
         <w:t xml:space="preserve">Artifact </w:t>
       </w:r>
+      <w:proofErr w:type="gramStart"/>
       <w:r>
         <w:rPr>
           <w:rFonts w:ascii="CMMI10" w:hAnsi="CMMI10" w:cs="CMMI10"/>
@@ -4083,7 +4306,14 @@
         <w:rPr>
           <w:b/>
         </w:rPr>
-        <w:t xml:space="preserve">was generated by process </w:t>
+        <w:t>was</w:t>
+      </w:r>
+      <w:proofErr w:type="gramEnd"/>
+      <w:r>
+        <w:rPr>
+          <w:b/>
+        </w:rPr>
+        <w:t xml:space="preserve"> generated by process </w:t>
       </w:r>
       <w:r>
         <w:rPr>
@@ -4495,6 +4725,7 @@
       <w:r>
         <w:t xml:space="preserve"> was triggered by </w:t>
       </w:r>
+      <w:proofErr w:type="gramStart"/>
       <w:r>
         <w:rPr>
           <w:i/>
@@ -4509,7 +4740,11 @@
         <w:t>1</w:t>
       </w:r>
       <w:r>
-        <w:t xml:space="preserve">, omitting the fact </w:t>
+        <w:t>,</w:t>
+      </w:r>
+      <w:proofErr w:type="gramEnd"/>
+      <w:r>
+        <w:t xml:space="preserve"> omitting the fact </w:t>
       </w:r>
       <w:r>
         <w:t xml:space="preserve">that </w:t>
@@ -4881,7 +5116,15 @@
         <w:t>, for example,</w:t>
       </w:r>
       <w:r>
-        <w:t xml:space="preserve"> in an RPG environment a sword can be expressed as an agent because this sword has an intelligence on its </w:t>
+        <w:t xml:space="preserve"> in an RPG environment a sword can be expressed as an agent because this sword has </w:t>
+      </w:r>
+      <w:proofErr w:type="gramStart"/>
+      <w:r>
+        <w:t>an intelligence</w:t>
+      </w:r>
+      <w:proofErr w:type="gramEnd"/>
+      <w:r>
+        <w:t xml:space="preserve"> on its </w:t>
       </w:r>
       <w:r>
         <w:t>own</w:t>
@@ -5000,10 +5243,10 @@
         <w:t>T</w:t>
       </w:r>
       <w:r>
-        <w:t xml:space="preserve">he next subsection </w:t>
-      </w:r>
-      <w:r>
-        <w:t>describe</w:t>
+        <w:t xml:space="preserve">he next </w:t>
+      </w:r>
+      <w:r>
+        <w:t>subsection describes</w:t>
       </w:r>
       <w:r>
         <w:t xml:space="preserve"> </w:t>
@@ -5015,7 +5258,10 @@
         <w:t xml:space="preserve"> information </w:t>
       </w:r>
       <w:r>
-        <w:t xml:space="preserve">are </w:t>
+        <w:t>is</w:t>
+      </w:r>
+      <w:r>
+        <w:t xml:space="preserve"> </w:t>
       </w:r>
       <w:r>
         <w:t>store</w:t>
@@ -5066,7 +5312,13 @@
         <w:t>by</w:t>
       </w:r>
       <w:r>
-        <w:t xml:space="preserve"> actions, </w:t>
+        <w:t xml:space="preserve"> </w:t>
+      </w:r>
+      <w:r>
+        <w:t>actions</w:t>
+      </w:r>
+      <w:r>
+        <w:t xml:space="preserve"> </w:t>
       </w:r>
       <w:r>
         <w:t>and how this information can be processed in order allow further provenance analysis</w:t>
@@ -5373,7 +5625,21 @@
         <w:rPr>
           <w:b w:val="0"/>
         </w:rPr>
-        <w:t>: Data model diagram. Gray classes represents provenance classes.</w:t>
+        <w:t xml:space="preserve">: Data model diagram. </w:t>
+      </w:r>
+      <w:proofErr w:type="gramStart"/>
+      <w:r>
+        <w:rPr>
+          <w:b w:val="0"/>
+        </w:rPr>
+        <w:t>Gray classes represents</w:t>
+      </w:r>
+      <w:proofErr w:type="gramEnd"/>
+      <w:r>
+        <w:rPr>
+          <w:b w:val="0"/>
+        </w:rPr>
+        <w:t xml:space="preserve"> provenance classes.</w:t>
       </w:r>
     </w:p>
     <w:p>
@@ -5656,7 +5922,15 @@
         <w:t xml:space="preserve">the </w:t>
       </w:r>
       <w:r>
-        <w:t xml:space="preserve">case there was an external influence that resulted in the triggering of an action, then the generated action </w:t>
+        <w:t xml:space="preserve">case there was an external influence that resulted in the triggering of an action, </w:t>
+      </w:r>
+      <w:proofErr w:type="gramStart"/>
+      <w:r>
+        <w:t>then</w:t>
+      </w:r>
+      <w:proofErr w:type="gramEnd"/>
+      <w:r>
+        <w:t xml:space="preserve"> the generated action </w:t>
       </w:r>
       <w:r>
         <w:t xml:space="preserve">is linked </w:t>
@@ -6316,7 +6590,15 @@
         <w:t xml:space="preserve">that </w:t>
       </w:r>
       <w:r>
-        <w:t xml:space="preserve">are used to develop software according to contracts made with customers. The gameplay and game mechanics are modeled presenting possibilities to the player to decide strategies for development and define the roles for each staff member. </w:t>
+        <w:t xml:space="preserve">are used to develop software according to contracts made with customers. The </w:t>
+      </w:r>
+      <w:proofErr w:type="spellStart"/>
+      <w:r>
+        <w:t>gameplay</w:t>
+      </w:r>
+      <w:proofErr w:type="spellEnd"/>
+      <w:r>
+        <w:t xml:space="preserve"> and game mechanics are modeled presenting possibilities to the player to decide strategies for development and define the roles for each staff member. </w:t>
       </w:r>
       <w:r>
         <w:t xml:space="preserve">As </w:t>
@@ -6334,13 +6616,29 @@
         <w:t>software</w:t>
       </w:r>
       <w:r>
-        <w:t xml:space="preserve"> have requirements that must be </w:t>
+        <w:t xml:space="preserve"> </w:t>
+      </w:r>
+      <w:proofErr w:type="gramStart"/>
+      <w:r>
+        <w:t>have</w:t>
+      </w:r>
+      <w:proofErr w:type="gramEnd"/>
+      <w:r>
+        <w:t xml:space="preserve"> requirements that must be </w:t>
       </w:r>
       <w:r>
         <w:t>followed</w:t>
       </w:r>
       <w:r>
-        <w:t xml:space="preserve"> during development. From a gameplay point of view, these requirements help to balance the mechanics and rules. When the software is completed and delivered to the customer, there is a quality assessment of the software and a project completion payment</w:t>
+        <w:t xml:space="preserve"> during development. From a </w:t>
+      </w:r>
+      <w:proofErr w:type="spellStart"/>
+      <w:r>
+        <w:t>gameplay</w:t>
+      </w:r>
+      <w:proofErr w:type="spellEnd"/>
+      <w:r>
+        <w:t xml:space="preserve"> point of view, these requirements help to balance the mechanics and rules. When the software is completed and delivered to the customer, there is a quality assessment of the software and a project completion payment</w:t>
       </w:r>
       <w:r>
         <w:t xml:space="preserve"> accordingly to the product quality</w:t>
@@ -6615,7 +6913,7 @@
                     </pic:cNvPicPr>
                   </pic:nvPicPr>
                   <pic:blipFill>
-                    <a:blip r:embed="rId18"/>
+                    <a:blip r:embed="rId19"/>
                     <a:srcRect/>
                     <a:stretch>
                       <a:fillRect/>
@@ -6696,8 +6994,30 @@
         <w:rPr>
           <w:b w:val="0"/>
         </w:rPr>
-        <w:t>: SDM's simplified class diagram. Adapted from [Kohwalter et al. 2011].</w:t>
-      </w:r>
+        <w:t xml:space="preserve">: SDM's simplified class diagram. </w:t>
+      </w:r>
+      <w:proofErr w:type="gramStart"/>
+      <w:r>
+        <w:rPr>
+          <w:b w:val="0"/>
+        </w:rPr>
+        <w:t>Adapted from [</w:t>
+      </w:r>
+      <w:proofErr w:type="spellStart"/>
+      <w:r>
+        <w:rPr>
+          <w:b w:val="0"/>
+        </w:rPr>
+        <w:t>Kohwalter</w:t>
+      </w:r>
+      <w:proofErr w:type="spellEnd"/>
+      <w:r>
+        <w:rPr>
+          <w:b w:val="0"/>
+        </w:rPr>
+        <w:t xml:space="preserve"> et al. 2011].</w:t>
+      </w:r>
+      <w:proofErr w:type="gramEnd"/>
     </w:p>
     <w:p>
       <w:pPr>
@@ -6803,7 +7123,15 @@
         <w:t xml:space="preserve"> </w:t>
       </w:r>
       <w:r>
-        <w:t xml:space="preserve"> Another change was the way the analyst role works. Now, with the separated tasks of elicitation and specification, it is necessary to discover the system requirements by the process of elicitation and then create the model via specification. With these changes, the analyst role has four possible tasks, each one with its own actions: Elicitation and Validation, Specification, Quality, and a balanced task, which performs both elicitation and specification. These analysts tasks are illustrated in </w:t>
+        <w:t xml:space="preserve"> Another change was the way the analyst role works. Now, with the separated tasks of elicitation and specification, it is necessary to discover the system requirements by the process of elicitation and then create the model via specification. With these changes, the analyst role has four possible tasks, each one with its own actions: Elicitation and Validation, Specification, Quality, and a balanced task, which performs both elicitation and specification. These </w:t>
+      </w:r>
+      <w:proofErr w:type="gramStart"/>
+      <w:r>
+        <w:t>analysts</w:t>
+      </w:r>
+      <w:proofErr w:type="gramEnd"/>
+      <w:r>
+        <w:t xml:space="preserve"> tasks are illustrated in </w:t>
       </w:r>
       <w:r>
         <w:fldChar w:fldCharType="begin"/>
@@ -6972,7 +7300,15 @@
         <w:t>s</w:t>
       </w:r>
       <w:r>
-        <w:t xml:space="preserve"> the staff working hours and manage the hiring of new employees.</w:t>
+        <w:t xml:space="preserve"> the staff working hours and </w:t>
+      </w:r>
+      <w:proofErr w:type="gramStart"/>
+      <w:r>
+        <w:t>manage</w:t>
+      </w:r>
+      <w:proofErr w:type="gramEnd"/>
+      <w:r>
+        <w:t xml:space="preserve"> the hiring of new employees.</w:t>
       </w:r>
     </w:p>
     <w:p>
@@ -7067,7 +7403,7 @@
                     </pic:cNvPicPr>
                   </pic:nvPicPr>
                   <pic:blipFill>
-                    <a:blip r:embed="rId19" cstate="print"/>
+                    <a:blip r:embed="rId20" cstate="print"/>
                     <a:srcRect/>
                     <a:stretch>
                       <a:fillRect/>
@@ -7160,7 +7496,15 @@
         <w:tab/>
       </w:r>
       <w:r>
-        <w:t xml:space="preserve">With the new programmer's task of refactoring, a new aspect was introduced in the software development, which is the quality of the code. This quality influences the probability of removing and introducing bugs in the software. Also, the quality of the code is directly affect by how the programmer is working, </w:t>
+        <w:t xml:space="preserve">With the new programmer's task of refactoring, a new aspect was introduced in the software development, which is the quality of the code. This quality influences the probability of removing and introducing bugs in the software. Also, the quality of the code is directly </w:t>
+      </w:r>
+      <w:proofErr w:type="gramStart"/>
+      <w:r>
+        <w:t>affect</w:t>
+      </w:r>
+      <w:proofErr w:type="gramEnd"/>
+      <w:r>
+        <w:t xml:space="preserve"> by how the programmer is working, </w:t>
       </w:r>
       <w:r>
         <w:t xml:space="preserve">that </w:t>
@@ -7299,7 +7643,15 @@
         <w:t xml:space="preserve">the role of the agent can be relevant, distinguishing involvement of artifacts and agents in processes. </w:t>
       </w:r>
       <w:r>
-        <w:t xml:space="preserve">When an employee has both roles filled, the player or the staff manager decides the rates for each role. In other words, </w:t>
+        <w:t xml:space="preserve">When an employee has </w:t>
+      </w:r>
+      <w:proofErr w:type="gramStart"/>
+      <w:r>
+        <w:t>both roles</w:t>
+      </w:r>
+      <w:proofErr w:type="gramEnd"/>
+      <w:r>
+        <w:t xml:space="preserve"> filled, the player or the staff manager decides the rates for each role. In other words, </w:t>
       </w:r>
       <w:r>
         <w:t xml:space="preserve">it specifies </w:t>
@@ -7742,7 +8094,7 @@
                     </pic:cNvPicPr>
                   </pic:nvPicPr>
                   <pic:blipFill>
-                    <a:blip r:embed="rId20"/>
+                    <a:blip r:embed="rId21"/>
                     <a:srcRect/>
                     <a:stretch>
                       <a:fillRect/>
@@ -7985,7 +8337,7 @@
                     </pic:cNvPicPr>
                   </pic:nvPicPr>
                   <pic:blipFill>
-                    <a:blip r:embed="rId21" cstate="print"/>
+                    <a:blip r:embed="rId22" cstate="print"/>
                     <a:srcRect/>
                     <a:stretch>
                       <a:fillRect/>
@@ -8193,7 +8545,23 @@
         <w:t>that influenced the outcome, aiding the player to understand why it happened the way it did.</w:t>
       </w:r>
       <w:r>
-        <w:t xml:space="preserve"> While many concepts of provenance were directly used, for this work we also proposed new elements and adaptions for a video-game software.</w:t>
+        <w:t xml:space="preserve"> While many concepts of provenance were directly used, for this work we also proposed new elements and </w:t>
+      </w:r>
+      <w:proofErr w:type="spellStart"/>
+      <w:r>
+        <w:t>adaptions</w:t>
+      </w:r>
+      <w:proofErr w:type="spellEnd"/>
+      <w:r>
+        <w:t xml:space="preserve"> for </w:t>
+      </w:r>
+      <w:proofErr w:type="gramStart"/>
+      <w:r>
+        <w:t>a video</w:t>
+      </w:r>
+      <w:proofErr w:type="gramEnd"/>
+      <w:r>
+        <w:t>-game software.</w:t>
       </w:r>
     </w:p>
     <w:p>
@@ -8272,8 +8640,13 @@
         <w:t>over it. We also intend to</w:t>
       </w:r>
       <w:r>
-        <w:t xml:space="preserve"> run experiments to evaluate the aspects of learnability</w:t>
-      </w:r>
+        <w:t xml:space="preserve"> run experiments to evaluate the aspects of </w:t>
+      </w:r>
+      <w:proofErr w:type="spellStart"/>
+      <w:r>
+        <w:t>learnability</w:t>
+      </w:r>
+      <w:proofErr w:type="spellEnd"/>
       <w:r>
         <w:t xml:space="preserve"> proposed by </w:t>
       </w:r>
@@ -8308,7 +8681,15 @@
         <w:ind w:right="0"/>
       </w:pPr>
       <w:r>
-        <w:t>We would like to thank CNPq, FAPERJ and CAPES for the financial support.</w:t>
+        <w:t xml:space="preserve">We would like to thank </w:t>
+      </w:r>
+      <w:proofErr w:type="spellStart"/>
+      <w:r>
+        <w:t>CNPq</w:t>
+      </w:r>
+      <w:proofErr w:type="spellEnd"/>
+      <w:r>
+        <w:t>, FAPERJ and CAPES for the financial support.</w:t>
       </w:r>
     </w:p>
     <w:p>
@@ -8631,7 +9012,7 @@
 
 <file path=word/endnotes.xml><?xml version="1.0" encoding="utf-8"?>
 <w:endnotes xmlns:ve="http://schemas.openxmlformats.org/markup-compatibility/2006" xmlns:o="urn:schemas-microsoft-com:office:office" xmlns:r="http://schemas.openxmlformats.org/officeDocument/2006/relationships" xmlns:m="http://schemas.openxmlformats.org/officeDocument/2006/math" xmlns:v="urn:schemas-microsoft-com:vml" xmlns:wp="http://schemas.openxmlformats.org/drawingml/2006/wordprocessingDrawing" xmlns:w10="urn:schemas-microsoft-com:office:word" xmlns:w="http://schemas.openxmlformats.org/wordprocessingml/2006/main" xmlns:wne="http://schemas.microsoft.com/office/word/2006/wordml">
-  <w:endnote w:type="separator" w:id="0">
+  <w:endnote w:type="separator" w:id="-1">
     <w:p>
       <w:pPr>
         <w:spacing w:before="0"/>
@@ -8641,7 +9022,7 @@
       </w:r>
     </w:p>
   </w:endnote>
-  <w:endnote w:type="continuationSeparator" w:id="1">
+  <w:endnote w:type="continuationSeparator" w:id="0">
     <w:p>
       <w:pPr>
         <w:spacing w:before="0"/>
@@ -8656,7 +9037,7 @@
 
 <file path=word/footnotes.xml><?xml version="1.0" encoding="utf-8"?>
 <w:footnotes xmlns:ve="http://schemas.openxmlformats.org/markup-compatibility/2006" xmlns:o="urn:schemas-microsoft-com:office:office" xmlns:r="http://schemas.openxmlformats.org/officeDocument/2006/relationships" xmlns:m="http://schemas.openxmlformats.org/officeDocument/2006/math" xmlns:v="urn:schemas-microsoft-com:vml" xmlns:wp="http://schemas.openxmlformats.org/drawingml/2006/wordprocessingDrawing" xmlns:w10="urn:schemas-microsoft-com:office:word" xmlns:w="http://schemas.openxmlformats.org/wordprocessingml/2006/main" xmlns:wne="http://schemas.microsoft.com/office/word/2006/wordml">
-  <w:footnote w:type="separator" w:id="0">
+  <w:footnote w:type="separator" w:id="-1">
     <w:p>
       <w:pPr>
         <w:spacing w:before="0"/>
@@ -8666,7 +9047,7 @@
       </w:r>
     </w:p>
   </w:footnote>
-  <w:footnote w:type="continuationSeparator" w:id="1">
+  <w:footnote w:type="continuationSeparator" w:id="0">
     <w:p>
       <w:pPr>
         <w:spacing w:before="0"/>
@@ -14329,204 +14710,209 @@
     </dgm:pt>
   </dgm:ptLst>
   <dgm:cxnLst>
-    <dgm:cxn modelId="{074A3066-4234-4000-9207-79E714DB558F}" type="presOf" srcId="{946EF0D6-3817-4E92-8FB9-6A907EBD07C9}" destId="{68438195-FD75-4EAF-817E-3D241C458B9B}" srcOrd="0" destOrd="0" presId="urn:microsoft.com/office/officeart/2005/8/layout/hierarchy2"/>
-    <dgm:cxn modelId="{4780DE47-CE4C-439B-883A-9D329CCBE7DE}" type="presOf" srcId="{55FAC393-4BEB-48FC-8ACB-8A77E52659C4}" destId="{F9091B10-7237-43E5-93A5-0A860387BD22}" srcOrd="1" destOrd="0" presId="urn:microsoft.com/office/officeart/2005/8/layout/hierarchy2"/>
-    <dgm:cxn modelId="{896552A2-B8F9-417E-960C-322149A0B28B}" type="presOf" srcId="{986B7168-B57B-41C8-BFC6-0EBF5796DDB7}" destId="{346F9867-B732-44D3-B591-4FC16781C35B}" srcOrd="1" destOrd="0" presId="urn:microsoft.com/office/officeart/2005/8/layout/hierarchy2"/>
-    <dgm:cxn modelId="{9214D477-7731-4DA0-ACE3-4476A02B6CD3}" type="presOf" srcId="{8242B283-4BE2-4E85-BFEE-0EA44472760E}" destId="{CB159F70-ABE8-4C17-9F22-0AB61C102E64}" srcOrd="0" destOrd="0" presId="urn:microsoft.com/office/officeart/2005/8/layout/hierarchy2"/>
-    <dgm:cxn modelId="{48F8EA36-B7A4-46ED-804F-5C581E474242}" type="presOf" srcId="{90DC5E90-6F4B-47AA-87D8-9134DB917318}" destId="{16B11AF4-04C8-4F95-B50D-C951D10CBCFB}" srcOrd="0" destOrd="0" presId="urn:microsoft.com/office/officeart/2005/8/layout/hierarchy2"/>
-    <dgm:cxn modelId="{192D06EB-B03E-4517-8369-E055CA0D035A}" type="presOf" srcId="{3AEBF0E2-45AF-4956-BF8F-20F6FA6CE5F6}" destId="{CC6B0A1C-BAB8-4AB7-9EF6-A7279AB3044F}" srcOrd="0" destOrd="0" presId="urn:microsoft.com/office/officeart/2005/8/layout/hierarchy2"/>
-    <dgm:cxn modelId="{6620324C-809E-4B98-AEBC-7E190E5AFD6E}" type="presOf" srcId="{1CE192A6-6AB3-4451-998F-D2635F17DFF1}" destId="{C2015C7B-D32C-4CE2-BC7D-C9E321ED4B0D}" srcOrd="1" destOrd="0" presId="urn:microsoft.com/office/officeart/2005/8/layout/hierarchy2"/>
+    <dgm:cxn modelId="{587201A6-2433-4DD3-924B-4329867FFC34}" type="presOf" srcId="{B09DDAA1-FA7F-414B-AEFC-8FD8AD30AEAB}" destId="{2CBD0876-E8DB-432A-A0C4-D664553F2B67}" srcOrd="0" destOrd="0" presId="urn:microsoft.com/office/officeart/2005/8/layout/hierarchy2"/>
+    <dgm:cxn modelId="{44D1D9CA-4881-4194-B883-87FCC119EBE5}" type="presOf" srcId="{3AEBF0E2-45AF-4956-BF8F-20F6FA6CE5F6}" destId="{CC6B0A1C-BAB8-4AB7-9EF6-A7279AB3044F}" srcOrd="0" destOrd="0" presId="urn:microsoft.com/office/officeart/2005/8/layout/hierarchy2"/>
+    <dgm:cxn modelId="{5C45A748-5A20-4015-9B66-56BF2F3BD901}" srcId="{90DC5E90-6F4B-47AA-87D8-9134DB917318}" destId="{526B4BB0-2314-4A44-8A2C-555C722A488D}" srcOrd="1" destOrd="0" parTransId="{811F41F9-23AE-4F3E-9695-05EB30B47BB2}" sibTransId="{23CE2816-7CF4-4D1D-B2FA-35A6F7CDAB89}"/>
+    <dgm:cxn modelId="{3CA92F8B-20E2-4FF7-A5E4-250776D66FD3}" type="presOf" srcId="{C9AB5B93-AA24-4987-A7EA-9F702A8D98DC}" destId="{F9C387D6-3DB2-43EE-A8C5-C98DF7AA1264}" srcOrd="0" destOrd="0" presId="urn:microsoft.com/office/officeart/2005/8/layout/hierarchy2"/>
+    <dgm:cxn modelId="{B630FAC4-BCE9-4C31-94AB-958666142EDB}" type="presOf" srcId="{F49A8C01-7410-48F0-BC22-AF5FC134600B}" destId="{1FB9E06D-EF2B-4048-9039-AD508A01931D}" srcOrd="0" destOrd="0" presId="urn:microsoft.com/office/officeart/2005/8/layout/hierarchy2"/>
+    <dgm:cxn modelId="{882B70A5-CD23-42EF-B8A8-C6AFDE2418C9}" type="presOf" srcId="{A68335E5-009E-44DF-97AB-B7A1ACEA24EB}" destId="{6C681D0A-EFBE-40D7-8FA9-0029C727D1F3}" srcOrd="1" destOrd="0" presId="urn:microsoft.com/office/officeart/2005/8/layout/hierarchy2"/>
     <dgm:cxn modelId="{2B53785B-5B83-4579-8C81-328BEDFA0DB3}" srcId="{5C72BA27-4ED8-4268-8C59-0D96FD60F177}" destId="{2B038B93-B8E9-4EE3-9443-436A929BCB09}" srcOrd="0" destOrd="0" parTransId="{946EF0D6-3817-4E92-8FB9-6A907EBD07C9}" sibTransId="{FCA82613-A770-4ABD-B543-618B7A8C7F69}"/>
-    <dgm:cxn modelId="{684BC9A4-CDC1-475C-8606-5BA472F824AE}" type="presOf" srcId="{2E691FFF-7427-44F8-A8A7-0CB32246E31C}" destId="{0C7AD588-E19E-4FA4-8679-76D852021E3D}" srcOrd="0" destOrd="0" presId="urn:microsoft.com/office/officeart/2005/8/layout/hierarchy2"/>
-    <dgm:cxn modelId="{929F4E35-FCF0-47B3-8CEA-3F60172C7DEA}" type="presOf" srcId="{87496514-96A4-4444-A6DB-6129F3F29F48}" destId="{D2E7D7FB-33DA-439B-A6FF-8B6265094B81}" srcOrd="0" destOrd="0" presId="urn:microsoft.com/office/officeart/2005/8/layout/hierarchy2"/>
+    <dgm:cxn modelId="{AFD63AAA-B647-4880-84F3-A9C371A13E8D}" type="presOf" srcId="{15B13E3A-CE8B-4DDB-99F6-4A778AADA124}" destId="{3B8868D9-9F8B-47F9-99EF-A48BC6B2FF26}" srcOrd="0" destOrd="0" presId="urn:microsoft.com/office/officeart/2005/8/layout/hierarchy2"/>
+    <dgm:cxn modelId="{D549E1B6-D471-4B07-B8D3-4FC438B92885}" type="presOf" srcId="{5D61EA02-8BFA-4D0F-8E46-5E315580374A}" destId="{D5ACFD89-23A4-4CF0-A4C3-F21EF07981F7}" srcOrd="0" destOrd="0" presId="urn:microsoft.com/office/officeart/2005/8/layout/hierarchy2"/>
+    <dgm:cxn modelId="{0595A003-A97F-45D2-A352-3325A97E29A5}" type="presOf" srcId="{B09DDAA1-FA7F-414B-AEFC-8FD8AD30AEAB}" destId="{B5C8146A-0574-4C94-8DE4-9D4C27829023}" srcOrd="1" destOrd="0" presId="urn:microsoft.com/office/officeart/2005/8/layout/hierarchy2"/>
+    <dgm:cxn modelId="{33920F1A-A852-448C-9317-36123C81F85C}" type="presOf" srcId="{DD1E4FED-04E7-448F-B812-8BEE8486DD43}" destId="{13024C18-820A-4B62-BAEA-89D27D0765CD}" srcOrd="1" destOrd="0" presId="urn:microsoft.com/office/officeart/2005/8/layout/hierarchy2"/>
+    <dgm:cxn modelId="{0876F632-7300-4944-A0EE-2A220AFF9A56}" type="presOf" srcId="{476EF9D4-D438-40F7-BC97-D488DFA755A1}" destId="{82063FD8-2DE8-42B1-AC01-6CDB0BC37358}" srcOrd="0" destOrd="0" presId="urn:microsoft.com/office/officeart/2005/8/layout/hierarchy2"/>
+    <dgm:cxn modelId="{D277642A-8FDE-48AE-B4F6-26C3BC3BC95B}" type="presOf" srcId="{9F12261C-2D8C-4E44-BC1A-1A217B62ECC2}" destId="{DD8AA6E0-BA21-42D8-8E4A-93AFF5B7CBEA}" srcOrd="1" destOrd="0" presId="urn:microsoft.com/office/officeart/2005/8/layout/hierarchy2"/>
+    <dgm:cxn modelId="{40A21B41-C5AC-4FDC-BAA8-D670551F7EA0}" type="presOf" srcId="{D87D5094-0096-4ED0-8BEC-3E12D5CBBBF0}" destId="{605ED397-3BB2-4B24-BE01-C5E7F35EB3C0}" srcOrd="0" destOrd="0" presId="urn:microsoft.com/office/officeart/2005/8/layout/hierarchy2"/>
+    <dgm:cxn modelId="{C85189BB-EB71-4972-B833-5E2EB19B5693}" type="presOf" srcId="{87496514-96A4-4444-A6DB-6129F3F29F48}" destId="{D2E7D7FB-33DA-439B-A6FF-8B6265094B81}" srcOrd="0" destOrd="0" presId="urn:microsoft.com/office/officeart/2005/8/layout/hierarchy2"/>
+    <dgm:cxn modelId="{1D2C7126-3E22-4F00-9174-C6D1C3E57E8D}" type="presOf" srcId="{87496514-96A4-4444-A6DB-6129F3F29F48}" destId="{935E24CC-008B-4BE9-B3EB-41EB22B15B73}" srcOrd="1" destOrd="0" presId="urn:microsoft.com/office/officeart/2005/8/layout/hierarchy2"/>
+    <dgm:cxn modelId="{07851576-2661-4F95-B4E2-FC5615E500FB}" srcId="{90DC5E90-6F4B-47AA-87D8-9134DB917318}" destId="{058185CA-66DB-4273-A41B-CECD7A8DD30F}" srcOrd="0" destOrd="0" parTransId="{DD1E4FED-04E7-448F-B812-8BEE8486DD43}" sibTransId="{CFCF1B2A-B272-4027-9FE7-CA3708D91675}"/>
+    <dgm:cxn modelId="{B572D397-A2D2-402D-9AC9-CE7E12F692F9}" type="presOf" srcId="{9F12261C-2D8C-4E44-BC1A-1A217B62ECC2}" destId="{D88348ED-527A-4837-8156-098C1F615BFB}" srcOrd="0" destOrd="0" presId="urn:microsoft.com/office/officeart/2005/8/layout/hierarchy2"/>
+    <dgm:cxn modelId="{6942EDBA-EDC4-491F-84F8-02142E11B6E7}" type="presOf" srcId="{5A06D474-CF30-4D35-8779-5ED70C17EFCB}" destId="{41370F12-1FA0-4579-8285-C15FA148591C}" srcOrd="0" destOrd="0" presId="urn:microsoft.com/office/officeart/2005/8/layout/hierarchy2"/>
+    <dgm:cxn modelId="{59121C89-6E5E-433E-9480-D989575F18DF}" type="presOf" srcId="{541A30EA-272A-418C-AFBA-B573FCDB56CE}" destId="{CC5F2D0D-E1E5-4C49-8DF7-2A61C5DA8A1D}" srcOrd="0" destOrd="0" presId="urn:microsoft.com/office/officeart/2005/8/layout/hierarchy2"/>
+    <dgm:cxn modelId="{DC5B68D2-BB06-4B1F-AD42-8978C735C5D4}" srcId="{5C72BA27-4ED8-4268-8C59-0D96FD60F177}" destId="{448C5BEE-4732-4357-B651-253BBAA9A8B7}" srcOrd="1" destOrd="0" parTransId="{B09DDAA1-FA7F-414B-AEFC-8FD8AD30AEAB}" sibTransId="{E7277957-DB8B-440C-91BE-D16E4AAF6EB0}"/>
+    <dgm:cxn modelId="{75401CAC-AA93-4F7A-A561-AA77F22BE3A1}" type="presOf" srcId="{55FAC393-4BEB-48FC-8ACB-8A77E52659C4}" destId="{F9091B10-7237-43E5-93A5-0A860387BD22}" srcOrd="1" destOrd="0" presId="urn:microsoft.com/office/officeart/2005/8/layout/hierarchy2"/>
+    <dgm:cxn modelId="{4A4DBB48-6DE9-424F-AA8A-0AE0260880DC}" srcId="{08EB2621-46CB-4202-ADE5-AB4B3522E59F}" destId="{A6F2A7DE-2AF6-4487-959F-D397992022A4}" srcOrd="0" destOrd="0" parTransId="{DC7403F1-0571-424F-8BE8-3CC1536FDE8C}" sibTransId="{F70FABE7-6E1F-4EBF-B326-5CCE21C39BA3}"/>
+    <dgm:cxn modelId="{9AB5052B-A5DC-4697-8855-CEE89CC1BCE7}" srcId="{9ADEECC3-7F9F-46A7-B5DA-4F3694F77112}" destId="{15B13E3A-CE8B-4DDB-99F6-4A778AADA124}" srcOrd="0" destOrd="0" parTransId="{75F630ED-A7FC-4A27-96D8-2461E5115420}" sibTransId="{FEE16891-7989-46F7-9786-E8A184291411}"/>
+    <dgm:cxn modelId="{E76E4302-5467-4064-9E3C-5F83FD6A36E9}" type="presOf" srcId="{75F630ED-A7FC-4A27-96D8-2461E5115420}" destId="{E6077319-7C6E-4777-97B3-CA97D1DAD822}" srcOrd="1" destOrd="0" presId="urn:microsoft.com/office/officeart/2005/8/layout/hierarchy2"/>
+    <dgm:cxn modelId="{274A7140-A43C-41C5-9A26-32BD676F83B3}" type="presOf" srcId="{526B4BB0-2314-4A44-8A2C-555C722A488D}" destId="{9ECD2900-0A9A-47D1-A756-67C34D750CCF}" srcOrd="0" destOrd="0" presId="urn:microsoft.com/office/officeart/2005/8/layout/hierarchy2"/>
+    <dgm:cxn modelId="{5206DF77-C019-4C71-8C9B-48C1CC939D31}" type="presOf" srcId="{55FAC393-4BEB-48FC-8ACB-8A77E52659C4}" destId="{265BA9A4-8B4E-4711-88C7-AB227C949A94}" srcOrd="0" destOrd="0" presId="urn:microsoft.com/office/officeart/2005/8/layout/hierarchy2"/>
+    <dgm:cxn modelId="{E0356EFB-6586-4BBD-9557-67EA0D4846FB}" srcId="{1CEB947C-EB39-4414-83A1-BE86AAF2267B}" destId="{08EB2621-46CB-4202-ADE5-AB4B3522E59F}" srcOrd="1" destOrd="0" parTransId="{55FAC393-4BEB-48FC-8ACB-8A77E52659C4}" sibTransId="{7158E61D-5EB5-41AF-AE3D-EA283519902A}"/>
+    <dgm:cxn modelId="{0BD35BC0-7C23-46D3-8A8F-EAEDE34E48B9}" srcId="{33C05A44-A2B6-4CDD-B983-9E8D17B54B1B}" destId="{167FAECA-7F86-4699-8440-417F2D217544}" srcOrd="0" destOrd="0" parTransId="{A68335E5-009E-44DF-97AB-B7A1ACEA24EB}" sibTransId="{53B4D223-7E0C-4066-A33C-E9D58EB7DE92}"/>
+    <dgm:cxn modelId="{5CA12677-B656-4362-83E4-C3346F75A616}" type="presOf" srcId="{2E691FFF-7427-44F8-A8A7-0CB32246E31C}" destId="{0C7AD588-E19E-4FA4-8679-76D852021E3D}" srcOrd="0" destOrd="0" presId="urn:microsoft.com/office/officeart/2005/8/layout/hierarchy2"/>
+    <dgm:cxn modelId="{C7600E2C-757E-432B-A0DB-3D23D41EC998}" type="presOf" srcId="{058185CA-66DB-4273-A41B-CECD7A8DD30F}" destId="{F7DF3503-2E14-4B1A-9CBB-7E9883AC3E4A}" srcOrd="0" destOrd="0" presId="urn:microsoft.com/office/officeart/2005/8/layout/hierarchy2"/>
+    <dgm:cxn modelId="{A5B9DB66-61EA-4C44-BC6B-88881A90C1D4}" type="presOf" srcId="{90DC5E90-6F4B-47AA-87D8-9134DB917318}" destId="{16B11AF4-04C8-4F95-B50D-C951D10CBCFB}" srcOrd="0" destOrd="0" presId="urn:microsoft.com/office/officeart/2005/8/layout/hierarchy2"/>
+    <dgm:cxn modelId="{937D7D1C-1F1E-4208-B81A-6D3F566A6A74}" type="presOf" srcId="{05AFFF34-8020-4494-B0AF-3B8FCE859F02}" destId="{C517C033-B09A-4E21-8604-8C0CA07E9762}" srcOrd="1" destOrd="0" presId="urn:microsoft.com/office/officeart/2005/8/layout/hierarchy2"/>
+    <dgm:cxn modelId="{F17BF5B6-0720-439A-AC09-DD52EADD0772}" type="presOf" srcId="{2B038B93-B8E9-4EE3-9443-436A929BCB09}" destId="{EDD898AC-163C-4B2A-929B-A80367C5CB73}" srcOrd="0" destOrd="0" presId="urn:microsoft.com/office/officeart/2005/8/layout/hierarchy2"/>
+    <dgm:cxn modelId="{B58173C9-82B3-4B2C-9F5D-C8F4CA756655}" type="presOf" srcId="{2BEEED00-B133-46F3-9B7F-8EF3EFD999F1}" destId="{C971E15B-3AB3-4DCE-BC91-B1D0C67824A6}" srcOrd="1" destOrd="0" presId="urn:microsoft.com/office/officeart/2005/8/layout/hierarchy2"/>
+    <dgm:cxn modelId="{AF238D03-9059-4C77-B307-3B6DABE56407}" type="presOf" srcId="{FAB60589-855B-4933-8283-6EA08460BF7F}" destId="{6693197B-78B7-47EE-9FE1-10471704F946}" srcOrd="1" destOrd="0" presId="urn:microsoft.com/office/officeart/2005/8/layout/hierarchy2"/>
+    <dgm:cxn modelId="{5910A018-03A5-41B0-8A05-94B82A9D313D}" srcId="{5D61EA02-8BFA-4D0F-8E46-5E315580374A}" destId="{5C72BA27-4ED8-4268-8C59-0D96FD60F177}" srcOrd="0" destOrd="0" parTransId="{2BEEED00-B133-46F3-9B7F-8EF3EFD999F1}" sibTransId="{DD07C94F-AFD1-4731-A3E5-6EDB007D742B}"/>
+    <dgm:cxn modelId="{3BFB411F-717E-43EA-B98E-C181B582A5A4}" srcId="{541A30EA-272A-418C-AFBA-B573FCDB56CE}" destId="{5D61EA02-8BFA-4D0F-8E46-5E315580374A}" srcOrd="0" destOrd="0" parTransId="{7A1608D9-E4CA-4808-BEE3-CED60C7A0DD1}" sibTransId="{B6D5FED1-833C-4A62-839E-2ED13889959B}"/>
+    <dgm:cxn modelId="{70D1BBF9-7AB6-4A58-A3C7-129A50809004}" type="presOf" srcId="{476EF9D4-D438-40F7-BC97-D488DFA755A1}" destId="{12C2DC85-DDAF-4F57-9841-150A97500304}" srcOrd="1" destOrd="0" presId="urn:microsoft.com/office/officeart/2005/8/layout/hierarchy2"/>
+    <dgm:cxn modelId="{5A341F3A-B77E-445F-B347-7D2DDFAE3868}" type="presOf" srcId="{FAB60589-855B-4933-8283-6EA08460BF7F}" destId="{1889DF31-E9C1-45A1-88BE-8B18172A263A}" srcOrd="0" destOrd="0" presId="urn:microsoft.com/office/officeart/2005/8/layout/hierarchy2"/>
+    <dgm:cxn modelId="{67D55431-D76E-43C4-8FE2-BA6376874F7C}" type="presOf" srcId="{8242B283-4BE2-4E85-BFEE-0EA44472760E}" destId="{65154119-D258-4A25-9837-29E60567675A}" srcOrd="1" destOrd="0" presId="urn:microsoft.com/office/officeart/2005/8/layout/hierarchy2"/>
     <dgm:cxn modelId="{F375416E-D18D-4F0A-B9A9-10DEF9DDCF12}" srcId="{76752B70-2FD8-4F70-8B44-25BFD449B474}" destId="{33C05A44-A2B6-4CDD-B983-9E8D17B54B1B}" srcOrd="1" destOrd="0" parTransId="{986B7168-B57B-41C8-BFC6-0EBF5796DDB7}" sibTransId="{E0503955-EABC-4A5E-967E-79D884C93AFD}"/>
-    <dgm:cxn modelId="{D6552D28-5360-449A-B886-084B9B916105}" type="presOf" srcId="{5A06D474-CF30-4D35-8779-5ED70C17EFCB}" destId="{41370F12-1FA0-4579-8285-C15FA148591C}" srcOrd="0" destOrd="0" presId="urn:microsoft.com/office/officeart/2005/8/layout/hierarchy2"/>
+    <dgm:cxn modelId="{C7EBD193-E8A8-47AC-9159-2E2EF522B59F}" type="presOf" srcId="{1CE192A6-6AB3-4451-998F-D2635F17DFF1}" destId="{81DF227C-317B-417C-B837-BF4939219178}" srcOrd="0" destOrd="0" presId="urn:microsoft.com/office/officeart/2005/8/layout/hierarchy2"/>
+    <dgm:cxn modelId="{475AF951-B0C8-4552-8CAE-25FEACAA3720}" type="presOf" srcId="{448C5BEE-4732-4357-B651-253BBAA9A8B7}" destId="{5A4405BA-2082-47F6-9FF1-48042B30A932}" srcOrd="0" destOrd="0" presId="urn:microsoft.com/office/officeart/2005/8/layout/hierarchy2"/>
+    <dgm:cxn modelId="{41D76A0B-C865-4E85-9BC2-9FF758DB3839}" srcId="{1CEB947C-EB39-4414-83A1-BE86AAF2267B}" destId="{90DC5E90-6F4B-47AA-87D8-9134DB917318}" srcOrd="0" destOrd="0" parTransId="{87496514-96A4-4444-A6DB-6129F3F29F48}" sibTransId="{CC19B6FF-AA7D-449F-95A5-ADD14B7BBB00}"/>
+    <dgm:cxn modelId="{A4584F21-7ED1-4653-9F93-AAE71F318A58}" type="presOf" srcId="{1CE192A6-6AB3-4451-998F-D2635F17DFF1}" destId="{C2015C7B-D32C-4CE2-BC7D-C9E321ED4B0D}" srcOrd="1" destOrd="0" presId="urn:microsoft.com/office/officeart/2005/8/layout/hierarchy2"/>
+    <dgm:cxn modelId="{CFEC7C2A-C7A5-40BF-B832-B82A2C4547C6}" type="presOf" srcId="{946EF0D6-3817-4E92-8FB9-6A907EBD07C9}" destId="{68438195-FD75-4EAF-817E-3D241C458B9B}" srcOrd="0" destOrd="0" presId="urn:microsoft.com/office/officeart/2005/8/layout/hierarchy2"/>
+    <dgm:cxn modelId="{822CE42B-87B3-4907-BD07-33709549AF03}" srcId="{2E691FFF-7427-44F8-A8A7-0CB32246E31C}" destId="{3AEBF0E2-45AF-4956-BF8F-20F6FA6CE5F6}" srcOrd="0" destOrd="0" parTransId="{C9AB5B93-AA24-4987-A7EA-9F702A8D98DC}" sibTransId="{3579E251-C5F1-4AEA-BC0C-852059257770}"/>
+    <dgm:cxn modelId="{EA0CF892-B274-4DBB-AB4A-2ABF9DBAD5EB}" srcId="{5D61EA02-8BFA-4D0F-8E46-5E315580374A}" destId="{2E691FFF-7427-44F8-A8A7-0CB32246E31C}" srcOrd="2" destOrd="0" parTransId="{9F12261C-2D8C-4E44-BC1A-1A217B62ECC2}" sibTransId="{45597987-FE80-404D-B411-72E39DC3C6A5}"/>
+    <dgm:cxn modelId="{B15808A7-CA68-424C-A5C7-C591B0C0ABD0}" type="presOf" srcId="{A6F2A7DE-2AF6-4487-959F-D397992022A4}" destId="{E7F03264-C14C-446F-BCBE-D61750AF3A77}" srcOrd="0" destOrd="0" presId="urn:microsoft.com/office/officeart/2005/8/layout/hierarchy2"/>
+    <dgm:cxn modelId="{E2618AF3-8E78-4CAC-A6FA-2E4636BBCBEC}" type="presOf" srcId="{A68335E5-009E-44DF-97AB-B7A1ACEA24EB}" destId="{2E830E8B-B241-4984-BFF5-BCC0806E238E}" srcOrd="0" destOrd="0" presId="urn:microsoft.com/office/officeart/2005/8/layout/hierarchy2"/>
+    <dgm:cxn modelId="{556296D5-95C6-489C-9E26-DC4D3ADBD367}" type="presOf" srcId="{05AFFF34-8020-4494-B0AF-3B8FCE859F02}" destId="{21F216FC-1A29-4DA3-BE45-EBAAD540EDFF}" srcOrd="0" destOrd="0" presId="urn:microsoft.com/office/officeart/2005/8/layout/hierarchy2"/>
+    <dgm:cxn modelId="{5BD2F7A6-60C0-4007-80C5-84BE446D87C7}" srcId="{5D61EA02-8BFA-4D0F-8E46-5E315580374A}" destId="{1CEB947C-EB39-4414-83A1-BE86AAF2267B}" srcOrd="3" destOrd="0" parTransId="{476EF9D4-D438-40F7-BC97-D488DFA755A1}" sibTransId="{4E380BCB-3D5D-4C38-A0BA-867206085830}"/>
+    <dgm:cxn modelId="{CBE38734-58AA-4ADE-AE0C-F566AA537333}" type="presOf" srcId="{76752B70-2FD8-4F70-8B44-25BFD449B474}" destId="{54743B2E-2B49-4B9C-BCFE-89B4A223022D}" srcOrd="0" destOrd="0" presId="urn:microsoft.com/office/officeart/2005/8/layout/hierarchy2"/>
+    <dgm:cxn modelId="{47C4D7CD-F96A-4304-A6C8-60B9482FFBF6}" type="presOf" srcId="{29280282-54F1-45C6-8D42-4754C6BDCF91}" destId="{9C019F64-9F54-4E42-B09D-B632A438C519}" srcOrd="1" destOrd="0" presId="urn:microsoft.com/office/officeart/2005/8/layout/hierarchy2"/>
+    <dgm:cxn modelId="{183CC40A-7967-4928-B885-2614381E15F1}" type="presOf" srcId="{DC7403F1-0571-424F-8BE8-3CC1536FDE8C}" destId="{30099040-2BEC-46EB-AE9D-6A3BEF8052F4}" srcOrd="1" destOrd="0" presId="urn:microsoft.com/office/officeart/2005/8/layout/hierarchy2"/>
+    <dgm:cxn modelId="{6DE51D73-69AE-450E-9078-A56044974B88}" type="presOf" srcId="{29280282-54F1-45C6-8D42-4754C6BDCF91}" destId="{4A7F0945-CD52-46CF-9330-64955ED272D3}" srcOrd="0" destOrd="0" presId="urn:microsoft.com/office/officeart/2005/8/layout/hierarchy2"/>
+    <dgm:cxn modelId="{4391F369-7426-48D0-AB2D-33552E6B871B}" type="presOf" srcId="{C9AB5B93-AA24-4987-A7EA-9F702A8D98DC}" destId="{54AF12FD-3B65-46EE-9011-B900D4CBD75B}" srcOrd="1" destOrd="0" presId="urn:microsoft.com/office/officeart/2005/8/layout/hierarchy2"/>
+    <dgm:cxn modelId="{25E630BA-45E8-49DB-835A-B4E55BC869CF}" type="presOf" srcId="{B95568D8-D303-49EB-85AC-0942EA985617}" destId="{CF2F8359-8E2C-400E-A50D-384EDB3CA8A3}" srcOrd="0" destOrd="0" presId="urn:microsoft.com/office/officeart/2005/8/layout/hierarchy2"/>
+    <dgm:cxn modelId="{FAD86CBD-EC3D-4147-B345-C6854B4FE132}" type="presOf" srcId="{AD20F728-8A1C-431A-A057-084EFAE2370E}" destId="{E36CEAF0-998B-4A4B-BA8D-EFF57F7AB8FA}" srcOrd="0" destOrd="0" presId="urn:microsoft.com/office/officeart/2005/8/layout/hierarchy2"/>
+    <dgm:cxn modelId="{B1C448D9-A626-4D81-BB14-A5EB7B8452C2}" srcId="{5D61EA02-8BFA-4D0F-8E46-5E315580374A}" destId="{76752B70-2FD8-4F70-8B44-25BFD449B474}" srcOrd="1" destOrd="0" parTransId="{F49A8C01-7410-48F0-BC22-AF5FC134600B}" sibTransId="{2627F6E0-D24B-483C-AFB2-024B454E8931}"/>
+    <dgm:cxn modelId="{40A42593-3213-4035-BFAF-31F24B870B36}" type="presOf" srcId="{75F630ED-A7FC-4A27-96D8-2461E5115420}" destId="{4AA5200D-7B15-42DE-9422-B197E4970211}" srcOrd="0" destOrd="0" presId="urn:microsoft.com/office/officeart/2005/8/layout/hierarchy2"/>
+    <dgm:cxn modelId="{8D99AC95-C510-43FA-A722-68F8D2F8F7BC}" type="presOf" srcId="{5C72BA27-4ED8-4268-8C59-0D96FD60F177}" destId="{6D38B18B-70EC-4AF7-A6FF-B5C7FE8D4DA4}" srcOrd="0" destOrd="0" presId="urn:microsoft.com/office/officeart/2005/8/layout/hierarchy2"/>
+    <dgm:cxn modelId="{CAF3BAB0-23BB-44D8-8596-A37DC8E8152B}" type="presOf" srcId="{DD1E4FED-04E7-448F-B812-8BEE8486DD43}" destId="{D8394A56-8A48-43C9-8876-8EA39F4B73ED}" srcOrd="0" destOrd="0" presId="urn:microsoft.com/office/officeart/2005/8/layout/hierarchy2"/>
     <dgm:cxn modelId="{D19F4537-FBF5-4DBE-9903-AB6C9F34E9F3}" srcId="{9ADEECC3-7F9F-46A7-B5DA-4F3694F77112}" destId="{5A06D474-CF30-4D35-8779-5ED70C17EFCB}" srcOrd="1" destOrd="0" parTransId="{1CE192A6-6AB3-4451-998F-D2635F17DFF1}" sibTransId="{A197156F-3493-4B75-855F-34B8157CB60E}"/>
-    <dgm:cxn modelId="{1E2D5290-D5D3-4A13-865B-BB7157B5E2D6}" type="presOf" srcId="{33C05A44-A2B6-4CDD-B983-9E8D17B54B1B}" destId="{B38E3594-CA56-4A29-BFDC-CA290103A3A6}" srcOrd="0" destOrd="0" presId="urn:microsoft.com/office/officeart/2005/8/layout/hierarchy2"/>
-    <dgm:cxn modelId="{1C7966A5-1BCA-4237-B7EE-9985F259E8C6}" type="presOf" srcId="{2BEEED00-B133-46F3-9B7F-8EF3EFD999F1}" destId="{C971E15B-3AB3-4DCE-BC91-B1D0C67824A6}" srcOrd="1" destOrd="0" presId="urn:microsoft.com/office/officeart/2005/8/layout/hierarchy2"/>
-    <dgm:cxn modelId="{5BD2F7A6-60C0-4007-80C5-84BE446D87C7}" srcId="{5D61EA02-8BFA-4D0F-8E46-5E315580374A}" destId="{1CEB947C-EB39-4414-83A1-BE86AAF2267B}" srcOrd="3" destOrd="0" parTransId="{476EF9D4-D438-40F7-BC97-D488DFA755A1}" sibTransId="{4E380BCB-3D5D-4C38-A0BA-867206085830}"/>
-    <dgm:cxn modelId="{D663177C-F0A7-494C-9E3F-75E5A5C228A7}" type="presOf" srcId="{C9AB5B93-AA24-4987-A7EA-9F702A8D98DC}" destId="{F9C387D6-3DB2-43EE-A8C5-C98DF7AA1264}" srcOrd="0" destOrd="0" presId="urn:microsoft.com/office/officeart/2005/8/layout/hierarchy2"/>
-    <dgm:cxn modelId="{04BC5896-8EFC-4B70-8063-535733608C46}" type="presOf" srcId="{FAB60589-855B-4933-8283-6EA08460BF7F}" destId="{1889DF31-E9C1-45A1-88BE-8B18172A263A}" srcOrd="0" destOrd="0" presId="urn:microsoft.com/office/officeart/2005/8/layout/hierarchy2"/>
-    <dgm:cxn modelId="{A477ECB0-5912-4556-9879-F85676691878}" type="presOf" srcId="{DC7403F1-0571-424F-8BE8-3CC1536FDE8C}" destId="{30099040-2BEC-46EB-AE9D-6A3BEF8052F4}" srcOrd="1" destOrd="0" presId="urn:microsoft.com/office/officeart/2005/8/layout/hierarchy2"/>
-    <dgm:cxn modelId="{7936CBFB-06AA-490B-A56C-A242A8CF17A0}" type="presOf" srcId="{75F630ED-A7FC-4A27-96D8-2461E5115420}" destId="{E6077319-7C6E-4777-97B3-CA97D1DAD822}" srcOrd="1" destOrd="0" presId="urn:microsoft.com/office/officeart/2005/8/layout/hierarchy2"/>
-    <dgm:cxn modelId="{16AD6112-C48E-4EFA-A76A-8C2944D58837}" type="presOf" srcId="{C9AB5B93-AA24-4987-A7EA-9F702A8D98DC}" destId="{54AF12FD-3B65-46EE-9011-B900D4CBD75B}" srcOrd="1" destOrd="0" presId="urn:microsoft.com/office/officeart/2005/8/layout/hierarchy2"/>
-    <dgm:cxn modelId="{E5B7DF9B-3E73-46E2-AF43-186399E01619}" type="presOf" srcId="{526B4BB0-2314-4A44-8A2C-555C722A488D}" destId="{9ECD2900-0A9A-47D1-A756-67C34D750CCF}" srcOrd="0" destOrd="0" presId="urn:microsoft.com/office/officeart/2005/8/layout/hierarchy2"/>
-    <dgm:cxn modelId="{9306ACB9-4905-475B-ABF1-72C7759C8054}" type="presOf" srcId="{B09DDAA1-FA7F-414B-AEFC-8FD8AD30AEAB}" destId="{B5C8146A-0574-4C94-8DE4-9D4C27829023}" srcOrd="1" destOrd="0" presId="urn:microsoft.com/office/officeart/2005/8/layout/hierarchy2"/>
-    <dgm:cxn modelId="{D7AA14E2-0F69-4708-92FF-727B9D7D2632}" type="presOf" srcId="{2B038B93-B8E9-4EE3-9443-436A929BCB09}" destId="{EDD898AC-163C-4B2A-929B-A80367C5CB73}" srcOrd="0" destOrd="0" presId="urn:microsoft.com/office/officeart/2005/8/layout/hierarchy2"/>
-    <dgm:cxn modelId="{3BFB411F-717E-43EA-B98E-C181B582A5A4}" srcId="{541A30EA-272A-418C-AFBA-B573FCDB56CE}" destId="{5D61EA02-8BFA-4D0F-8E46-5E315580374A}" srcOrd="0" destOrd="0" parTransId="{7A1608D9-E4CA-4808-BEE3-CED60C7A0DD1}" sibTransId="{B6D5FED1-833C-4A62-839E-2ED13889959B}"/>
+    <dgm:cxn modelId="{79A795AC-7C5A-4FD6-8A11-FF45A37771E1}" srcId="{AD20F728-8A1C-431A-A057-084EFAE2370E}" destId="{2ABC8B2A-1AE0-4445-BB0F-A32B638FE792}" srcOrd="0" destOrd="0" parTransId="{D87D5094-0096-4ED0-8BEC-3E12D5CBBBF0}" sibTransId="{61A5C246-C7ED-4CFE-8408-A8189B0557CB}"/>
+    <dgm:cxn modelId="{064FA220-2999-4B2E-934B-862A09E1169B}" type="presOf" srcId="{2BEEED00-B133-46F3-9B7F-8EF3EFD999F1}" destId="{FD7A0172-CB25-4911-B3EF-667A39E7DCE7}" srcOrd="0" destOrd="0" presId="urn:microsoft.com/office/officeart/2005/8/layout/hierarchy2"/>
+    <dgm:cxn modelId="{D8274A6C-BA4A-4771-A8DA-141FB329178C}" type="presOf" srcId="{946EF0D6-3817-4E92-8FB9-6A907EBD07C9}" destId="{E6950A32-D71C-4EA5-88AE-3B3F0287DC19}" srcOrd="1" destOrd="0" presId="urn:microsoft.com/office/officeart/2005/8/layout/hierarchy2"/>
+    <dgm:cxn modelId="{A4484A3F-6758-449A-85F9-887E9B44E2C8}" type="presOf" srcId="{D87D5094-0096-4ED0-8BEC-3E12D5CBBBF0}" destId="{02A1F396-0D8F-41FA-A270-0769376E77F0}" srcOrd="1" destOrd="0" presId="urn:microsoft.com/office/officeart/2005/8/layout/hierarchy2"/>
+    <dgm:cxn modelId="{468EB178-0921-4F48-9401-4CA8C112716A}" type="presOf" srcId="{F49A8C01-7410-48F0-BC22-AF5FC134600B}" destId="{3284F059-BB42-4147-B03D-CCCC684A12A7}" srcOrd="1" destOrd="0" presId="urn:microsoft.com/office/officeart/2005/8/layout/hierarchy2"/>
+    <dgm:cxn modelId="{3936ADBF-8D8F-4E40-9702-B951815C9045}" type="presOf" srcId="{986B7168-B57B-41C8-BFC6-0EBF5796DDB7}" destId="{2864DC2A-13C0-4E4B-A7F3-F63F340FA450}" srcOrd="0" destOrd="0" presId="urn:microsoft.com/office/officeart/2005/8/layout/hierarchy2"/>
+    <dgm:cxn modelId="{DF9E11AA-40BD-4479-80D4-F0C88654F852}" type="presOf" srcId="{1CEB947C-EB39-4414-83A1-BE86AAF2267B}" destId="{26D8E710-F0D2-45EF-BDE9-84F12E45A85F}" srcOrd="0" destOrd="0" presId="urn:microsoft.com/office/officeart/2005/8/layout/hierarchy2"/>
+    <dgm:cxn modelId="{B810A1BD-611C-4739-9E27-6810A7EFFBEE}" type="presOf" srcId="{E2E4CF81-77EC-4CCE-8CBF-5EBF1BDFDD2A}" destId="{238A04B6-8EF5-45CF-9164-325F1FDB3A44}" srcOrd="0" destOrd="0" presId="urn:microsoft.com/office/officeart/2005/8/layout/hierarchy2"/>
+    <dgm:cxn modelId="{E61A86DF-FF8D-4586-B43D-199D25F5D805}" srcId="{A6F2A7DE-2AF6-4487-959F-D397992022A4}" destId="{E2E4CF81-77EC-4CCE-8CBF-5EBF1BDFDD2A}" srcOrd="0" destOrd="0" parTransId="{05AFFF34-8020-4494-B0AF-3B8FCE859F02}" sibTransId="{EF61E1B0-9987-40EC-840C-30580C7CD5D4}"/>
+    <dgm:cxn modelId="{AD6DDF30-47B2-4A53-A702-79D3E512C2CD}" type="presOf" srcId="{08EB2621-46CB-4202-ADE5-AB4B3522E59F}" destId="{240ABD63-9087-4546-89CF-88541F4CEF52}" srcOrd="0" destOrd="0" presId="urn:microsoft.com/office/officeart/2005/8/layout/hierarchy2"/>
+    <dgm:cxn modelId="{34345800-8F0E-4EC4-8B8A-5CE61B1E1C0C}" type="presOf" srcId="{986B7168-B57B-41C8-BFC6-0EBF5796DDB7}" destId="{346F9867-B732-44D3-B591-4FC16781C35B}" srcOrd="1" destOrd="0" presId="urn:microsoft.com/office/officeart/2005/8/layout/hierarchy2"/>
+    <dgm:cxn modelId="{7D5744CD-043B-468A-A028-CB04AD344382}" srcId="{A6F2A7DE-2AF6-4487-959F-D397992022A4}" destId="{B95568D8-D303-49EB-85AC-0942EA985617}" srcOrd="1" destOrd="0" parTransId="{8242B283-4BE2-4E85-BFEE-0EA44472760E}" sibTransId="{2E7F46BE-885D-482A-BC1E-BDED69909460}"/>
     <dgm:cxn modelId="{C900496A-D2A0-4924-80B8-C8F36D3F4296}" srcId="{76752B70-2FD8-4F70-8B44-25BFD449B474}" destId="{9ADEECC3-7F9F-46A7-B5DA-4F3694F77112}" srcOrd="0" destOrd="0" parTransId="{FAB60589-855B-4933-8283-6EA08460BF7F}" sibTransId="{2EDFDF46-E400-44D7-9888-18E57C418970}"/>
-    <dgm:cxn modelId="{867ADFE8-FEB9-471C-B71A-6027891B94D1}" type="presOf" srcId="{05AFFF34-8020-4494-B0AF-3B8FCE859F02}" destId="{21F216FC-1A29-4DA3-BE45-EBAAD540EDFF}" srcOrd="0" destOrd="0" presId="urn:microsoft.com/office/officeart/2005/8/layout/hierarchy2"/>
-    <dgm:cxn modelId="{DC5B68D2-BB06-4B1F-AD42-8978C735C5D4}" srcId="{5C72BA27-4ED8-4268-8C59-0D96FD60F177}" destId="{448C5BEE-4732-4357-B651-253BBAA9A8B7}" srcOrd="1" destOrd="0" parTransId="{B09DDAA1-FA7F-414B-AEFC-8FD8AD30AEAB}" sibTransId="{E7277957-DB8B-440C-91BE-D16E4AAF6EB0}"/>
-    <dgm:cxn modelId="{CB036360-6724-444E-949A-F3514A3A6A85}" type="presOf" srcId="{08EB2621-46CB-4202-ADE5-AB4B3522E59F}" destId="{240ABD63-9087-4546-89CF-88541F4CEF52}" srcOrd="0" destOrd="0" presId="urn:microsoft.com/office/officeart/2005/8/layout/hierarchy2"/>
-    <dgm:cxn modelId="{5C45A748-5A20-4015-9B66-56BF2F3BD901}" srcId="{90DC5E90-6F4B-47AA-87D8-9134DB917318}" destId="{526B4BB0-2314-4A44-8A2C-555C722A488D}" srcOrd="1" destOrd="0" parTransId="{811F41F9-23AE-4F3E-9695-05EB30B47BB2}" sibTransId="{23CE2816-7CF4-4D1D-B2FA-35A6F7CDAB89}"/>
-    <dgm:cxn modelId="{D482B60F-7FF2-4B09-A4EC-DFF07BD16E70}" type="presOf" srcId="{5D61EA02-8BFA-4D0F-8E46-5E315580374A}" destId="{D5ACFD89-23A4-4CF0-A4C3-F21EF07981F7}" srcOrd="0" destOrd="0" presId="urn:microsoft.com/office/officeart/2005/8/layout/hierarchy2"/>
-    <dgm:cxn modelId="{8B50E159-D94E-4AA2-A6A8-C42B18383857}" type="presOf" srcId="{986B7168-B57B-41C8-BFC6-0EBF5796DDB7}" destId="{2864DC2A-13C0-4E4B-A7F3-F63F340FA450}" srcOrd="0" destOrd="0" presId="urn:microsoft.com/office/officeart/2005/8/layout/hierarchy2"/>
-    <dgm:cxn modelId="{70BADE42-12FF-477F-8783-C638E932BA99}" type="presOf" srcId="{2ABC8B2A-1AE0-4445-BB0F-A32B638FE792}" destId="{FC31CFF5-CDC9-4FC6-A745-A19F38E995B7}" srcOrd="0" destOrd="0" presId="urn:microsoft.com/office/officeart/2005/8/layout/hierarchy2"/>
-    <dgm:cxn modelId="{5910A018-03A5-41B0-8A05-94B82A9D313D}" srcId="{5D61EA02-8BFA-4D0F-8E46-5E315580374A}" destId="{5C72BA27-4ED8-4268-8C59-0D96FD60F177}" srcOrd="0" destOrd="0" parTransId="{2BEEED00-B133-46F3-9B7F-8EF3EFD999F1}" sibTransId="{DD07C94F-AFD1-4731-A3E5-6EDB007D742B}"/>
-    <dgm:cxn modelId="{2A72E831-E595-4C99-9C94-B6DD4D7447FE}" type="presOf" srcId="{87496514-96A4-4444-A6DB-6129F3F29F48}" destId="{935E24CC-008B-4BE9-B3EB-41EB22B15B73}" srcOrd="1" destOrd="0" presId="urn:microsoft.com/office/officeart/2005/8/layout/hierarchy2"/>
-    <dgm:cxn modelId="{28564216-4C44-484F-990A-676961B69997}" type="presOf" srcId="{DD1E4FED-04E7-448F-B812-8BEE8486DD43}" destId="{D8394A56-8A48-43C9-8876-8EA39F4B73ED}" srcOrd="0" destOrd="0" presId="urn:microsoft.com/office/officeart/2005/8/layout/hierarchy2"/>
-    <dgm:cxn modelId="{7D5744CD-043B-468A-A028-CB04AD344382}" srcId="{A6F2A7DE-2AF6-4487-959F-D397992022A4}" destId="{B95568D8-D303-49EB-85AC-0942EA985617}" srcOrd="1" destOrd="0" parTransId="{8242B283-4BE2-4E85-BFEE-0EA44472760E}" sibTransId="{2E7F46BE-885D-482A-BC1E-BDED69909460}"/>
-    <dgm:cxn modelId="{BAB2C5C4-C896-4EFF-90F7-FB7885E304CA}" type="presOf" srcId="{A6F2A7DE-2AF6-4487-959F-D397992022A4}" destId="{E7F03264-C14C-446F-BCBE-D61750AF3A77}" srcOrd="0" destOrd="0" presId="urn:microsoft.com/office/officeart/2005/8/layout/hierarchy2"/>
-    <dgm:cxn modelId="{4996ED8E-26C5-41A9-9B1C-C62B9CD30D62}" type="presOf" srcId="{541A30EA-272A-418C-AFBA-B573FCDB56CE}" destId="{CC5F2D0D-E1E5-4C49-8DF7-2A61C5DA8A1D}" srcOrd="0" destOrd="0" presId="urn:microsoft.com/office/officeart/2005/8/layout/hierarchy2"/>
-    <dgm:cxn modelId="{BDD947C1-7464-489E-81E4-60AE41808DBC}" type="presOf" srcId="{B95568D8-D303-49EB-85AC-0942EA985617}" destId="{CF2F8359-8E2C-400E-A50D-384EDB3CA8A3}" srcOrd="0" destOrd="0" presId="urn:microsoft.com/office/officeart/2005/8/layout/hierarchy2"/>
-    <dgm:cxn modelId="{822CE42B-87B3-4907-BD07-33709549AF03}" srcId="{2E691FFF-7427-44F8-A8A7-0CB32246E31C}" destId="{3AEBF0E2-45AF-4956-BF8F-20F6FA6CE5F6}" srcOrd="0" destOrd="0" parTransId="{C9AB5B93-AA24-4987-A7EA-9F702A8D98DC}" sibTransId="{3579E251-C5F1-4AEA-BC0C-852059257770}"/>
-    <dgm:cxn modelId="{BA3A636E-8E2A-4CA7-B30D-6A562C5375FB}" type="presOf" srcId="{15B13E3A-CE8B-4DDB-99F6-4A778AADA124}" destId="{3B8868D9-9F8B-47F9-99EF-A48BC6B2FF26}" srcOrd="0" destOrd="0" presId="urn:microsoft.com/office/officeart/2005/8/layout/hierarchy2"/>
-    <dgm:cxn modelId="{105BA00D-D9E9-4462-86EE-5683844A3866}" type="presOf" srcId="{946EF0D6-3817-4E92-8FB9-6A907EBD07C9}" destId="{E6950A32-D71C-4EA5-88AE-3B3F0287DC19}" srcOrd="1" destOrd="0" presId="urn:microsoft.com/office/officeart/2005/8/layout/hierarchy2"/>
-    <dgm:cxn modelId="{7705F2EC-0899-4E3D-A05B-604D0AFA06AE}" type="presOf" srcId="{F49A8C01-7410-48F0-BC22-AF5FC134600B}" destId="{1FB9E06D-EF2B-4048-9039-AD508A01931D}" srcOrd="0" destOrd="0" presId="urn:microsoft.com/office/officeart/2005/8/layout/hierarchy2"/>
-    <dgm:cxn modelId="{143B0182-D52B-4DD7-9BD9-C44BC7F1E204}" type="presOf" srcId="{A68335E5-009E-44DF-97AB-B7A1ACEA24EB}" destId="{2E830E8B-B241-4984-BFF5-BCC0806E238E}" srcOrd="0" destOrd="0" presId="urn:microsoft.com/office/officeart/2005/8/layout/hierarchy2"/>
-    <dgm:cxn modelId="{7ACF7580-1A69-4D49-B65E-A8657E1126DF}" type="presOf" srcId="{9F12261C-2D8C-4E44-BC1A-1A217B62ECC2}" destId="{DD8AA6E0-BA21-42D8-8E4A-93AFF5B7CBEA}" srcOrd="1" destOrd="0" presId="urn:microsoft.com/office/officeart/2005/8/layout/hierarchy2"/>
-    <dgm:cxn modelId="{C52C1EE7-22E9-4984-977D-62B275D85C01}" type="presOf" srcId="{29280282-54F1-45C6-8D42-4754C6BDCF91}" destId="{4A7F0945-CD52-46CF-9330-64955ED272D3}" srcOrd="0" destOrd="0" presId="urn:microsoft.com/office/officeart/2005/8/layout/hierarchy2"/>
-    <dgm:cxn modelId="{07851576-2661-4F95-B4E2-FC5615E500FB}" srcId="{90DC5E90-6F4B-47AA-87D8-9134DB917318}" destId="{058185CA-66DB-4273-A41B-CECD7A8DD30F}" srcOrd="0" destOrd="0" parTransId="{DD1E4FED-04E7-448F-B812-8BEE8486DD43}" sibTransId="{CFCF1B2A-B272-4027-9FE7-CA3708D91675}"/>
-    <dgm:cxn modelId="{12B7E4CB-9EF3-429A-832B-52F945DE409C}" type="presOf" srcId="{476EF9D4-D438-40F7-BC97-D488DFA755A1}" destId="{82063FD8-2DE8-42B1-AC01-6CDB0BC37358}" srcOrd="0" destOrd="0" presId="urn:microsoft.com/office/officeart/2005/8/layout/hierarchy2"/>
-    <dgm:cxn modelId="{744DF874-3596-46EC-84E3-ACBB02B76E9B}" type="presOf" srcId="{D87D5094-0096-4ED0-8BEC-3E12D5CBBBF0}" destId="{02A1F396-0D8F-41FA-A270-0769376E77F0}" srcOrd="1" destOrd="0" presId="urn:microsoft.com/office/officeart/2005/8/layout/hierarchy2"/>
-    <dgm:cxn modelId="{25373039-7510-4527-88D2-CB5BEF7C6A66}" type="presOf" srcId="{9ADEECC3-7F9F-46A7-B5DA-4F3694F77112}" destId="{797FBD49-A139-409C-80D6-2992C6762477}" srcOrd="0" destOrd="0" presId="urn:microsoft.com/office/officeart/2005/8/layout/hierarchy2"/>
-    <dgm:cxn modelId="{E0356EFB-6586-4BBD-9557-67EA0D4846FB}" srcId="{1CEB947C-EB39-4414-83A1-BE86AAF2267B}" destId="{08EB2621-46CB-4202-ADE5-AB4B3522E59F}" srcOrd="1" destOrd="0" parTransId="{55FAC393-4BEB-48FC-8ACB-8A77E52659C4}" sibTransId="{7158E61D-5EB5-41AF-AE3D-EA283519902A}"/>
-    <dgm:cxn modelId="{9AB5052B-A5DC-4697-8855-CEE89CC1BCE7}" srcId="{9ADEECC3-7F9F-46A7-B5DA-4F3694F77112}" destId="{15B13E3A-CE8B-4DDB-99F6-4A778AADA124}" srcOrd="0" destOrd="0" parTransId="{75F630ED-A7FC-4A27-96D8-2461E5115420}" sibTransId="{FEE16891-7989-46F7-9786-E8A184291411}"/>
-    <dgm:cxn modelId="{4E155772-431D-4877-8C90-F4D42E9C2B4C}" type="presOf" srcId="{2BEEED00-B133-46F3-9B7F-8EF3EFD999F1}" destId="{FD7A0172-CB25-4911-B3EF-667A39E7DCE7}" srcOrd="0" destOrd="0" presId="urn:microsoft.com/office/officeart/2005/8/layout/hierarchy2"/>
-    <dgm:cxn modelId="{48363128-6E14-48F3-B424-6210C4BAB0C9}" type="presOf" srcId="{8242B283-4BE2-4E85-BFEE-0EA44472760E}" destId="{65154119-D258-4A25-9837-29E60567675A}" srcOrd="1" destOrd="0" presId="urn:microsoft.com/office/officeart/2005/8/layout/hierarchy2"/>
-    <dgm:cxn modelId="{20001E4F-CEE3-4093-A153-FAE8E685D5CD}" type="presOf" srcId="{AD20F728-8A1C-431A-A057-084EFAE2370E}" destId="{E36CEAF0-998B-4A4B-BA8D-EFF57F7AB8FA}" srcOrd="0" destOrd="0" presId="urn:microsoft.com/office/officeart/2005/8/layout/hierarchy2"/>
-    <dgm:cxn modelId="{5FA2F0C6-BF4E-4FCC-923F-16B04B6F15D4}" type="presOf" srcId="{448C5BEE-4732-4357-B651-253BBAA9A8B7}" destId="{5A4405BA-2082-47F6-9FF1-48042B30A932}" srcOrd="0" destOrd="0" presId="urn:microsoft.com/office/officeart/2005/8/layout/hierarchy2"/>
-    <dgm:cxn modelId="{F08CE357-2AD6-4552-9CBD-EA664A7B614A}" type="presOf" srcId="{1CE192A6-6AB3-4451-998F-D2635F17DFF1}" destId="{81DF227C-317B-417C-B837-BF4939219178}" srcOrd="0" destOrd="0" presId="urn:microsoft.com/office/officeart/2005/8/layout/hierarchy2"/>
-    <dgm:cxn modelId="{E61A86DF-FF8D-4586-B43D-199D25F5D805}" srcId="{A6F2A7DE-2AF6-4487-959F-D397992022A4}" destId="{E2E4CF81-77EC-4CCE-8CBF-5EBF1BDFDD2A}" srcOrd="0" destOrd="0" parTransId="{05AFFF34-8020-4494-B0AF-3B8FCE859F02}" sibTransId="{EF61E1B0-9987-40EC-840C-30580C7CD5D4}"/>
-    <dgm:cxn modelId="{41D76A0B-C865-4E85-9BC2-9FF758DB3839}" srcId="{1CEB947C-EB39-4414-83A1-BE86AAF2267B}" destId="{90DC5E90-6F4B-47AA-87D8-9134DB917318}" srcOrd="0" destOrd="0" parTransId="{87496514-96A4-4444-A6DB-6129F3F29F48}" sibTransId="{CC19B6FF-AA7D-449F-95A5-ADD14B7BBB00}"/>
-    <dgm:cxn modelId="{4A4DBB48-6DE9-424F-AA8A-0AE0260880DC}" srcId="{08EB2621-46CB-4202-ADE5-AB4B3522E59F}" destId="{A6F2A7DE-2AF6-4487-959F-D397992022A4}" srcOrd="0" destOrd="0" parTransId="{DC7403F1-0571-424F-8BE8-3CC1536FDE8C}" sibTransId="{F70FABE7-6E1F-4EBF-B326-5CCE21C39BA3}"/>
-    <dgm:cxn modelId="{482040FE-36FD-4EDA-833E-E036D5660706}" type="presOf" srcId="{9F12261C-2D8C-4E44-BC1A-1A217B62ECC2}" destId="{D88348ED-527A-4837-8156-098C1F615BFB}" srcOrd="0" destOrd="0" presId="urn:microsoft.com/office/officeart/2005/8/layout/hierarchy2"/>
-    <dgm:cxn modelId="{52194F63-F8A5-460D-A42B-1BB2C7354DE2}" type="presOf" srcId="{D87D5094-0096-4ED0-8BEC-3E12D5CBBBF0}" destId="{605ED397-3BB2-4B24-BE01-C5E7F35EB3C0}" srcOrd="0" destOrd="0" presId="urn:microsoft.com/office/officeart/2005/8/layout/hierarchy2"/>
-    <dgm:cxn modelId="{B1C448D9-A626-4D81-BB14-A5EB7B8452C2}" srcId="{5D61EA02-8BFA-4D0F-8E46-5E315580374A}" destId="{76752B70-2FD8-4F70-8B44-25BFD449B474}" srcOrd="1" destOrd="0" parTransId="{F49A8C01-7410-48F0-BC22-AF5FC134600B}" sibTransId="{2627F6E0-D24B-483C-AFB2-024B454E8931}"/>
-    <dgm:cxn modelId="{A43B722E-2014-4821-BB41-087448FEEE97}" type="presOf" srcId="{55FAC393-4BEB-48FC-8ACB-8A77E52659C4}" destId="{265BA9A4-8B4E-4711-88C7-AB227C949A94}" srcOrd="0" destOrd="0" presId="urn:microsoft.com/office/officeart/2005/8/layout/hierarchy2"/>
-    <dgm:cxn modelId="{906CFA55-D979-4CEB-BEBB-7CCA3B6FB874}" type="presOf" srcId="{058185CA-66DB-4273-A41B-CECD7A8DD30F}" destId="{F7DF3503-2E14-4B1A-9CBB-7E9883AC3E4A}" srcOrd="0" destOrd="0" presId="urn:microsoft.com/office/officeart/2005/8/layout/hierarchy2"/>
-    <dgm:cxn modelId="{FB9102BD-FB74-48CE-A546-744DB40364AB}" type="presOf" srcId="{E2E4CF81-77EC-4CCE-8CBF-5EBF1BDFDD2A}" destId="{238A04B6-8EF5-45CF-9164-325F1FDB3A44}" srcOrd="0" destOrd="0" presId="urn:microsoft.com/office/officeart/2005/8/layout/hierarchy2"/>
-    <dgm:cxn modelId="{90ECEE71-71D3-4A8C-B6B2-9564CEA3B44B}" type="presOf" srcId="{F49A8C01-7410-48F0-BC22-AF5FC134600B}" destId="{3284F059-BB42-4147-B03D-CCCC684A12A7}" srcOrd="1" destOrd="0" presId="urn:microsoft.com/office/officeart/2005/8/layout/hierarchy2"/>
-    <dgm:cxn modelId="{FB28A40C-1F00-4EC1-ABE3-5ADE435E34D6}" type="presOf" srcId="{76752B70-2FD8-4F70-8B44-25BFD449B474}" destId="{54743B2E-2B49-4B9C-BCFE-89B4A223022D}" srcOrd="0" destOrd="0" presId="urn:microsoft.com/office/officeart/2005/8/layout/hierarchy2"/>
-    <dgm:cxn modelId="{EA0CF892-B274-4DBB-AB4A-2ABF9DBAD5EB}" srcId="{5D61EA02-8BFA-4D0F-8E46-5E315580374A}" destId="{2E691FFF-7427-44F8-A8A7-0CB32246E31C}" srcOrd="2" destOrd="0" parTransId="{9F12261C-2D8C-4E44-BC1A-1A217B62ECC2}" sibTransId="{45597987-FE80-404D-B411-72E39DC3C6A5}"/>
-    <dgm:cxn modelId="{A8EE1320-45C0-4178-8EE0-3CF20C8FBC28}" type="presOf" srcId="{FAB60589-855B-4933-8283-6EA08460BF7F}" destId="{6693197B-78B7-47EE-9FE1-10471704F946}" srcOrd="1" destOrd="0" presId="urn:microsoft.com/office/officeart/2005/8/layout/hierarchy2"/>
-    <dgm:cxn modelId="{79A795AC-7C5A-4FD6-8A11-FF45A37771E1}" srcId="{AD20F728-8A1C-431A-A057-084EFAE2370E}" destId="{2ABC8B2A-1AE0-4445-BB0F-A32B638FE792}" srcOrd="0" destOrd="0" parTransId="{D87D5094-0096-4ED0-8BEC-3E12D5CBBBF0}" sibTransId="{61A5C246-C7ED-4CFE-8408-A8189B0557CB}"/>
     <dgm:cxn modelId="{6920ED83-38EB-4727-98DA-9126D9C32BE1}" srcId="{08EB2621-46CB-4202-ADE5-AB4B3522E59F}" destId="{AD20F728-8A1C-431A-A057-084EFAE2370E}" srcOrd="1" destOrd="0" parTransId="{29280282-54F1-45C6-8D42-4754C6BDCF91}" sibTransId="{4BE0A73D-F545-49DA-BD19-85E8D42A89C6}"/>
-    <dgm:cxn modelId="{02315EA6-1B13-4095-B397-AE5C6205A9C2}" type="presOf" srcId="{167FAECA-7F86-4699-8440-417F2D217544}" destId="{EAE0073B-E695-4C6C-B978-B5E3B7024E20}" srcOrd="0" destOrd="0" presId="urn:microsoft.com/office/officeart/2005/8/layout/hierarchy2"/>
-    <dgm:cxn modelId="{E871000F-ED8A-4E1E-AA8D-178F017BF00F}" type="presOf" srcId="{75F630ED-A7FC-4A27-96D8-2461E5115420}" destId="{4AA5200D-7B15-42DE-9422-B197E4970211}" srcOrd="0" destOrd="0" presId="urn:microsoft.com/office/officeart/2005/8/layout/hierarchy2"/>
-    <dgm:cxn modelId="{90C40C96-A8E9-4086-A053-74EFC6EB31DF}" type="presOf" srcId="{29280282-54F1-45C6-8D42-4754C6BDCF91}" destId="{9C019F64-9F54-4E42-B09D-B632A438C519}" srcOrd="1" destOrd="0" presId="urn:microsoft.com/office/officeart/2005/8/layout/hierarchy2"/>
-    <dgm:cxn modelId="{1251E77A-1A15-48D6-9BDE-2E98E1CCCB1E}" type="presOf" srcId="{DD1E4FED-04E7-448F-B812-8BEE8486DD43}" destId="{13024C18-820A-4B62-BAEA-89D27D0765CD}" srcOrd="1" destOrd="0" presId="urn:microsoft.com/office/officeart/2005/8/layout/hierarchy2"/>
-    <dgm:cxn modelId="{0BD35BC0-7C23-46D3-8A8F-EAEDE34E48B9}" srcId="{33C05A44-A2B6-4CDD-B983-9E8D17B54B1B}" destId="{167FAECA-7F86-4699-8440-417F2D217544}" srcOrd="0" destOrd="0" parTransId="{A68335E5-009E-44DF-97AB-B7A1ACEA24EB}" sibTransId="{53B4D223-7E0C-4066-A33C-E9D58EB7DE92}"/>
-    <dgm:cxn modelId="{6CDB777A-8926-4F84-BAFD-4FF19CE395B1}" type="presOf" srcId="{1CEB947C-EB39-4414-83A1-BE86AAF2267B}" destId="{26D8E710-F0D2-45EF-BDE9-84F12E45A85F}" srcOrd="0" destOrd="0" presId="urn:microsoft.com/office/officeart/2005/8/layout/hierarchy2"/>
-    <dgm:cxn modelId="{6C255640-C03B-41CC-9429-F9929ED8C32A}" type="presOf" srcId="{05AFFF34-8020-4494-B0AF-3B8FCE859F02}" destId="{C517C033-B09A-4E21-8604-8C0CA07E9762}" srcOrd="1" destOrd="0" presId="urn:microsoft.com/office/officeart/2005/8/layout/hierarchy2"/>
-    <dgm:cxn modelId="{CB795225-3C77-4394-9861-3B96AAC774EE}" type="presOf" srcId="{B09DDAA1-FA7F-414B-AEFC-8FD8AD30AEAB}" destId="{2CBD0876-E8DB-432A-A0C4-D664553F2B67}" srcOrd="0" destOrd="0" presId="urn:microsoft.com/office/officeart/2005/8/layout/hierarchy2"/>
-    <dgm:cxn modelId="{1B17361F-8109-417C-971B-55EF454C20D9}" type="presOf" srcId="{DC7403F1-0571-424F-8BE8-3CC1536FDE8C}" destId="{BF0567E6-6DA9-48ED-9A37-47285840FDF7}" srcOrd="0" destOrd="0" presId="urn:microsoft.com/office/officeart/2005/8/layout/hierarchy2"/>
-    <dgm:cxn modelId="{BC2E4F92-147B-4A52-BE2B-D1B6BDD4534C}" type="presOf" srcId="{476EF9D4-D438-40F7-BC97-D488DFA755A1}" destId="{12C2DC85-DDAF-4F57-9841-150A97500304}" srcOrd="1" destOrd="0" presId="urn:microsoft.com/office/officeart/2005/8/layout/hierarchy2"/>
-    <dgm:cxn modelId="{B3060FE5-D505-4B1B-9CE7-06276412A8FF}" type="presOf" srcId="{811F41F9-23AE-4F3E-9695-05EB30B47BB2}" destId="{7D05C43C-DFC0-4A88-8A56-94706F21A1FA}" srcOrd="0" destOrd="0" presId="urn:microsoft.com/office/officeart/2005/8/layout/hierarchy2"/>
-    <dgm:cxn modelId="{CAF8FC00-EAD3-46A8-8731-D3F94CFFD0AD}" type="presOf" srcId="{5C72BA27-4ED8-4268-8C59-0D96FD60F177}" destId="{6D38B18B-70EC-4AF7-A6FF-B5C7FE8D4DA4}" srcOrd="0" destOrd="0" presId="urn:microsoft.com/office/officeart/2005/8/layout/hierarchy2"/>
-    <dgm:cxn modelId="{432A707E-A956-4FA1-BA35-1C717DAE7F38}" type="presOf" srcId="{A68335E5-009E-44DF-97AB-B7A1ACEA24EB}" destId="{6C681D0A-EFBE-40D7-8FA9-0029C727D1F3}" srcOrd="1" destOrd="0" presId="urn:microsoft.com/office/officeart/2005/8/layout/hierarchy2"/>
-    <dgm:cxn modelId="{24129EF4-F6B1-49D8-BC22-11686BF9B078}" type="presOf" srcId="{811F41F9-23AE-4F3E-9695-05EB30B47BB2}" destId="{33F3F195-0D69-437A-AA03-20F248E1E632}" srcOrd="1" destOrd="0" presId="urn:microsoft.com/office/officeart/2005/8/layout/hierarchy2"/>
-    <dgm:cxn modelId="{50130423-DCB6-43C3-BF3A-843E3EBA289C}" type="presParOf" srcId="{CC5F2D0D-E1E5-4C49-8DF7-2A61C5DA8A1D}" destId="{4836E9C7-1D00-438F-B3B2-7F9CB5072224}" srcOrd="0" destOrd="0" presId="urn:microsoft.com/office/officeart/2005/8/layout/hierarchy2"/>
-    <dgm:cxn modelId="{7FE7A40A-999C-4D7E-9C22-2D4F8F77EA92}" type="presParOf" srcId="{4836E9C7-1D00-438F-B3B2-7F9CB5072224}" destId="{D5ACFD89-23A4-4CF0-A4C3-F21EF07981F7}" srcOrd="0" destOrd="0" presId="urn:microsoft.com/office/officeart/2005/8/layout/hierarchy2"/>
-    <dgm:cxn modelId="{660BF53C-9BB1-4F33-9D5B-CDC9AC3E372A}" type="presParOf" srcId="{4836E9C7-1D00-438F-B3B2-7F9CB5072224}" destId="{82CA0987-2977-4072-97D6-791AD3CF7947}" srcOrd="1" destOrd="0" presId="urn:microsoft.com/office/officeart/2005/8/layout/hierarchy2"/>
-    <dgm:cxn modelId="{EE44A341-CA1F-49A1-BC89-B02920F4A99E}" type="presParOf" srcId="{82CA0987-2977-4072-97D6-791AD3CF7947}" destId="{FD7A0172-CB25-4911-B3EF-667A39E7DCE7}" srcOrd="0" destOrd="0" presId="urn:microsoft.com/office/officeart/2005/8/layout/hierarchy2"/>
-    <dgm:cxn modelId="{54B4D0DA-9465-4672-A1CC-A6A11667602A}" type="presParOf" srcId="{FD7A0172-CB25-4911-B3EF-667A39E7DCE7}" destId="{C971E15B-3AB3-4DCE-BC91-B1D0C67824A6}" srcOrd="0" destOrd="0" presId="urn:microsoft.com/office/officeart/2005/8/layout/hierarchy2"/>
-    <dgm:cxn modelId="{E92EA803-AD76-4930-BE1A-76AD8C01925F}" type="presParOf" srcId="{82CA0987-2977-4072-97D6-791AD3CF7947}" destId="{534A082A-40AD-4635-8AAB-1F71AB8888EE}" srcOrd="1" destOrd="0" presId="urn:microsoft.com/office/officeart/2005/8/layout/hierarchy2"/>
-    <dgm:cxn modelId="{D51ACCF7-6F9F-49C3-A074-0E4DE18E56B4}" type="presParOf" srcId="{534A082A-40AD-4635-8AAB-1F71AB8888EE}" destId="{6D38B18B-70EC-4AF7-A6FF-B5C7FE8D4DA4}" srcOrd="0" destOrd="0" presId="urn:microsoft.com/office/officeart/2005/8/layout/hierarchy2"/>
-    <dgm:cxn modelId="{1BDCC4C5-E9C6-45F7-BBAF-4174043EC69E}" type="presParOf" srcId="{534A082A-40AD-4635-8AAB-1F71AB8888EE}" destId="{4B946D61-20E5-4755-A44A-B57CD5218A5D}" srcOrd="1" destOrd="0" presId="urn:microsoft.com/office/officeart/2005/8/layout/hierarchy2"/>
-    <dgm:cxn modelId="{5E4E2C60-A03C-4ED7-A88B-8472F73B9047}" type="presParOf" srcId="{4B946D61-20E5-4755-A44A-B57CD5218A5D}" destId="{68438195-FD75-4EAF-817E-3D241C458B9B}" srcOrd="0" destOrd="0" presId="urn:microsoft.com/office/officeart/2005/8/layout/hierarchy2"/>
-    <dgm:cxn modelId="{AF445A89-3541-4593-9A9C-6223A293BF8F}" type="presParOf" srcId="{68438195-FD75-4EAF-817E-3D241C458B9B}" destId="{E6950A32-D71C-4EA5-88AE-3B3F0287DC19}" srcOrd="0" destOrd="0" presId="urn:microsoft.com/office/officeart/2005/8/layout/hierarchy2"/>
-    <dgm:cxn modelId="{609A0A17-07B5-4E3C-B5F6-693DA3C6F7EB}" type="presParOf" srcId="{4B946D61-20E5-4755-A44A-B57CD5218A5D}" destId="{52422672-3E70-4BC8-BC5D-54AE606EFF81}" srcOrd="1" destOrd="0" presId="urn:microsoft.com/office/officeart/2005/8/layout/hierarchy2"/>
-    <dgm:cxn modelId="{B710C6C7-2819-4248-9C7B-656139CB4C25}" type="presParOf" srcId="{52422672-3E70-4BC8-BC5D-54AE606EFF81}" destId="{EDD898AC-163C-4B2A-929B-A80367C5CB73}" srcOrd="0" destOrd="0" presId="urn:microsoft.com/office/officeart/2005/8/layout/hierarchy2"/>
-    <dgm:cxn modelId="{48C4A172-B81D-4941-B737-9AB625073A69}" type="presParOf" srcId="{52422672-3E70-4BC8-BC5D-54AE606EFF81}" destId="{0FA6616D-6EA1-4836-AD86-6275C3D51DD1}" srcOrd="1" destOrd="0" presId="urn:microsoft.com/office/officeart/2005/8/layout/hierarchy2"/>
-    <dgm:cxn modelId="{5EF1BA01-59C9-48B3-B7E0-6F25C60A80F5}" type="presParOf" srcId="{4B946D61-20E5-4755-A44A-B57CD5218A5D}" destId="{2CBD0876-E8DB-432A-A0C4-D664553F2B67}" srcOrd="2" destOrd="0" presId="urn:microsoft.com/office/officeart/2005/8/layout/hierarchy2"/>
-    <dgm:cxn modelId="{16E5806C-D7FA-409B-A222-028FF70F77A9}" type="presParOf" srcId="{2CBD0876-E8DB-432A-A0C4-D664553F2B67}" destId="{B5C8146A-0574-4C94-8DE4-9D4C27829023}" srcOrd="0" destOrd="0" presId="urn:microsoft.com/office/officeart/2005/8/layout/hierarchy2"/>
-    <dgm:cxn modelId="{EF483A41-CD6C-4851-808F-5427182F5771}" type="presParOf" srcId="{4B946D61-20E5-4755-A44A-B57CD5218A5D}" destId="{33B1E37E-E51F-4756-A36C-5CE66904AB53}" srcOrd="3" destOrd="0" presId="urn:microsoft.com/office/officeart/2005/8/layout/hierarchy2"/>
-    <dgm:cxn modelId="{22517301-DF4B-4E6A-8072-5594EA80517E}" type="presParOf" srcId="{33B1E37E-E51F-4756-A36C-5CE66904AB53}" destId="{5A4405BA-2082-47F6-9FF1-48042B30A932}" srcOrd="0" destOrd="0" presId="urn:microsoft.com/office/officeart/2005/8/layout/hierarchy2"/>
-    <dgm:cxn modelId="{20C8C9D0-CF4A-4513-94A4-EDFAB10F0D4F}" type="presParOf" srcId="{33B1E37E-E51F-4756-A36C-5CE66904AB53}" destId="{1E3C933A-509A-4793-BE5F-AFBAE693028B}" srcOrd="1" destOrd="0" presId="urn:microsoft.com/office/officeart/2005/8/layout/hierarchy2"/>
-    <dgm:cxn modelId="{E9D1B1F2-E557-426C-8F6B-8AB01B9A9A2C}" type="presParOf" srcId="{82CA0987-2977-4072-97D6-791AD3CF7947}" destId="{1FB9E06D-EF2B-4048-9039-AD508A01931D}" srcOrd="2" destOrd="0" presId="urn:microsoft.com/office/officeart/2005/8/layout/hierarchy2"/>
-    <dgm:cxn modelId="{2DE59CF1-BF56-4F9F-BE20-6CAF6E4FF54E}" type="presParOf" srcId="{1FB9E06D-EF2B-4048-9039-AD508A01931D}" destId="{3284F059-BB42-4147-B03D-CCCC684A12A7}" srcOrd="0" destOrd="0" presId="urn:microsoft.com/office/officeart/2005/8/layout/hierarchy2"/>
-    <dgm:cxn modelId="{F96E72C4-42E3-4C5F-A78B-87882631EE61}" type="presParOf" srcId="{82CA0987-2977-4072-97D6-791AD3CF7947}" destId="{C51D7C66-CE84-4886-83BA-4C6DA9A40BDC}" srcOrd="3" destOrd="0" presId="urn:microsoft.com/office/officeart/2005/8/layout/hierarchy2"/>
-    <dgm:cxn modelId="{49FE79A7-4366-4EF0-9006-5B5265E5E36F}" type="presParOf" srcId="{C51D7C66-CE84-4886-83BA-4C6DA9A40BDC}" destId="{54743B2E-2B49-4B9C-BCFE-89B4A223022D}" srcOrd="0" destOrd="0" presId="urn:microsoft.com/office/officeart/2005/8/layout/hierarchy2"/>
-    <dgm:cxn modelId="{0CE5A48A-D325-4ED6-B1C6-3D6D8B491548}" type="presParOf" srcId="{C51D7C66-CE84-4886-83BA-4C6DA9A40BDC}" destId="{27EB1AA2-FA2B-4889-A21B-9179BBFF8ED6}" srcOrd="1" destOrd="0" presId="urn:microsoft.com/office/officeart/2005/8/layout/hierarchy2"/>
-    <dgm:cxn modelId="{9A15C5CA-AEA6-4EF8-B366-962F3F387678}" type="presParOf" srcId="{27EB1AA2-FA2B-4889-A21B-9179BBFF8ED6}" destId="{1889DF31-E9C1-45A1-88BE-8B18172A263A}" srcOrd="0" destOrd="0" presId="urn:microsoft.com/office/officeart/2005/8/layout/hierarchy2"/>
-    <dgm:cxn modelId="{9C506AA7-EA8C-4B15-8FFD-0A3B7C91F75A}" type="presParOf" srcId="{1889DF31-E9C1-45A1-88BE-8B18172A263A}" destId="{6693197B-78B7-47EE-9FE1-10471704F946}" srcOrd="0" destOrd="0" presId="urn:microsoft.com/office/officeart/2005/8/layout/hierarchy2"/>
-    <dgm:cxn modelId="{85BE9FA5-54D3-4737-83FB-CA0951472C3C}" type="presParOf" srcId="{27EB1AA2-FA2B-4889-A21B-9179BBFF8ED6}" destId="{3BAB4446-30E3-4CE2-B996-8CCB97B38883}" srcOrd="1" destOrd="0" presId="urn:microsoft.com/office/officeart/2005/8/layout/hierarchy2"/>
-    <dgm:cxn modelId="{B733A2CC-E170-4D5A-A012-1D0C1878B111}" type="presParOf" srcId="{3BAB4446-30E3-4CE2-B996-8CCB97B38883}" destId="{797FBD49-A139-409C-80D6-2992C6762477}" srcOrd="0" destOrd="0" presId="urn:microsoft.com/office/officeart/2005/8/layout/hierarchy2"/>
-    <dgm:cxn modelId="{6A965457-B8AB-437B-A8F5-D5A81172C4BF}" type="presParOf" srcId="{3BAB4446-30E3-4CE2-B996-8CCB97B38883}" destId="{31D18E03-2145-41C5-8A25-705D6BFA78D5}" srcOrd="1" destOrd="0" presId="urn:microsoft.com/office/officeart/2005/8/layout/hierarchy2"/>
-    <dgm:cxn modelId="{CF354750-C2D9-4467-B817-FCF4F02F11A3}" type="presParOf" srcId="{31D18E03-2145-41C5-8A25-705D6BFA78D5}" destId="{4AA5200D-7B15-42DE-9422-B197E4970211}" srcOrd="0" destOrd="0" presId="urn:microsoft.com/office/officeart/2005/8/layout/hierarchy2"/>
-    <dgm:cxn modelId="{07A4264F-2C8C-4C70-914B-F8DC8A25E090}" type="presParOf" srcId="{4AA5200D-7B15-42DE-9422-B197E4970211}" destId="{E6077319-7C6E-4777-97B3-CA97D1DAD822}" srcOrd="0" destOrd="0" presId="urn:microsoft.com/office/officeart/2005/8/layout/hierarchy2"/>
-    <dgm:cxn modelId="{0B814A53-674E-45CA-98A0-A99F167A85FC}" type="presParOf" srcId="{31D18E03-2145-41C5-8A25-705D6BFA78D5}" destId="{160396F2-C918-469D-B3DD-4DBBB7563CF1}" srcOrd="1" destOrd="0" presId="urn:microsoft.com/office/officeart/2005/8/layout/hierarchy2"/>
-    <dgm:cxn modelId="{1FDDE1AB-1270-4697-873A-090F1F574907}" type="presParOf" srcId="{160396F2-C918-469D-B3DD-4DBBB7563CF1}" destId="{3B8868D9-9F8B-47F9-99EF-A48BC6B2FF26}" srcOrd="0" destOrd="0" presId="urn:microsoft.com/office/officeart/2005/8/layout/hierarchy2"/>
-    <dgm:cxn modelId="{FDA61578-44B8-4BF6-8686-EEA709E0EA92}" type="presParOf" srcId="{160396F2-C918-469D-B3DD-4DBBB7563CF1}" destId="{F1BA8509-48B6-44D9-B6F0-090B84E3C117}" srcOrd="1" destOrd="0" presId="urn:microsoft.com/office/officeart/2005/8/layout/hierarchy2"/>
-    <dgm:cxn modelId="{4AE4E3A6-FB5F-41B9-B863-3E409C5DAAF1}" type="presParOf" srcId="{31D18E03-2145-41C5-8A25-705D6BFA78D5}" destId="{81DF227C-317B-417C-B837-BF4939219178}" srcOrd="2" destOrd="0" presId="urn:microsoft.com/office/officeart/2005/8/layout/hierarchy2"/>
-    <dgm:cxn modelId="{D23EF6B7-524D-4779-99CD-44D270B5BDF0}" type="presParOf" srcId="{81DF227C-317B-417C-B837-BF4939219178}" destId="{C2015C7B-D32C-4CE2-BC7D-C9E321ED4B0D}" srcOrd="0" destOrd="0" presId="urn:microsoft.com/office/officeart/2005/8/layout/hierarchy2"/>
-    <dgm:cxn modelId="{14AF82A7-8807-43DB-AE1B-F22DB3E224D1}" type="presParOf" srcId="{31D18E03-2145-41C5-8A25-705D6BFA78D5}" destId="{1D2643D1-9721-4869-8B26-F7B57CCBA54C}" srcOrd="3" destOrd="0" presId="urn:microsoft.com/office/officeart/2005/8/layout/hierarchy2"/>
-    <dgm:cxn modelId="{24C42758-A0AE-4AF4-BCDB-CCD877A97F75}" type="presParOf" srcId="{1D2643D1-9721-4869-8B26-F7B57CCBA54C}" destId="{41370F12-1FA0-4579-8285-C15FA148591C}" srcOrd="0" destOrd="0" presId="urn:microsoft.com/office/officeart/2005/8/layout/hierarchy2"/>
-    <dgm:cxn modelId="{AFC84E5E-0C41-4F24-AE4B-5C65BC1CEA60}" type="presParOf" srcId="{1D2643D1-9721-4869-8B26-F7B57CCBA54C}" destId="{4012EABF-8046-4F68-B7F4-6930763191CD}" srcOrd="1" destOrd="0" presId="urn:microsoft.com/office/officeart/2005/8/layout/hierarchy2"/>
-    <dgm:cxn modelId="{ECE3DD70-E146-4A17-A022-E3EE5E6ACD21}" type="presParOf" srcId="{27EB1AA2-FA2B-4889-A21B-9179BBFF8ED6}" destId="{2864DC2A-13C0-4E4B-A7F3-F63F340FA450}" srcOrd="2" destOrd="0" presId="urn:microsoft.com/office/officeart/2005/8/layout/hierarchy2"/>
-    <dgm:cxn modelId="{77672BC1-7C86-491E-BBD6-11EB91A41C3A}" type="presParOf" srcId="{2864DC2A-13C0-4E4B-A7F3-F63F340FA450}" destId="{346F9867-B732-44D3-B591-4FC16781C35B}" srcOrd="0" destOrd="0" presId="urn:microsoft.com/office/officeart/2005/8/layout/hierarchy2"/>
-    <dgm:cxn modelId="{AAEC768F-0009-49E7-9AEF-E527D40F9342}" type="presParOf" srcId="{27EB1AA2-FA2B-4889-A21B-9179BBFF8ED6}" destId="{1CCA5EC4-0B2E-48DA-9177-936A8E95D339}" srcOrd="3" destOrd="0" presId="urn:microsoft.com/office/officeart/2005/8/layout/hierarchy2"/>
-    <dgm:cxn modelId="{0B145463-E3E2-467E-973D-3E7F0AC6E6DD}" type="presParOf" srcId="{1CCA5EC4-0B2E-48DA-9177-936A8E95D339}" destId="{B38E3594-CA56-4A29-BFDC-CA290103A3A6}" srcOrd="0" destOrd="0" presId="urn:microsoft.com/office/officeart/2005/8/layout/hierarchy2"/>
-    <dgm:cxn modelId="{12EBB561-4CFA-47F3-8E45-853C6867588A}" type="presParOf" srcId="{1CCA5EC4-0B2E-48DA-9177-936A8E95D339}" destId="{C5A0FD96-86B8-4A41-9D84-94EABE4C37F2}" srcOrd="1" destOrd="0" presId="urn:microsoft.com/office/officeart/2005/8/layout/hierarchy2"/>
-    <dgm:cxn modelId="{CEF02882-AE37-4214-A7AE-48C72C4D3056}" type="presParOf" srcId="{C5A0FD96-86B8-4A41-9D84-94EABE4C37F2}" destId="{2E830E8B-B241-4984-BFF5-BCC0806E238E}" srcOrd="0" destOrd="0" presId="urn:microsoft.com/office/officeart/2005/8/layout/hierarchy2"/>
-    <dgm:cxn modelId="{28E2F82C-829C-43EF-9D7C-A64D7E7A3FD9}" type="presParOf" srcId="{2E830E8B-B241-4984-BFF5-BCC0806E238E}" destId="{6C681D0A-EFBE-40D7-8FA9-0029C727D1F3}" srcOrd="0" destOrd="0" presId="urn:microsoft.com/office/officeart/2005/8/layout/hierarchy2"/>
-    <dgm:cxn modelId="{59826173-369A-43E7-9488-B18452AFF3BC}" type="presParOf" srcId="{C5A0FD96-86B8-4A41-9D84-94EABE4C37F2}" destId="{34D76B34-6EB6-4D02-986A-9A5B7465C171}" srcOrd="1" destOrd="0" presId="urn:microsoft.com/office/officeart/2005/8/layout/hierarchy2"/>
-    <dgm:cxn modelId="{6B6C0AFC-FE47-45B9-8A88-72F314D97F13}" type="presParOf" srcId="{34D76B34-6EB6-4D02-986A-9A5B7465C171}" destId="{EAE0073B-E695-4C6C-B978-B5E3B7024E20}" srcOrd="0" destOrd="0" presId="urn:microsoft.com/office/officeart/2005/8/layout/hierarchy2"/>
-    <dgm:cxn modelId="{CD44C59A-F48F-4FEA-AE77-F9FAF9853719}" type="presParOf" srcId="{34D76B34-6EB6-4D02-986A-9A5B7465C171}" destId="{15B5017A-F407-4601-B757-58B127DF9ECC}" srcOrd="1" destOrd="0" presId="urn:microsoft.com/office/officeart/2005/8/layout/hierarchy2"/>
-    <dgm:cxn modelId="{52575830-52E1-40F5-A969-F11602D61FF1}" type="presParOf" srcId="{82CA0987-2977-4072-97D6-791AD3CF7947}" destId="{D88348ED-527A-4837-8156-098C1F615BFB}" srcOrd="4" destOrd="0" presId="urn:microsoft.com/office/officeart/2005/8/layout/hierarchy2"/>
-    <dgm:cxn modelId="{41657D92-2F7B-47BD-A777-C53C8CB6ECCB}" type="presParOf" srcId="{D88348ED-527A-4837-8156-098C1F615BFB}" destId="{DD8AA6E0-BA21-42D8-8E4A-93AFF5B7CBEA}" srcOrd="0" destOrd="0" presId="urn:microsoft.com/office/officeart/2005/8/layout/hierarchy2"/>
-    <dgm:cxn modelId="{808AB32A-D3FA-4540-AF9C-12008805FB3A}" type="presParOf" srcId="{82CA0987-2977-4072-97D6-791AD3CF7947}" destId="{22795D5D-6477-408C-8785-133C6F81E485}" srcOrd="5" destOrd="0" presId="urn:microsoft.com/office/officeart/2005/8/layout/hierarchy2"/>
-    <dgm:cxn modelId="{158DC933-A8A4-4743-8D52-B1B1820FF5B1}" type="presParOf" srcId="{22795D5D-6477-408C-8785-133C6F81E485}" destId="{0C7AD588-E19E-4FA4-8679-76D852021E3D}" srcOrd="0" destOrd="0" presId="urn:microsoft.com/office/officeart/2005/8/layout/hierarchy2"/>
-    <dgm:cxn modelId="{9E3A1B85-29D8-4B95-84A9-73907EC28566}" type="presParOf" srcId="{22795D5D-6477-408C-8785-133C6F81E485}" destId="{931CE5FB-4819-4396-B9CF-E5B2AA7AF582}" srcOrd="1" destOrd="0" presId="urn:microsoft.com/office/officeart/2005/8/layout/hierarchy2"/>
-    <dgm:cxn modelId="{C8BED15E-1FCD-467E-95A1-5B94B0BB0AB8}" type="presParOf" srcId="{931CE5FB-4819-4396-B9CF-E5B2AA7AF582}" destId="{F9C387D6-3DB2-43EE-A8C5-C98DF7AA1264}" srcOrd="0" destOrd="0" presId="urn:microsoft.com/office/officeart/2005/8/layout/hierarchy2"/>
-    <dgm:cxn modelId="{59CFBDC5-9EEE-4710-93B4-23F6327332A8}" type="presParOf" srcId="{F9C387D6-3DB2-43EE-A8C5-C98DF7AA1264}" destId="{54AF12FD-3B65-46EE-9011-B900D4CBD75B}" srcOrd="0" destOrd="0" presId="urn:microsoft.com/office/officeart/2005/8/layout/hierarchy2"/>
-    <dgm:cxn modelId="{41044F7D-C008-401A-B7D4-D29DDFEC9C1E}" type="presParOf" srcId="{931CE5FB-4819-4396-B9CF-E5B2AA7AF582}" destId="{2860C44C-8CEC-49E4-84FD-6CAB9BFEB225}" srcOrd="1" destOrd="0" presId="urn:microsoft.com/office/officeart/2005/8/layout/hierarchy2"/>
-    <dgm:cxn modelId="{73E00E27-A2C1-42FB-9C1C-D4C88324D346}" type="presParOf" srcId="{2860C44C-8CEC-49E4-84FD-6CAB9BFEB225}" destId="{CC6B0A1C-BAB8-4AB7-9EF6-A7279AB3044F}" srcOrd="0" destOrd="0" presId="urn:microsoft.com/office/officeart/2005/8/layout/hierarchy2"/>
-    <dgm:cxn modelId="{BC6C6F22-847C-4647-97DE-2B0E0686C66A}" type="presParOf" srcId="{2860C44C-8CEC-49E4-84FD-6CAB9BFEB225}" destId="{58636A5C-0915-4FC5-916B-8EEEEF627EA0}" srcOrd="1" destOrd="0" presId="urn:microsoft.com/office/officeart/2005/8/layout/hierarchy2"/>
-    <dgm:cxn modelId="{C6E232A0-AC4A-45B3-BE5E-5E6F634962DA}" type="presParOf" srcId="{82CA0987-2977-4072-97D6-791AD3CF7947}" destId="{82063FD8-2DE8-42B1-AC01-6CDB0BC37358}" srcOrd="6" destOrd="0" presId="urn:microsoft.com/office/officeart/2005/8/layout/hierarchy2"/>
-    <dgm:cxn modelId="{5B31F1A4-95D9-4BA8-9702-6DC0D0177321}" type="presParOf" srcId="{82063FD8-2DE8-42B1-AC01-6CDB0BC37358}" destId="{12C2DC85-DDAF-4F57-9841-150A97500304}" srcOrd="0" destOrd="0" presId="urn:microsoft.com/office/officeart/2005/8/layout/hierarchy2"/>
-    <dgm:cxn modelId="{D69709FC-D893-4B9D-9515-24B8B36FFF04}" type="presParOf" srcId="{82CA0987-2977-4072-97D6-791AD3CF7947}" destId="{BB9F06D9-715A-43BB-BBE0-36022263CCCD}" srcOrd="7" destOrd="0" presId="urn:microsoft.com/office/officeart/2005/8/layout/hierarchy2"/>
-    <dgm:cxn modelId="{A0CD3A0C-2CEF-4DCB-A815-0C126A922008}" type="presParOf" srcId="{BB9F06D9-715A-43BB-BBE0-36022263CCCD}" destId="{26D8E710-F0D2-45EF-BDE9-84F12E45A85F}" srcOrd="0" destOrd="0" presId="urn:microsoft.com/office/officeart/2005/8/layout/hierarchy2"/>
-    <dgm:cxn modelId="{A5C8702F-7054-4323-9656-4376F804E5F1}" type="presParOf" srcId="{BB9F06D9-715A-43BB-BBE0-36022263CCCD}" destId="{49A1BD6B-7533-428F-A42D-5017EF29B777}" srcOrd="1" destOrd="0" presId="urn:microsoft.com/office/officeart/2005/8/layout/hierarchy2"/>
-    <dgm:cxn modelId="{05E4E37C-5725-43F9-9E91-8F06BB154344}" type="presParOf" srcId="{49A1BD6B-7533-428F-A42D-5017EF29B777}" destId="{D2E7D7FB-33DA-439B-A6FF-8B6265094B81}" srcOrd="0" destOrd="0" presId="urn:microsoft.com/office/officeart/2005/8/layout/hierarchy2"/>
-    <dgm:cxn modelId="{A5696329-CB8A-47BA-ABBA-7893D725CB2D}" type="presParOf" srcId="{D2E7D7FB-33DA-439B-A6FF-8B6265094B81}" destId="{935E24CC-008B-4BE9-B3EB-41EB22B15B73}" srcOrd="0" destOrd="0" presId="urn:microsoft.com/office/officeart/2005/8/layout/hierarchy2"/>
-    <dgm:cxn modelId="{1A361EA6-F827-4728-AE3F-50A6D9577D17}" type="presParOf" srcId="{49A1BD6B-7533-428F-A42D-5017EF29B777}" destId="{E62C7F9E-FD58-4448-9155-836036332B8E}" srcOrd="1" destOrd="0" presId="urn:microsoft.com/office/officeart/2005/8/layout/hierarchy2"/>
-    <dgm:cxn modelId="{206FA031-93DA-4E5E-9E5F-B1BBCD731E9F}" type="presParOf" srcId="{E62C7F9E-FD58-4448-9155-836036332B8E}" destId="{16B11AF4-04C8-4F95-B50D-C951D10CBCFB}" srcOrd="0" destOrd="0" presId="urn:microsoft.com/office/officeart/2005/8/layout/hierarchy2"/>
-    <dgm:cxn modelId="{124EC7FC-7ABD-48ED-865E-2FF76EEE2102}" type="presParOf" srcId="{E62C7F9E-FD58-4448-9155-836036332B8E}" destId="{A0AFD6A4-F26C-4F04-A84F-3C18E736E10C}" srcOrd="1" destOrd="0" presId="urn:microsoft.com/office/officeart/2005/8/layout/hierarchy2"/>
-    <dgm:cxn modelId="{5CBF053A-36BE-4F31-90D6-DED467FA8619}" type="presParOf" srcId="{A0AFD6A4-F26C-4F04-A84F-3C18E736E10C}" destId="{D8394A56-8A48-43C9-8876-8EA39F4B73ED}" srcOrd="0" destOrd="0" presId="urn:microsoft.com/office/officeart/2005/8/layout/hierarchy2"/>
-    <dgm:cxn modelId="{5F03F44B-2E2C-4A41-8062-6D57BCC1EF2A}" type="presParOf" srcId="{D8394A56-8A48-43C9-8876-8EA39F4B73ED}" destId="{13024C18-820A-4B62-BAEA-89D27D0765CD}" srcOrd="0" destOrd="0" presId="urn:microsoft.com/office/officeart/2005/8/layout/hierarchy2"/>
-    <dgm:cxn modelId="{46C8E05F-CAA9-4D0E-B5B1-85562AFAA165}" type="presParOf" srcId="{A0AFD6A4-F26C-4F04-A84F-3C18E736E10C}" destId="{1C82C597-4470-40A1-9D25-FAF2BF07E192}" srcOrd="1" destOrd="0" presId="urn:microsoft.com/office/officeart/2005/8/layout/hierarchy2"/>
-    <dgm:cxn modelId="{74D82378-AE06-4E00-B429-A7D68B390E7B}" type="presParOf" srcId="{1C82C597-4470-40A1-9D25-FAF2BF07E192}" destId="{F7DF3503-2E14-4B1A-9CBB-7E9883AC3E4A}" srcOrd="0" destOrd="0" presId="urn:microsoft.com/office/officeart/2005/8/layout/hierarchy2"/>
-    <dgm:cxn modelId="{AF357D60-2825-4ABB-B95E-555CAB4F0B11}" type="presParOf" srcId="{1C82C597-4470-40A1-9D25-FAF2BF07E192}" destId="{10260D0F-7A8A-453A-A0A9-7AB1CDBEDD4D}" srcOrd="1" destOrd="0" presId="urn:microsoft.com/office/officeart/2005/8/layout/hierarchy2"/>
-    <dgm:cxn modelId="{867DB099-C6EA-43BD-BFFB-8D3C28E13F3C}" type="presParOf" srcId="{A0AFD6A4-F26C-4F04-A84F-3C18E736E10C}" destId="{7D05C43C-DFC0-4A88-8A56-94706F21A1FA}" srcOrd="2" destOrd="0" presId="urn:microsoft.com/office/officeart/2005/8/layout/hierarchy2"/>
-    <dgm:cxn modelId="{377F8572-03AB-4AA9-8941-C4FB26BD2561}" type="presParOf" srcId="{7D05C43C-DFC0-4A88-8A56-94706F21A1FA}" destId="{33F3F195-0D69-437A-AA03-20F248E1E632}" srcOrd="0" destOrd="0" presId="urn:microsoft.com/office/officeart/2005/8/layout/hierarchy2"/>
-    <dgm:cxn modelId="{8BEFD386-D523-4860-9BF8-878AADC67536}" type="presParOf" srcId="{A0AFD6A4-F26C-4F04-A84F-3C18E736E10C}" destId="{A821B035-8A9C-46FB-9E73-44314A1115AD}" srcOrd="3" destOrd="0" presId="urn:microsoft.com/office/officeart/2005/8/layout/hierarchy2"/>
-    <dgm:cxn modelId="{4D831747-7546-4CFC-8C0F-5B19527E1757}" type="presParOf" srcId="{A821B035-8A9C-46FB-9E73-44314A1115AD}" destId="{9ECD2900-0A9A-47D1-A756-67C34D750CCF}" srcOrd="0" destOrd="0" presId="urn:microsoft.com/office/officeart/2005/8/layout/hierarchy2"/>
-    <dgm:cxn modelId="{7849CE39-BE5F-491D-9FE4-4BF640FDAA84}" type="presParOf" srcId="{A821B035-8A9C-46FB-9E73-44314A1115AD}" destId="{3A25304D-E5C6-49B5-A259-2A0ABD45E35C}" srcOrd="1" destOrd="0" presId="urn:microsoft.com/office/officeart/2005/8/layout/hierarchy2"/>
-    <dgm:cxn modelId="{5B954C09-B37D-4158-A157-6E9F6AA2E791}" type="presParOf" srcId="{49A1BD6B-7533-428F-A42D-5017EF29B777}" destId="{265BA9A4-8B4E-4711-88C7-AB227C949A94}" srcOrd="2" destOrd="0" presId="urn:microsoft.com/office/officeart/2005/8/layout/hierarchy2"/>
-    <dgm:cxn modelId="{41645D46-C206-4B7A-9CBC-B563B26DF1BD}" type="presParOf" srcId="{265BA9A4-8B4E-4711-88C7-AB227C949A94}" destId="{F9091B10-7237-43E5-93A5-0A860387BD22}" srcOrd="0" destOrd="0" presId="urn:microsoft.com/office/officeart/2005/8/layout/hierarchy2"/>
-    <dgm:cxn modelId="{B7714280-1E96-4902-8ABC-E19B77360DDF}" type="presParOf" srcId="{49A1BD6B-7533-428F-A42D-5017EF29B777}" destId="{F87A97B9-BE22-4B2E-9810-7E6351D74F66}" srcOrd="3" destOrd="0" presId="urn:microsoft.com/office/officeart/2005/8/layout/hierarchy2"/>
-    <dgm:cxn modelId="{6644F389-2E54-43CF-8710-8BA78B47F729}" type="presParOf" srcId="{F87A97B9-BE22-4B2E-9810-7E6351D74F66}" destId="{240ABD63-9087-4546-89CF-88541F4CEF52}" srcOrd="0" destOrd="0" presId="urn:microsoft.com/office/officeart/2005/8/layout/hierarchy2"/>
-    <dgm:cxn modelId="{F8910B4E-3297-4B54-8A65-69F62333026F}" type="presParOf" srcId="{F87A97B9-BE22-4B2E-9810-7E6351D74F66}" destId="{5F8A3D0B-8C88-4314-90A2-53E524CB732B}" srcOrd="1" destOrd="0" presId="urn:microsoft.com/office/officeart/2005/8/layout/hierarchy2"/>
-    <dgm:cxn modelId="{6C531B95-8070-43CA-8F43-FA8ADCAC81E4}" type="presParOf" srcId="{5F8A3D0B-8C88-4314-90A2-53E524CB732B}" destId="{BF0567E6-6DA9-48ED-9A37-47285840FDF7}" srcOrd="0" destOrd="0" presId="urn:microsoft.com/office/officeart/2005/8/layout/hierarchy2"/>
-    <dgm:cxn modelId="{620E977F-AECE-4F6D-B545-9E96E56179FF}" type="presParOf" srcId="{BF0567E6-6DA9-48ED-9A37-47285840FDF7}" destId="{30099040-2BEC-46EB-AE9D-6A3BEF8052F4}" srcOrd="0" destOrd="0" presId="urn:microsoft.com/office/officeart/2005/8/layout/hierarchy2"/>
-    <dgm:cxn modelId="{0DA46D52-D70E-4114-B4BE-30BB945E5B04}" type="presParOf" srcId="{5F8A3D0B-8C88-4314-90A2-53E524CB732B}" destId="{8B68CDD0-4452-4C80-9E5E-9AEC50B081C8}" srcOrd="1" destOrd="0" presId="urn:microsoft.com/office/officeart/2005/8/layout/hierarchy2"/>
-    <dgm:cxn modelId="{1EDFA947-C88D-4DCF-A7DF-CE380025F407}" type="presParOf" srcId="{8B68CDD0-4452-4C80-9E5E-9AEC50B081C8}" destId="{E7F03264-C14C-446F-BCBE-D61750AF3A77}" srcOrd="0" destOrd="0" presId="urn:microsoft.com/office/officeart/2005/8/layout/hierarchy2"/>
-    <dgm:cxn modelId="{15855313-10FF-41A8-8515-A2F6EAF9C63A}" type="presParOf" srcId="{8B68CDD0-4452-4C80-9E5E-9AEC50B081C8}" destId="{F12AF1B5-E90E-4DED-AEC6-0A3EB3D78347}" srcOrd="1" destOrd="0" presId="urn:microsoft.com/office/officeart/2005/8/layout/hierarchy2"/>
-    <dgm:cxn modelId="{192BDD84-F99A-425A-ADDB-5ACF00216611}" type="presParOf" srcId="{F12AF1B5-E90E-4DED-AEC6-0A3EB3D78347}" destId="{21F216FC-1A29-4DA3-BE45-EBAAD540EDFF}" srcOrd="0" destOrd="0" presId="urn:microsoft.com/office/officeart/2005/8/layout/hierarchy2"/>
-    <dgm:cxn modelId="{25161C0E-E1D8-4559-BF67-7F268586D27E}" type="presParOf" srcId="{21F216FC-1A29-4DA3-BE45-EBAAD540EDFF}" destId="{C517C033-B09A-4E21-8604-8C0CA07E9762}" srcOrd="0" destOrd="0" presId="urn:microsoft.com/office/officeart/2005/8/layout/hierarchy2"/>
-    <dgm:cxn modelId="{BA838AA3-BCA5-4EAC-9573-386BF6B0DCBD}" type="presParOf" srcId="{F12AF1B5-E90E-4DED-AEC6-0A3EB3D78347}" destId="{268FC15B-6ECF-42F9-BB46-0EE2EF0C523A}" srcOrd="1" destOrd="0" presId="urn:microsoft.com/office/officeart/2005/8/layout/hierarchy2"/>
-    <dgm:cxn modelId="{DF06985F-258E-4060-BF52-CFF9390ABA24}" type="presParOf" srcId="{268FC15B-6ECF-42F9-BB46-0EE2EF0C523A}" destId="{238A04B6-8EF5-45CF-9164-325F1FDB3A44}" srcOrd="0" destOrd="0" presId="urn:microsoft.com/office/officeart/2005/8/layout/hierarchy2"/>
-    <dgm:cxn modelId="{D5DB9492-6DDB-40B6-A63A-695736D51D0F}" type="presParOf" srcId="{268FC15B-6ECF-42F9-BB46-0EE2EF0C523A}" destId="{5524673C-3A9E-4814-9EC7-C5ACCA641D22}" srcOrd="1" destOrd="0" presId="urn:microsoft.com/office/officeart/2005/8/layout/hierarchy2"/>
-    <dgm:cxn modelId="{E9B21795-C028-4C7E-849C-4BEB11A292D6}" type="presParOf" srcId="{F12AF1B5-E90E-4DED-AEC6-0A3EB3D78347}" destId="{CB159F70-ABE8-4C17-9F22-0AB61C102E64}" srcOrd="2" destOrd="0" presId="urn:microsoft.com/office/officeart/2005/8/layout/hierarchy2"/>
-    <dgm:cxn modelId="{16AF9F44-140B-4BD5-8EFB-4DEFFB4B9668}" type="presParOf" srcId="{CB159F70-ABE8-4C17-9F22-0AB61C102E64}" destId="{65154119-D258-4A25-9837-29E60567675A}" srcOrd="0" destOrd="0" presId="urn:microsoft.com/office/officeart/2005/8/layout/hierarchy2"/>
-    <dgm:cxn modelId="{54B138BE-83C4-445F-A63F-BD0C8F5FA4A0}" type="presParOf" srcId="{F12AF1B5-E90E-4DED-AEC6-0A3EB3D78347}" destId="{66342CAE-E952-4D5C-AF0F-D8E08F34C7B7}" srcOrd="3" destOrd="0" presId="urn:microsoft.com/office/officeart/2005/8/layout/hierarchy2"/>
-    <dgm:cxn modelId="{C2EAF3E3-E501-4651-A643-A9A28B4D82E8}" type="presParOf" srcId="{66342CAE-E952-4D5C-AF0F-D8E08F34C7B7}" destId="{CF2F8359-8E2C-400E-A50D-384EDB3CA8A3}" srcOrd="0" destOrd="0" presId="urn:microsoft.com/office/officeart/2005/8/layout/hierarchy2"/>
-    <dgm:cxn modelId="{128A3176-36F1-4CC0-870E-E5D49AF5893F}" type="presParOf" srcId="{66342CAE-E952-4D5C-AF0F-D8E08F34C7B7}" destId="{9C17A70B-9804-4C9E-9B21-B9608840F4F7}" srcOrd="1" destOrd="0" presId="urn:microsoft.com/office/officeart/2005/8/layout/hierarchy2"/>
-    <dgm:cxn modelId="{C0C475C2-BC64-4046-BCC6-4169FABAC8B5}" type="presParOf" srcId="{5F8A3D0B-8C88-4314-90A2-53E524CB732B}" destId="{4A7F0945-CD52-46CF-9330-64955ED272D3}" srcOrd="2" destOrd="0" presId="urn:microsoft.com/office/officeart/2005/8/layout/hierarchy2"/>
-    <dgm:cxn modelId="{52A390B5-5021-475C-8FCB-C99A7406DE0F}" type="presParOf" srcId="{4A7F0945-CD52-46CF-9330-64955ED272D3}" destId="{9C019F64-9F54-4E42-B09D-B632A438C519}" srcOrd="0" destOrd="0" presId="urn:microsoft.com/office/officeart/2005/8/layout/hierarchy2"/>
-    <dgm:cxn modelId="{706239FC-8057-4605-9A5A-BBFD63BD3314}" type="presParOf" srcId="{5F8A3D0B-8C88-4314-90A2-53E524CB732B}" destId="{E73807F3-7FD6-464E-90ED-2C6F07685807}" srcOrd="3" destOrd="0" presId="urn:microsoft.com/office/officeart/2005/8/layout/hierarchy2"/>
-    <dgm:cxn modelId="{9F167CF1-7E32-4C57-8F3C-5311A8099EB9}" type="presParOf" srcId="{E73807F3-7FD6-464E-90ED-2C6F07685807}" destId="{E36CEAF0-998B-4A4B-BA8D-EFF57F7AB8FA}" srcOrd="0" destOrd="0" presId="urn:microsoft.com/office/officeart/2005/8/layout/hierarchy2"/>
-    <dgm:cxn modelId="{C09C2E66-74FF-4558-875D-E31821A91296}" type="presParOf" srcId="{E73807F3-7FD6-464E-90ED-2C6F07685807}" destId="{E4D82B99-DF89-49E4-912C-E0AA27367A01}" srcOrd="1" destOrd="0" presId="urn:microsoft.com/office/officeart/2005/8/layout/hierarchy2"/>
-    <dgm:cxn modelId="{C4F5D99B-06DE-41AF-AB56-6B71055BF8E6}" type="presParOf" srcId="{E4D82B99-DF89-49E4-912C-E0AA27367A01}" destId="{605ED397-3BB2-4B24-BE01-C5E7F35EB3C0}" srcOrd="0" destOrd="0" presId="urn:microsoft.com/office/officeart/2005/8/layout/hierarchy2"/>
-    <dgm:cxn modelId="{CE898E9E-B9FD-423E-8950-5DE6BE40393F}" type="presParOf" srcId="{605ED397-3BB2-4B24-BE01-C5E7F35EB3C0}" destId="{02A1F396-0D8F-41FA-A270-0769376E77F0}" srcOrd="0" destOrd="0" presId="urn:microsoft.com/office/officeart/2005/8/layout/hierarchy2"/>
-    <dgm:cxn modelId="{7693478B-E936-45F8-9A8E-2502D488E48C}" type="presParOf" srcId="{E4D82B99-DF89-49E4-912C-E0AA27367A01}" destId="{B6BC3AFD-E3ED-4071-898F-ECED1E5B706D}" srcOrd="1" destOrd="0" presId="urn:microsoft.com/office/officeart/2005/8/layout/hierarchy2"/>
-    <dgm:cxn modelId="{0A914466-2FF9-455C-8040-396D88A0ED5A}" type="presParOf" srcId="{B6BC3AFD-E3ED-4071-898F-ECED1E5B706D}" destId="{FC31CFF5-CDC9-4FC6-A745-A19F38E995B7}" srcOrd="0" destOrd="0" presId="urn:microsoft.com/office/officeart/2005/8/layout/hierarchy2"/>
-    <dgm:cxn modelId="{317604F9-22DC-46DA-8030-E46A3A9FF73A}" type="presParOf" srcId="{B6BC3AFD-E3ED-4071-898F-ECED1E5B706D}" destId="{53557962-1B04-4913-A8C3-69C6BD7A315C}" srcOrd="1" destOrd="0" presId="urn:microsoft.com/office/officeart/2005/8/layout/hierarchy2"/>
+    <dgm:cxn modelId="{0C7D9054-924C-482B-B908-FA1BECE2B316}" type="presOf" srcId="{811F41F9-23AE-4F3E-9695-05EB30B47BB2}" destId="{33F3F195-0D69-437A-AA03-20F248E1E632}" srcOrd="1" destOrd="0" presId="urn:microsoft.com/office/officeart/2005/8/layout/hierarchy2"/>
+    <dgm:cxn modelId="{22DB929A-76C7-4175-A15B-EE0834D6A78D}" type="presOf" srcId="{167FAECA-7F86-4699-8440-417F2D217544}" destId="{EAE0073B-E695-4C6C-B978-B5E3B7024E20}" srcOrd="0" destOrd="0" presId="urn:microsoft.com/office/officeart/2005/8/layout/hierarchy2"/>
+    <dgm:cxn modelId="{B0DD765E-04C7-4B32-AB72-F4DA9CF9D844}" type="presOf" srcId="{811F41F9-23AE-4F3E-9695-05EB30B47BB2}" destId="{7D05C43C-DFC0-4A88-8A56-94706F21A1FA}" srcOrd="0" destOrd="0" presId="urn:microsoft.com/office/officeart/2005/8/layout/hierarchy2"/>
+    <dgm:cxn modelId="{37E81653-EBD6-4E1C-9312-40D6851354F8}" type="presOf" srcId="{33C05A44-A2B6-4CDD-B983-9E8D17B54B1B}" destId="{B38E3594-CA56-4A29-BFDC-CA290103A3A6}" srcOrd="0" destOrd="0" presId="urn:microsoft.com/office/officeart/2005/8/layout/hierarchy2"/>
+    <dgm:cxn modelId="{D693ED5B-C5C3-4EE7-830E-4E8B4D81ED5B}" type="presOf" srcId="{8242B283-4BE2-4E85-BFEE-0EA44472760E}" destId="{CB159F70-ABE8-4C17-9F22-0AB61C102E64}" srcOrd="0" destOrd="0" presId="urn:microsoft.com/office/officeart/2005/8/layout/hierarchy2"/>
+    <dgm:cxn modelId="{D81BFB0A-6FB4-4AF3-84F9-94C8E571F8C9}" type="presOf" srcId="{DC7403F1-0571-424F-8BE8-3CC1536FDE8C}" destId="{BF0567E6-6DA9-48ED-9A37-47285840FDF7}" srcOrd="0" destOrd="0" presId="urn:microsoft.com/office/officeart/2005/8/layout/hierarchy2"/>
+    <dgm:cxn modelId="{8B1640C7-4F9B-437B-B25B-482FF324AF12}" type="presOf" srcId="{9ADEECC3-7F9F-46A7-B5DA-4F3694F77112}" destId="{797FBD49-A139-409C-80D6-2992C6762477}" srcOrd="0" destOrd="0" presId="urn:microsoft.com/office/officeart/2005/8/layout/hierarchy2"/>
+    <dgm:cxn modelId="{5B4A0343-8428-46D8-9462-BB02859BCD93}" type="presOf" srcId="{2ABC8B2A-1AE0-4445-BB0F-A32B638FE792}" destId="{FC31CFF5-CDC9-4FC6-A745-A19F38E995B7}" srcOrd="0" destOrd="0" presId="urn:microsoft.com/office/officeart/2005/8/layout/hierarchy2"/>
+    <dgm:cxn modelId="{6B9BDF3C-C256-43F3-9893-5D8DBD98BDBC}" type="presParOf" srcId="{CC5F2D0D-E1E5-4C49-8DF7-2A61C5DA8A1D}" destId="{4836E9C7-1D00-438F-B3B2-7F9CB5072224}" srcOrd="0" destOrd="0" presId="urn:microsoft.com/office/officeart/2005/8/layout/hierarchy2"/>
+    <dgm:cxn modelId="{993EC9D0-C38C-45DD-82D8-E65108488F72}" type="presParOf" srcId="{4836E9C7-1D00-438F-B3B2-7F9CB5072224}" destId="{D5ACFD89-23A4-4CF0-A4C3-F21EF07981F7}" srcOrd="0" destOrd="0" presId="urn:microsoft.com/office/officeart/2005/8/layout/hierarchy2"/>
+    <dgm:cxn modelId="{C24712F9-48DE-45DC-A92E-43A40FA6BD8A}" type="presParOf" srcId="{4836E9C7-1D00-438F-B3B2-7F9CB5072224}" destId="{82CA0987-2977-4072-97D6-791AD3CF7947}" srcOrd="1" destOrd="0" presId="urn:microsoft.com/office/officeart/2005/8/layout/hierarchy2"/>
+    <dgm:cxn modelId="{B5A67625-8140-434B-A327-91E1AF958489}" type="presParOf" srcId="{82CA0987-2977-4072-97D6-791AD3CF7947}" destId="{FD7A0172-CB25-4911-B3EF-667A39E7DCE7}" srcOrd="0" destOrd="0" presId="urn:microsoft.com/office/officeart/2005/8/layout/hierarchy2"/>
+    <dgm:cxn modelId="{902D5330-2976-456F-A5E8-73A9FB07973A}" type="presParOf" srcId="{FD7A0172-CB25-4911-B3EF-667A39E7DCE7}" destId="{C971E15B-3AB3-4DCE-BC91-B1D0C67824A6}" srcOrd="0" destOrd="0" presId="urn:microsoft.com/office/officeart/2005/8/layout/hierarchy2"/>
+    <dgm:cxn modelId="{CA63460D-6053-4EC8-B83F-8DEE506E8373}" type="presParOf" srcId="{82CA0987-2977-4072-97D6-791AD3CF7947}" destId="{534A082A-40AD-4635-8AAB-1F71AB8888EE}" srcOrd="1" destOrd="0" presId="urn:microsoft.com/office/officeart/2005/8/layout/hierarchy2"/>
+    <dgm:cxn modelId="{372996AE-AA92-4A6E-85AD-AAAE55EA21FE}" type="presParOf" srcId="{534A082A-40AD-4635-8AAB-1F71AB8888EE}" destId="{6D38B18B-70EC-4AF7-A6FF-B5C7FE8D4DA4}" srcOrd="0" destOrd="0" presId="urn:microsoft.com/office/officeart/2005/8/layout/hierarchy2"/>
+    <dgm:cxn modelId="{817458E9-78E9-4909-B9C6-CAABF160C677}" type="presParOf" srcId="{534A082A-40AD-4635-8AAB-1F71AB8888EE}" destId="{4B946D61-20E5-4755-A44A-B57CD5218A5D}" srcOrd="1" destOrd="0" presId="urn:microsoft.com/office/officeart/2005/8/layout/hierarchy2"/>
+    <dgm:cxn modelId="{EAE35F45-E4FD-4964-A94E-FF572BADACBD}" type="presParOf" srcId="{4B946D61-20E5-4755-A44A-B57CD5218A5D}" destId="{68438195-FD75-4EAF-817E-3D241C458B9B}" srcOrd="0" destOrd="0" presId="urn:microsoft.com/office/officeart/2005/8/layout/hierarchy2"/>
+    <dgm:cxn modelId="{361B850D-57B0-443B-88E5-D611C5AB316F}" type="presParOf" srcId="{68438195-FD75-4EAF-817E-3D241C458B9B}" destId="{E6950A32-D71C-4EA5-88AE-3B3F0287DC19}" srcOrd="0" destOrd="0" presId="urn:microsoft.com/office/officeart/2005/8/layout/hierarchy2"/>
+    <dgm:cxn modelId="{41C732E6-3E17-44A5-A9C8-D373ED9CF589}" type="presParOf" srcId="{4B946D61-20E5-4755-A44A-B57CD5218A5D}" destId="{52422672-3E70-4BC8-BC5D-54AE606EFF81}" srcOrd="1" destOrd="0" presId="urn:microsoft.com/office/officeart/2005/8/layout/hierarchy2"/>
+    <dgm:cxn modelId="{BC225A0C-377F-4680-A255-8421143845A4}" type="presParOf" srcId="{52422672-3E70-4BC8-BC5D-54AE606EFF81}" destId="{EDD898AC-163C-4B2A-929B-A80367C5CB73}" srcOrd="0" destOrd="0" presId="urn:microsoft.com/office/officeart/2005/8/layout/hierarchy2"/>
+    <dgm:cxn modelId="{34976412-E99B-4B65-A026-BD6E797B3BD0}" type="presParOf" srcId="{52422672-3E70-4BC8-BC5D-54AE606EFF81}" destId="{0FA6616D-6EA1-4836-AD86-6275C3D51DD1}" srcOrd="1" destOrd="0" presId="urn:microsoft.com/office/officeart/2005/8/layout/hierarchy2"/>
+    <dgm:cxn modelId="{1BFE0F25-D8C0-4A6C-82A8-DC158DD107DD}" type="presParOf" srcId="{4B946D61-20E5-4755-A44A-B57CD5218A5D}" destId="{2CBD0876-E8DB-432A-A0C4-D664553F2B67}" srcOrd="2" destOrd="0" presId="urn:microsoft.com/office/officeart/2005/8/layout/hierarchy2"/>
+    <dgm:cxn modelId="{CA2C4573-663D-4972-9782-18BD533F254C}" type="presParOf" srcId="{2CBD0876-E8DB-432A-A0C4-D664553F2B67}" destId="{B5C8146A-0574-4C94-8DE4-9D4C27829023}" srcOrd="0" destOrd="0" presId="urn:microsoft.com/office/officeart/2005/8/layout/hierarchy2"/>
+    <dgm:cxn modelId="{6FC3E2B5-3068-4C0C-BB0A-E75584A5DB45}" type="presParOf" srcId="{4B946D61-20E5-4755-A44A-B57CD5218A5D}" destId="{33B1E37E-E51F-4756-A36C-5CE66904AB53}" srcOrd="3" destOrd="0" presId="urn:microsoft.com/office/officeart/2005/8/layout/hierarchy2"/>
+    <dgm:cxn modelId="{01A99DD6-C7A2-4786-BCE1-0DE6B673EB1F}" type="presParOf" srcId="{33B1E37E-E51F-4756-A36C-5CE66904AB53}" destId="{5A4405BA-2082-47F6-9FF1-48042B30A932}" srcOrd="0" destOrd="0" presId="urn:microsoft.com/office/officeart/2005/8/layout/hierarchy2"/>
+    <dgm:cxn modelId="{8B98F29B-C399-47D9-B5B2-5B476F7D82FE}" type="presParOf" srcId="{33B1E37E-E51F-4756-A36C-5CE66904AB53}" destId="{1E3C933A-509A-4793-BE5F-AFBAE693028B}" srcOrd="1" destOrd="0" presId="urn:microsoft.com/office/officeart/2005/8/layout/hierarchy2"/>
+    <dgm:cxn modelId="{1D27CABC-8F4C-49B3-A4DF-8C014BC474F8}" type="presParOf" srcId="{82CA0987-2977-4072-97D6-791AD3CF7947}" destId="{1FB9E06D-EF2B-4048-9039-AD508A01931D}" srcOrd="2" destOrd="0" presId="urn:microsoft.com/office/officeart/2005/8/layout/hierarchy2"/>
+    <dgm:cxn modelId="{9E6950B7-53D4-41D5-A178-95D4D4C724E2}" type="presParOf" srcId="{1FB9E06D-EF2B-4048-9039-AD508A01931D}" destId="{3284F059-BB42-4147-B03D-CCCC684A12A7}" srcOrd="0" destOrd="0" presId="urn:microsoft.com/office/officeart/2005/8/layout/hierarchy2"/>
+    <dgm:cxn modelId="{26BBE451-FAF9-4AE4-8FB4-934557645B78}" type="presParOf" srcId="{82CA0987-2977-4072-97D6-791AD3CF7947}" destId="{C51D7C66-CE84-4886-83BA-4C6DA9A40BDC}" srcOrd="3" destOrd="0" presId="urn:microsoft.com/office/officeart/2005/8/layout/hierarchy2"/>
+    <dgm:cxn modelId="{5A13EB73-C7DE-48B0-A700-982F8A741D70}" type="presParOf" srcId="{C51D7C66-CE84-4886-83BA-4C6DA9A40BDC}" destId="{54743B2E-2B49-4B9C-BCFE-89B4A223022D}" srcOrd="0" destOrd="0" presId="urn:microsoft.com/office/officeart/2005/8/layout/hierarchy2"/>
+    <dgm:cxn modelId="{BB99F1A6-E756-493C-98C4-C4B6277DFAFA}" type="presParOf" srcId="{C51D7C66-CE84-4886-83BA-4C6DA9A40BDC}" destId="{27EB1AA2-FA2B-4889-A21B-9179BBFF8ED6}" srcOrd="1" destOrd="0" presId="urn:microsoft.com/office/officeart/2005/8/layout/hierarchy2"/>
+    <dgm:cxn modelId="{97CCE2BC-F838-4427-9517-9AABEEBCA27A}" type="presParOf" srcId="{27EB1AA2-FA2B-4889-A21B-9179BBFF8ED6}" destId="{1889DF31-E9C1-45A1-88BE-8B18172A263A}" srcOrd="0" destOrd="0" presId="urn:microsoft.com/office/officeart/2005/8/layout/hierarchy2"/>
+    <dgm:cxn modelId="{D2E40EB2-484A-4B2B-9F77-DFAD457834E6}" type="presParOf" srcId="{1889DF31-E9C1-45A1-88BE-8B18172A263A}" destId="{6693197B-78B7-47EE-9FE1-10471704F946}" srcOrd="0" destOrd="0" presId="urn:microsoft.com/office/officeart/2005/8/layout/hierarchy2"/>
+    <dgm:cxn modelId="{3867ECFC-BA61-4E03-A2C3-FCCB9C664175}" type="presParOf" srcId="{27EB1AA2-FA2B-4889-A21B-9179BBFF8ED6}" destId="{3BAB4446-30E3-4CE2-B996-8CCB97B38883}" srcOrd="1" destOrd="0" presId="urn:microsoft.com/office/officeart/2005/8/layout/hierarchy2"/>
+    <dgm:cxn modelId="{EC49B429-7802-4252-8276-C83BC574FDBD}" type="presParOf" srcId="{3BAB4446-30E3-4CE2-B996-8CCB97B38883}" destId="{797FBD49-A139-409C-80D6-2992C6762477}" srcOrd="0" destOrd="0" presId="urn:microsoft.com/office/officeart/2005/8/layout/hierarchy2"/>
+    <dgm:cxn modelId="{EF9DC7C9-FA7B-4FB6-B94D-B83EEFCAAA4A}" type="presParOf" srcId="{3BAB4446-30E3-4CE2-B996-8CCB97B38883}" destId="{31D18E03-2145-41C5-8A25-705D6BFA78D5}" srcOrd="1" destOrd="0" presId="urn:microsoft.com/office/officeart/2005/8/layout/hierarchy2"/>
+    <dgm:cxn modelId="{FC7D5040-A548-4BA9-B3FD-95E8219325CE}" type="presParOf" srcId="{31D18E03-2145-41C5-8A25-705D6BFA78D5}" destId="{4AA5200D-7B15-42DE-9422-B197E4970211}" srcOrd="0" destOrd="0" presId="urn:microsoft.com/office/officeart/2005/8/layout/hierarchy2"/>
+    <dgm:cxn modelId="{6DE19662-7752-4B0B-BA7C-9111C10BA204}" type="presParOf" srcId="{4AA5200D-7B15-42DE-9422-B197E4970211}" destId="{E6077319-7C6E-4777-97B3-CA97D1DAD822}" srcOrd="0" destOrd="0" presId="urn:microsoft.com/office/officeart/2005/8/layout/hierarchy2"/>
+    <dgm:cxn modelId="{F500BE52-8B51-4ECD-95E5-565F459F3051}" type="presParOf" srcId="{31D18E03-2145-41C5-8A25-705D6BFA78D5}" destId="{160396F2-C918-469D-B3DD-4DBBB7563CF1}" srcOrd="1" destOrd="0" presId="urn:microsoft.com/office/officeart/2005/8/layout/hierarchy2"/>
+    <dgm:cxn modelId="{9791AD4B-54DE-470A-B142-BE10C1A36D28}" type="presParOf" srcId="{160396F2-C918-469D-B3DD-4DBBB7563CF1}" destId="{3B8868D9-9F8B-47F9-99EF-A48BC6B2FF26}" srcOrd="0" destOrd="0" presId="urn:microsoft.com/office/officeart/2005/8/layout/hierarchy2"/>
+    <dgm:cxn modelId="{72A63C6D-8D4A-4D5E-B27E-A4BAC1465618}" type="presParOf" srcId="{160396F2-C918-469D-B3DD-4DBBB7563CF1}" destId="{F1BA8509-48B6-44D9-B6F0-090B84E3C117}" srcOrd="1" destOrd="0" presId="urn:microsoft.com/office/officeart/2005/8/layout/hierarchy2"/>
+    <dgm:cxn modelId="{524B5DF1-DF9A-43DC-86D0-9EB7FC91D6DF}" type="presParOf" srcId="{31D18E03-2145-41C5-8A25-705D6BFA78D5}" destId="{81DF227C-317B-417C-B837-BF4939219178}" srcOrd="2" destOrd="0" presId="urn:microsoft.com/office/officeart/2005/8/layout/hierarchy2"/>
+    <dgm:cxn modelId="{B8D26EA6-C642-49ED-A572-1F45B9C1D0EF}" type="presParOf" srcId="{81DF227C-317B-417C-B837-BF4939219178}" destId="{C2015C7B-D32C-4CE2-BC7D-C9E321ED4B0D}" srcOrd="0" destOrd="0" presId="urn:microsoft.com/office/officeart/2005/8/layout/hierarchy2"/>
+    <dgm:cxn modelId="{D985AEBE-9D26-42D3-8950-5977A79093F9}" type="presParOf" srcId="{31D18E03-2145-41C5-8A25-705D6BFA78D5}" destId="{1D2643D1-9721-4869-8B26-F7B57CCBA54C}" srcOrd="3" destOrd="0" presId="urn:microsoft.com/office/officeart/2005/8/layout/hierarchy2"/>
+    <dgm:cxn modelId="{6DA46B3E-6448-4E6E-9410-8946080B553C}" type="presParOf" srcId="{1D2643D1-9721-4869-8B26-F7B57CCBA54C}" destId="{41370F12-1FA0-4579-8285-C15FA148591C}" srcOrd="0" destOrd="0" presId="urn:microsoft.com/office/officeart/2005/8/layout/hierarchy2"/>
+    <dgm:cxn modelId="{0BBEA3E1-78B9-42AB-BC29-F65BBD82AE8C}" type="presParOf" srcId="{1D2643D1-9721-4869-8B26-F7B57CCBA54C}" destId="{4012EABF-8046-4F68-B7F4-6930763191CD}" srcOrd="1" destOrd="0" presId="urn:microsoft.com/office/officeart/2005/8/layout/hierarchy2"/>
+    <dgm:cxn modelId="{B08877CB-09EC-4ED6-995D-6B04D2A41DDC}" type="presParOf" srcId="{27EB1AA2-FA2B-4889-A21B-9179BBFF8ED6}" destId="{2864DC2A-13C0-4E4B-A7F3-F63F340FA450}" srcOrd="2" destOrd="0" presId="urn:microsoft.com/office/officeart/2005/8/layout/hierarchy2"/>
+    <dgm:cxn modelId="{188056C8-4518-4BB1-A482-4D0E3E98456F}" type="presParOf" srcId="{2864DC2A-13C0-4E4B-A7F3-F63F340FA450}" destId="{346F9867-B732-44D3-B591-4FC16781C35B}" srcOrd="0" destOrd="0" presId="urn:microsoft.com/office/officeart/2005/8/layout/hierarchy2"/>
+    <dgm:cxn modelId="{8CDA6AF3-B847-4528-8B7E-203BF79B1262}" type="presParOf" srcId="{27EB1AA2-FA2B-4889-A21B-9179BBFF8ED6}" destId="{1CCA5EC4-0B2E-48DA-9177-936A8E95D339}" srcOrd="3" destOrd="0" presId="urn:microsoft.com/office/officeart/2005/8/layout/hierarchy2"/>
+    <dgm:cxn modelId="{2DF53A5C-42C6-43D2-8614-8BD1557CDEA4}" type="presParOf" srcId="{1CCA5EC4-0B2E-48DA-9177-936A8E95D339}" destId="{B38E3594-CA56-4A29-BFDC-CA290103A3A6}" srcOrd="0" destOrd="0" presId="urn:microsoft.com/office/officeart/2005/8/layout/hierarchy2"/>
+    <dgm:cxn modelId="{B97473D5-AF45-407A-B357-17DE717E2060}" type="presParOf" srcId="{1CCA5EC4-0B2E-48DA-9177-936A8E95D339}" destId="{C5A0FD96-86B8-4A41-9D84-94EABE4C37F2}" srcOrd="1" destOrd="0" presId="urn:microsoft.com/office/officeart/2005/8/layout/hierarchy2"/>
+    <dgm:cxn modelId="{3F1A888A-DE01-4CC0-B6FD-C2A67635E381}" type="presParOf" srcId="{C5A0FD96-86B8-4A41-9D84-94EABE4C37F2}" destId="{2E830E8B-B241-4984-BFF5-BCC0806E238E}" srcOrd="0" destOrd="0" presId="urn:microsoft.com/office/officeart/2005/8/layout/hierarchy2"/>
+    <dgm:cxn modelId="{2E1CC9D5-8961-4F04-846D-136837E0E961}" type="presParOf" srcId="{2E830E8B-B241-4984-BFF5-BCC0806E238E}" destId="{6C681D0A-EFBE-40D7-8FA9-0029C727D1F3}" srcOrd="0" destOrd="0" presId="urn:microsoft.com/office/officeart/2005/8/layout/hierarchy2"/>
+    <dgm:cxn modelId="{648659FE-61D2-483F-8F87-A13B6633F112}" type="presParOf" srcId="{C5A0FD96-86B8-4A41-9D84-94EABE4C37F2}" destId="{34D76B34-6EB6-4D02-986A-9A5B7465C171}" srcOrd="1" destOrd="0" presId="urn:microsoft.com/office/officeart/2005/8/layout/hierarchy2"/>
+    <dgm:cxn modelId="{9FC6439C-CB59-4F41-961C-94D7B3D46D4F}" type="presParOf" srcId="{34D76B34-6EB6-4D02-986A-9A5B7465C171}" destId="{EAE0073B-E695-4C6C-B978-B5E3B7024E20}" srcOrd="0" destOrd="0" presId="urn:microsoft.com/office/officeart/2005/8/layout/hierarchy2"/>
+    <dgm:cxn modelId="{C4A989C7-E226-481C-B687-9665BE174DD2}" type="presParOf" srcId="{34D76B34-6EB6-4D02-986A-9A5B7465C171}" destId="{15B5017A-F407-4601-B757-58B127DF9ECC}" srcOrd="1" destOrd="0" presId="urn:microsoft.com/office/officeart/2005/8/layout/hierarchy2"/>
+    <dgm:cxn modelId="{5BB58897-D7BB-4D12-B3F2-FC380FC1B3B5}" type="presParOf" srcId="{82CA0987-2977-4072-97D6-791AD3CF7947}" destId="{D88348ED-527A-4837-8156-098C1F615BFB}" srcOrd="4" destOrd="0" presId="urn:microsoft.com/office/officeart/2005/8/layout/hierarchy2"/>
+    <dgm:cxn modelId="{D638C98F-82F6-48C7-96F6-018F0EEFFE5A}" type="presParOf" srcId="{D88348ED-527A-4837-8156-098C1F615BFB}" destId="{DD8AA6E0-BA21-42D8-8E4A-93AFF5B7CBEA}" srcOrd="0" destOrd="0" presId="urn:microsoft.com/office/officeart/2005/8/layout/hierarchy2"/>
+    <dgm:cxn modelId="{A631E460-76DE-4F32-B0E2-A65D14B7A28A}" type="presParOf" srcId="{82CA0987-2977-4072-97D6-791AD3CF7947}" destId="{22795D5D-6477-408C-8785-133C6F81E485}" srcOrd="5" destOrd="0" presId="urn:microsoft.com/office/officeart/2005/8/layout/hierarchy2"/>
+    <dgm:cxn modelId="{24FBB42D-BE93-4C69-89FD-0620D699FC29}" type="presParOf" srcId="{22795D5D-6477-408C-8785-133C6F81E485}" destId="{0C7AD588-E19E-4FA4-8679-76D852021E3D}" srcOrd="0" destOrd="0" presId="urn:microsoft.com/office/officeart/2005/8/layout/hierarchy2"/>
+    <dgm:cxn modelId="{C24F31B3-529A-4F07-A0F4-24D76F8E5AEC}" type="presParOf" srcId="{22795D5D-6477-408C-8785-133C6F81E485}" destId="{931CE5FB-4819-4396-B9CF-E5B2AA7AF582}" srcOrd="1" destOrd="0" presId="urn:microsoft.com/office/officeart/2005/8/layout/hierarchy2"/>
+    <dgm:cxn modelId="{BEC7BE3E-A696-4142-B773-CFCEB5ADD03F}" type="presParOf" srcId="{931CE5FB-4819-4396-B9CF-E5B2AA7AF582}" destId="{F9C387D6-3DB2-43EE-A8C5-C98DF7AA1264}" srcOrd="0" destOrd="0" presId="urn:microsoft.com/office/officeart/2005/8/layout/hierarchy2"/>
+    <dgm:cxn modelId="{00448528-9F75-405C-AC85-D704676DCD26}" type="presParOf" srcId="{F9C387D6-3DB2-43EE-A8C5-C98DF7AA1264}" destId="{54AF12FD-3B65-46EE-9011-B900D4CBD75B}" srcOrd="0" destOrd="0" presId="urn:microsoft.com/office/officeart/2005/8/layout/hierarchy2"/>
+    <dgm:cxn modelId="{10FBBD40-5077-4FFE-B6B7-64C0CFA0EFE5}" type="presParOf" srcId="{931CE5FB-4819-4396-B9CF-E5B2AA7AF582}" destId="{2860C44C-8CEC-49E4-84FD-6CAB9BFEB225}" srcOrd="1" destOrd="0" presId="urn:microsoft.com/office/officeart/2005/8/layout/hierarchy2"/>
+    <dgm:cxn modelId="{9EFA2A3E-ABEC-40F1-A7E5-8C005995B9A5}" type="presParOf" srcId="{2860C44C-8CEC-49E4-84FD-6CAB9BFEB225}" destId="{CC6B0A1C-BAB8-4AB7-9EF6-A7279AB3044F}" srcOrd="0" destOrd="0" presId="urn:microsoft.com/office/officeart/2005/8/layout/hierarchy2"/>
+    <dgm:cxn modelId="{552B5388-B69D-4653-9690-8E9007EFE959}" type="presParOf" srcId="{2860C44C-8CEC-49E4-84FD-6CAB9BFEB225}" destId="{58636A5C-0915-4FC5-916B-8EEEEF627EA0}" srcOrd="1" destOrd="0" presId="urn:microsoft.com/office/officeart/2005/8/layout/hierarchy2"/>
+    <dgm:cxn modelId="{CF2C0150-59EC-433C-86C5-BB459B28BF0D}" type="presParOf" srcId="{82CA0987-2977-4072-97D6-791AD3CF7947}" destId="{82063FD8-2DE8-42B1-AC01-6CDB0BC37358}" srcOrd="6" destOrd="0" presId="urn:microsoft.com/office/officeart/2005/8/layout/hierarchy2"/>
+    <dgm:cxn modelId="{6737B541-0DE7-423C-920E-EDB9BDDE4F6A}" type="presParOf" srcId="{82063FD8-2DE8-42B1-AC01-6CDB0BC37358}" destId="{12C2DC85-DDAF-4F57-9841-150A97500304}" srcOrd="0" destOrd="0" presId="urn:microsoft.com/office/officeart/2005/8/layout/hierarchy2"/>
+    <dgm:cxn modelId="{497AE9C7-4879-48C4-9EE7-48D9FDEF2EB7}" type="presParOf" srcId="{82CA0987-2977-4072-97D6-791AD3CF7947}" destId="{BB9F06D9-715A-43BB-BBE0-36022263CCCD}" srcOrd="7" destOrd="0" presId="urn:microsoft.com/office/officeart/2005/8/layout/hierarchy2"/>
+    <dgm:cxn modelId="{0294B660-DE0B-448E-92E6-0A615F860F76}" type="presParOf" srcId="{BB9F06D9-715A-43BB-BBE0-36022263CCCD}" destId="{26D8E710-F0D2-45EF-BDE9-84F12E45A85F}" srcOrd="0" destOrd="0" presId="urn:microsoft.com/office/officeart/2005/8/layout/hierarchy2"/>
+    <dgm:cxn modelId="{A5A71AB2-B841-495B-A3BD-CB9F0C950B5A}" type="presParOf" srcId="{BB9F06D9-715A-43BB-BBE0-36022263CCCD}" destId="{49A1BD6B-7533-428F-A42D-5017EF29B777}" srcOrd="1" destOrd="0" presId="urn:microsoft.com/office/officeart/2005/8/layout/hierarchy2"/>
+    <dgm:cxn modelId="{02A12F9C-9B40-4E72-97C2-78F00D32215B}" type="presParOf" srcId="{49A1BD6B-7533-428F-A42D-5017EF29B777}" destId="{D2E7D7FB-33DA-439B-A6FF-8B6265094B81}" srcOrd="0" destOrd="0" presId="urn:microsoft.com/office/officeart/2005/8/layout/hierarchy2"/>
+    <dgm:cxn modelId="{47B8B843-52BA-4487-AC93-96D05F1B6292}" type="presParOf" srcId="{D2E7D7FB-33DA-439B-A6FF-8B6265094B81}" destId="{935E24CC-008B-4BE9-B3EB-41EB22B15B73}" srcOrd="0" destOrd="0" presId="urn:microsoft.com/office/officeart/2005/8/layout/hierarchy2"/>
+    <dgm:cxn modelId="{C1E024C5-C9CB-4CC7-B971-D72421C40293}" type="presParOf" srcId="{49A1BD6B-7533-428F-A42D-5017EF29B777}" destId="{E62C7F9E-FD58-4448-9155-836036332B8E}" srcOrd="1" destOrd="0" presId="urn:microsoft.com/office/officeart/2005/8/layout/hierarchy2"/>
+    <dgm:cxn modelId="{9FE374A6-39DE-4CF9-B8BA-8A7EF308D615}" type="presParOf" srcId="{E62C7F9E-FD58-4448-9155-836036332B8E}" destId="{16B11AF4-04C8-4F95-B50D-C951D10CBCFB}" srcOrd="0" destOrd="0" presId="urn:microsoft.com/office/officeart/2005/8/layout/hierarchy2"/>
+    <dgm:cxn modelId="{C5C9919D-5FEF-443B-9CC1-9E32B2999C8A}" type="presParOf" srcId="{E62C7F9E-FD58-4448-9155-836036332B8E}" destId="{A0AFD6A4-F26C-4F04-A84F-3C18E736E10C}" srcOrd="1" destOrd="0" presId="urn:microsoft.com/office/officeart/2005/8/layout/hierarchy2"/>
+    <dgm:cxn modelId="{6E3CB5B8-2FC2-4946-8CC9-9B5B514C3858}" type="presParOf" srcId="{A0AFD6A4-F26C-4F04-A84F-3C18E736E10C}" destId="{D8394A56-8A48-43C9-8876-8EA39F4B73ED}" srcOrd="0" destOrd="0" presId="urn:microsoft.com/office/officeart/2005/8/layout/hierarchy2"/>
+    <dgm:cxn modelId="{ADE653D2-D2B8-4BF7-8C9F-69818875F68D}" type="presParOf" srcId="{D8394A56-8A48-43C9-8876-8EA39F4B73ED}" destId="{13024C18-820A-4B62-BAEA-89D27D0765CD}" srcOrd="0" destOrd="0" presId="urn:microsoft.com/office/officeart/2005/8/layout/hierarchy2"/>
+    <dgm:cxn modelId="{5FC3C824-2E48-44CA-A8AA-3F1CD7287B05}" type="presParOf" srcId="{A0AFD6A4-F26C-4F04-A84F-3C18E736E10C}" destId="{1C82C597-4470-40A1-9D25-FAF2BF07E192}" srcOrd="1" destOrd="0" presId="urn:microsoft.com/office/officeart/2005/8/layout/hierarchy2"/>
+    <dgm:cxn modelId="{9F7D5B51-AAA3-4B2F-94DA-D6D75D47FA04}" type="presParOf" srcId="{1C82C597-4470-40A1-9D25-FAF2BF07E192}" destId="{F7DF3503-2E14-4B1A-9CBB-7E9883AC3E4A}" srcOrd="0" destOrd="0" presId="urn:microsoft.com/office/officeart/2005/8/layout/hierarchy2"/>
+    <dgm:cxn modelId="{F1024EC1-4CDD-4817-8151-8FD88287C867}" type="presParOf" srcId="{1C82C597-4470-40A1-9D25-FAF2BF07E192}" destId="{10260D0F-7A8A-453A-A0A9-7AB1CDBEDD4D}" srcOrd="1" destOrd="0" presId="urn:microsoft.com/office/officeart/2005/8/layout/hierarchy2"/>
+    <dgm:cxn modelId="{DB3E0AFF-CF9E-4ED2-BBBB-B6F567D932B0}" type="presParOf" srcId="{A0AFD6A4-F26C-4F04-A84F-3C18E736E10C}" destId="{7D05C43C-DFC0-4A88-8A56-94706F21A1FA}" srcOrd="2" destOrd="0" presId="urn:microsoft.com/office/officeart/2005/8/layout/hierarchy2"/>
+    <dgm:cxn modelId="{07159433-AA71-4962-93D3-C15C1E230EDB}" type="presParOf" srcId="{7D05C43C-DFC0-4A88-8A56-94706F21A1FA}" destId="{33F3F195-0D69-437A-AA03-20F248E1E632}" srcOrd="0" destOrd="0" presId="urn:microsoft.com/office/officeart/2005/8/layout/hierarchy2"/>
+    <dgm:cxn modelId="{6BE3014E-004F-44AD-ADEB-13E49B3C23ED}" type="presParOf" srcId="{A0AFD6A4-F26C-4F04-A84F-3C18E736E10C}" destId="{A821B035-8A9C-46FB-9E73-44314A1115AD}" srcOrd="3" destOrd="0" presId="urn:microsoft.com/office/officeart/2005/8/layout/hierarchy2"/>
+    <dgm:cxn modelId="{F9978B46-99F3-4A23-99CF-C6B61F7F272F}" type="presParOf" srcId="{A821B035-8A9C-46FB-9E73-44314A1115AD}" destId="{9ECD2900-0A9A-47D1-A756-67C34D750CCF}" srcOrd="0" destOrd="0" presId="urn:microsoft.com/office/officeart/2005/8/layout/hierarchy2"/>
+    <dgm:cxn modelId="{099CE685-E212-45EF-96A5-786C3441BFB4}" type="presParOf" srcId="{A821B035-8A9C-46FB-9E73-44314A1115AD}" destId="{3A25304D-E5C6-49B5-A259-2A0ABD45E35C}" srcOrd="1" destOrd="0" presId="urn:microsoft.com/office/officeart/2005/8/layout/hierarchy2"/>
+    <dgm:cxn modelId="{2852508F-CD2D-418D-9626-35B8B1D90EBB}" type="presParOf" srcId="{49A1BD6B-7533-428F-A42D-5017EF29B777}" destId="{265BA9A4-8B4E-4711-88C7-AB227C949A94}" srcOrd="2" destOrd="0" presId="urn:microsoft.com/office/officeart/2005/8/layout/hierarchy2"/>
+    <dgm:cxn modelId="{08F6A777-02AF-411B-82E7-75916DF66BB3}" type="presParOf" srcId="{265BA9A4-8B4E-4711-88C7-AB227C949A94}" destId="{F9091B10-7237-43E5-93A5-0A860387BD22}" srcOrd="0" destOrd="0" presId="urn:microsoft.com/office/officeart/2005/8/layout/hierarchy2"/>
+    <dgm:cxn modelId="{DAC00C9F-6068-4583-A372-573B2BE9BCD6}" type="presParOf" srcId="{49A1BD6B-7533-428F-A42D-5017EF29B777}" destId="{F87A97B9-BE22-4B2E-9810-7E6351D74F66}" srcOrd="3" destOrd="0" presId="urn:microsoft.com/office/officeart/2005/8/layout/hierarchy2"/>
+    <dgm:cxn modelId="{C5226D78-9362-4AEA-8DDE-9E8B66BF8475}" type="presParOf" srcId="{F87A97B9-BE22-4B2E-9810-7E6351D74F66}" destId="{240ABD63-9087-4546-89CF-88541F4CEF52}" srcOrd="0" destOrd="0" presId="urn:microsoft.com/office/officeart/2005/8/layout/hierarchy2"/>
+    <dgm:cxn modelId="{8CBE1816-9BA1-4CE6-A45F-2D2AEA3AD600}" type="presParOf" srcId="{F87A97B9-BE22-4B2E-9810-7E6351D74F66}" destId="{5F8A3D0B-8C88-4314-90A2-53E524CB732B}" srcOrd="1" destOrd="0" presId="urn:microsoft.com/office/officeart/2005/8/layout/hierarchy2"/>
+    <dgm:cxn modelId="{A4920609-170F-4844-B04F-9970259398A6}" type="presParOf" srcId="{5F8A3D0B-8C88-4314-90A2-53E524CB732B}" destId="{BF0567E6-6DA9-48ED-9A37-47285840FDF7}" srcOrd="0" destOrd="0" presId="urn:microsoft.com/office/officeart/2005/8/layout/hierarchy2"/>
+    <dgm:cxn modelId="{7AE9E9C3-3841-4E0E-82FB-9F13667B398C}" type="presParOf" srcId="{BF0567E6-6DA9-48ED-9A37-47285840FDF7}" destId="{30099040-2BEC-46EB-AE9D-6A3BEF8052F4}" srcOrd="0" destOrd="0" presId="urn:microsoft.com/office/officeart/2005/8/layout/hierarchy2"/>
+    <dgm:cxn modelId="{5521BC2D-C9A3-4806-9FB2-E290B1F86B33}" type="presParOf" srcId="{5F8A3D0B-8C88-4314-90A2-53E524CB732B}" destId="{8B68CDD0-4452-4C80-9E5E-9AEC50B081C8}" srcOrd="1" destOrd="0" presId="urn:microsoft.com/office/officeart/2005/8/layout/hierarchy2"/>
+    <dgm:cxn modelId="{CEE9A7B9-929D-45DF-94E3-9CD968A1FB0A}" type="presParOf" srcId="{8B68CDD0-4452-4C80-9E5E-9AEC50B081C8}" destId="{E7F03264-C14C-446F-BCBE-D61750AF3A77}" srcOrd="0" destOrd="0" presId="urn:microsoft.com/office/officeart/2005/8/layout/hierarchy2"/>
+    <dgm:cxn modelId="{94C97A97-0589-4DC5-A770-0752594864F6}" type="presParOf" srcId="{8B68CDD0-4452-4C80-9E5E-9AEC50B081C8}" destId="{F12AF1B5-E90E-4DED-AEC6-0A3EB3D78347}" srcOrd="1" destOrd="0" presId="urn:microsoft.com/office/officeart/2005/8/layout/hierarchy2"/>
+    <dgm:cxn modelId="{4A48E624-EC68-4B72-BABD-EC926E0C2797}" type="presParOf" srcId="{F12AF1B5-E90E-4DED-AEC6-0A3EB3D78347}" destId="{21F216FC-1A29-4DA3-BE45-EBAAD540EDFF}" srcOrd="0" destOrd="0" presId="urn:microsoft.com/office/officeart/2005/8/layout/hierarchy2"/>
+    <dgm:cxn modelId="{BC92C0E3-BFB4-43E0-B73B-52024C7D1927}" type="presParOf" srcId="{21F216FC-1A29-4DA3-BE45-EBAAD540EDFF}" destId="{C517C033-B09A-4E21-8604-8C0CA07E9762}" srcOrd="0" destOrd="0" presId="urn:microsoft.com/office/officeart/2005/8/layout/hierarchy2"/>
+    <dgm:cxn modelId="{CDCAB1C7-CCEE-4244-8E8F-755739DF88C0}" type="presParOf" srcId="{F12AF1B5-E90E-4DED-AEC6-0A3EB3D78347}" destId="{268FC15B-6ECF-42F9-BB46-0EE2EF0C523A}" srcOrd="1" destOrd="0" presId="urn:microsoft.com/office/officeart/2005/8/layout/hierarchy2"/>
+    <dgm:cxn modelId="{370C2EC1-FA93-4BBB-9ED0-F58599A20987}" type="presParOf" srcId="{268FC15B-6ECF-42F9-BB46-0EE2EF0C523A}" destId="{238A04B6-8EF5-45CF-9164-325F1FDB3A44}" srcOrd="0" destOrd="0" presId="urn:microsoft.com/office/officeart/2005/8/layout/hierarchy2"/>
+    <dgm:cxn modelId="{4BDC3C66-C43F-4BD5-8560-B5183AEAABE9}" type="presParOf" srcId="{268FC15B-6ECF-42F9-BB46-0EE2EF0C523A}" destId="{5524673C-3A9E-4814-9EC7-C5ACCA641D22}" srcOrd="1" destOrd="0" presId="urn:microsoft.com/office/officeart/2005/8/layout/hierarchy2"/>
+    <dgm:cxn modelId="{377C0E25-6D6E-42E4-9292-8CAA8653ADE8}" type="presParOf" srcId="{F12AF1B5-E90E-4DED-AEC6-0A3EB3D78347}" destId="{CB159F70-ABE8-4C17-9F22-0AB61C102E64}" srcOrd="2" destOrd="0" presId="urn:microsoft.com/office/officeart/2005/8/layout/hierarchy2"/>
+    <dgm:cxn modelId="{50F3A696-8B80-4CFE-B669-B3D310FE659D}" type="presParOf" srcId="{CB159F70-ABE8-4C17-9F22-0AB61C102E64}" destId="{65154119-D258-4A25-9837-29E60567675A}" srcOrd="0" destOrd="0" presId="urn:microsoft.com/office/officeart/2005/8/layout/hierarchy2"/>
+    <dgm:cxn modelId="{40250E08-A487-4967-92E5-2C1A3630DE48}" type="presParOf" srcId="{F12AF1B5-E90E-4DED-AEC6-0A3EB3D78347}" destId="{66342CAE-E952-4D5C-AF0F-D8E08F34C7B7}" srcOrd="3" destOrd="0" presId="urn:microsoft.com/office/officeart/2005/8/layout/hierarchy2"/>
+    <dgm:cxn modelId="{81413752-0B26-4C2E-9142-E6CC20071577}" type="presParOf" srcId="{66342CAE-E952-4D5C-AF0F-D8E08F34C7B7}" destId="{CF2F8359-8E2C-400E-A50D-384EDB3CA8A3}" srcOrd="0" destOrd="0" presId="urn:microsoft.com/office/officeart/2005/8/layout/hierarchy2"/>
+    <dgm:cxn modelId="{D413F4EB-16DC-45D6-AE51-CBD6813C0347}" type="presParOf" srcId="{66342CAE-E952-4D5C-AF0F-D8E08F34C7B7}" destId="{9C17A70B-9804-4C9E-9B21-B9608840F4F7}" srcOrd="1" destOrd="0" presId="urn:microsoft.com/office/officeart/2005/8/layout/hierarchy2"/>
+    <dgm:cxn modelId="{05385659-EEEE-45C1-BA2C-6BA0402ADECC}" type="presParOf" srcId="{5F8A3D0B-8C88-4314-90A2-53E524CB732B}" destId="{4A7F0945-CD52-46CF-9330-64955ED272D3}" srcOrd="2" destOrd="0" presId="urn:microsoft.com/office/officeart/2005/8/layout/hierarchy2"/>
+    <dgm:cxn modelId="{C0812CB4-C1DF-4144-8AEC-7A6FC77F59FC}" type="presParOf" srcId="{4A7F0945-CD52-46CF-9330-64955ED272D3}" destId="{9C019F64-9F54-4E42-B09D-B632A438C519}" srcOrd="0" destOrd="0" presId="urn:microsoft.com/office/officeart/2005/8/layout/hierarchy2"/>
+    <dgm:cxn modelId="{872FAEF0-46CC-4CF1-900E-255EA29C74F7}" type="presParOf" srcId="{5F8A3D0B-8C88-4314-90A2-53E524CB732B}" destId="{E73807F3-7FD6-464E-90ED-2C6F07685807}" srcOrd="3" destOrd="0" presId="urn:microsoft.com/office/officeart/2005/8/layout/hierarchy2"/>
+    <dgm:cxn modelId="{4BAF494F-1948-4484-83EB-EC3896B6A662}" type="presParOf" srcId="{E73807F3-7FD6-464E-90ED-2C6F07685807}" destId="{E36CEAF0-998B-4A4B-BA8D-EFF57F7AB8FA}" srcOrd="0" destOrd="0" presId="urn:microsoft.com/office/officeart/2005/8/layout/hierarchy2"/>
+    <dgm:cxn modelId="{7A1610B9-57B1-4462-8F45-C0E2FCB88A05}" type="presParOf" srcId="{E73807F3-7FD6-464E-90ED-2C6F07685807}" destId="{E4D82B99-DF89-49E4-912C-E0AA27367A01}" srcOrd="1" destOrd="0" presId="urn:microsoft.com/office/officeart/2005/8/layout/hierarchy2"/>
+    <dgm:cxn modelId="{42E5F7BB-6C99-48B3-B946-61E2592217CB}" type="presParOf" srcId="{E4D82B99-DF89-49E4-912C-E0AA27367A01}" destId="{605ED397-3BB2-4B24-BE01-C5E7F35EB3C0}" srcOrd="0" destOrd="0" presId="urn:microsoft.com/office/officeart/2005/8/layout/hierarchy2"/>
+    <dgm:cxn modelId="{E5C32DC5-7846-4305-AFD5-6F75C57BD091}" type="presParOf" srcId="{605ED397-3BB2-4B24-BE01-C5E7F35EB3C0}" destId="{02A1F396-0D8F-41FA-A270-0769376E77F0}" srcOrd="0" destOrd="0" presId="urn:microsoft.com/office/officeart/2005/8/layout/hierarchy2"/>
+    <dgm:cxn modelId="{31C4E4D4-10FC-441F-AB80-E04462B7EE0A}" type="presParOf" srcId="{E4D82B99-DF89-49E4-912C-E0AA27367A01}" destId="{B6BC3AFD-E3ED-4071-898F-ECED1E5B706D}" srcOrd="1" destOrd="0" presId="urn:microsoft.com/office/officeart/2005/8/layout/hierarchy2"/>
+    <dgm:cxn modelId="{90E5FFF7-C7DD-41C7-96C4-61FA14E1FE66}" type="presParOf" srcId="{B6BC3AFD-E3ED-4071-898F-ECED1E5B706D}" destId="{FC31CFF5-CDC9-4FC6-A745-A19F38E995B7}" srcOrd="0" destOrd="0" presId="urn:microsoft.com/office/officeart/2005/8/layout/hierarchy2"/>
+    <dgm:cxn modelId="{5ACDA6FE-3CB9-498C-A002-05D49DF215E4}" type="presParOf" srcId="{B6BC3AFD-E3ED-4071-898F-ECED1E5B706D}" destId="{53557962-1B04-4913-A8C3-69C6BD7A315C}" srcOrd="1" destOrd="0" presId="urn:microsoft.com/office/officeart/2005/8/layout/hierarchy2"/>
   </dgm:cxnLst>
   <dgm:bg/>
   <dgm:whole/>
+  <dgm:extLst>
+    <a:ext uri="http://schemas.microsoft.com/office/drawing/2008/diagram">
+      <dsp:dataModelExt xmlns:dsp="http://schemas.microsoft.com/office/drawing/2008/diagram" xmlns="" relId="rId18" minVer="http://schemas.openxmlformats.org/drawingml/2006/diagram"/>
+    </a:ext>
+  </dgm:extLst>
 </dgm:dataModel>
 </file>
 
@@ -19347,7 +19733,7 @@
 </file>
 
 <file path=customXml/itemProps1.xml><?xml version="1.0" encoding="utf-8"?>
-<ds:datastoreItem xmlns:ds="http://schemas.openxmlformats.org/officeDocument/2006/customXml" ds:itemID="{64AFF8BB-1638-4C74-B03A-20A33EECF0AA}">
+<ds:datastoreItem xmlns:ds="http://schemas.openxmlformats.org/officeDocument/2006/customXml" ds:itemID="{3B8CE15A-BD0C-4262-8A9D-07339CC3C381}">
   <ds:schemaRefs>
     <ds:schemaRef ds:uri="http://schemas.openxmlformats.org/officeDocument/2006/bibliography"/>
   </ds:schemaRefs>

</xml_diff>